<commit_message>
adding global metrics to docx
</commit_message>
<xml_diff>
--- a/src/main/resources/template/code-analysis-template.docx
+++ b/src/main/resources/template/code-analysis-template.docx
@@ -1,6 +1,6 @@
 
 <file path=word/document.xml><?xml version="1.0" encoding="utf-8"?>
-<w:document xmlns:wpc="http://schemas.microsoft.com/office/word/2010/wordprocessingCanvas" xmlns:mc="http://schemas.openxmlformats.org/markup-compatibility/2006" xmlns:o="urn:schemas-microsoft-com:office:office" xmlns:r="http://schemas.openxmlformats.org/officeDocument/2006/relationships" xmlns:m="http://schemas.openxmlformats.org/officeDocument/2006/math" xmlns:v="urn:schemas-microsoft-com:vml" xmlns:wp14="http://schemas.microsoft.com/office/word/2010/wordprocessingDrawing" xmlns:wp="http://schemas.openxmlformats.org/drawingml/2006/wordprocessingDrawing" xmlns:w10="urn:schemas-microsoft-com:office:word" xmlns:w="http://schemas.openxmlformats.org/wordprocessingml/2006/main" xmlns:w14="http://schemas.microsoft.com/office/word/2010/wordml" xmlns:wpg="http://schemas.microsoft.com/office/word/2010/wordprocessingGroup" xmlns:wpi="http://schemas.microsoft.com/office/word/2010/wordprocessingInk" xmlns:wne="http://schemas.microsoft.com/office/word/2006/wordml" xmlns:wps="http://schemas.microsoft.com/office/word/2010/wordprocessingShape" mc:Ignorable="w14 wp14">
+<w:document xmlns:wpc="http://schemas.microsoft.com/office/word/2010/wordprocessingCanvas" xmlns:cx="http://schemas.microsoft.com/office/drawing/2014/chartex" xmlns:mc="http://schemas.openxmlformats.org/markup-compatibility/2006" xmlns:o="urn:schemas-microsoft-com:office:office" xmlns:r="http://schemas.openxmlformats.org/officeDocument/2006/relationships" xmlns:m="http://schemas.openxmlformats.org/officeDocument/2006/math" xmlns:v="urn:schemas-microsoft-com:vml" xmlns:wp14="http://schemas.microsoft.com/office/word/2010/wordprocessingDrawing" xmlns:wp="http://schemas.openxmlformats.org/drawingml/2006/wordprocessingDrawing" xmlns:w10="urn:schemas-microsoft-com:office:word" xmlns:w="http://schemas.openxmlformats.org/wordprocessingml/2006/main" xmlns:w14="http://schemas.microsoft.com/office/word/2010/wordml" xmlns:w15="http://schemas.microsoft.com/office/word/2012/wordml" xmlns:w16se="http://schemas.microsoft.com/office/word/2015/wordml/symex" xmlns:wpg="http://schemas.microsoft.com/office/word/2010/wordprocessingGroup" xmlns:wpi="http://schemas.microsoft.com/office/word/2010/wordprocessingInk" xmlns:wne="http://schemas.microsoft.com/office/word/2006/wordml" xmlns:wps="http://schemas.microsoft.com/office/word/2010/wordprocessingShape" mc:Ignorable="w14 w15 w16se wp14">
   <w:body>
     <w:p>
       <w:bookmarkStart w:id="0" w:name="_Hlk483172806"/>
@@ -284,8 +284,6 @@
           </w:r>
           <w:bookmarkEnd w:id="1"/>
         </w:p>
-        <w:bookmarkStart w:id="2" w:name="_GoBack"/>
-        <w:bookmarkEnd w:id="2"/>
         <w:p>
           <w:pPr>
             <w:pStyle w:val="TM1"/>
@@ -878,9 +876,9 @@
           <w:lang w:val="en-US"/>
         </w:rPr>
       </w:pPr>
-      <w:bookmarkStart w:id="3" w:name="_Toc481744297"/>
-      <w:bookmarkStart w:id="4" w:name="_Toc492382916"/>
-      <w:bookmarkEnd w:id="3"/>
+      <w:bookmarkStart w:id="2" w:name="_Toc481744297"/>
+      <w:bookmarkStart w:id="3" w:name="_Toc492382916"/>
+      <w:bookmarkEnd w:id="2"/>
       <w:r>
         <w:rPr>
           <w:lang w:val="en-US"/>
@@ -888,7 +886,7 @@
         <w:lastRenderedPageBreak/>
         <w:t>Introduction</w:t>
       </w:r>
-      <w:bookmarkEnd w:id="4"/>
+      <w:bookmarkEnd w:id="3"/>
     </w:p>
     <w:p>
       <w:pPr>
@@ -926,11 +924,11 @@
       <w:pPr>
         <w:pStyle w:val="Titre1"/>
       </w:pPr>
-      <w:bookmarkStart w:id="5" w:name="_Toc492382917"/>
+      <w:bookmarkStart w:id="4" w:name="_Toc492382917"/>
       <w:r>
         <w:t>Configuration</w:t>
       </w:r>
-      <w:bookmarkEnd w:id="5"/>
+      <w:bookmarkEnd w:id="4"/>
     </w:p>
     <w:p>
       <w:pPr>
@@ -939,13 +937,8 @@
           <w:numId w:val="3"/>
         </w:numPr>
       </w:pPr>
-      <w:proofErr w:type="spellStart"/>
       <w:r>
-        <w:t>Quality</w:t>
-      </w:r>
-      <w:proofErr w:type="spellEnd"/>
-      <w:r>
-        <w:t xml:space="preserve"> Profiles</w:t>
+        <w:t>Quality Profiles</w:t>
       </w:r>
     </w:p>
     <w:p>
@@ -956,11 +949,9 @@
           <w:numId w:val="3"/>
         </w:numPr>
       </w:pPr>
-      <w:proofErr w:type="spellStart"/>
       <w:r>
         <w:t>Names</w:t>
       </w:r>
-      <w:proofErr w:type="spellEnd"/>
       <w:r>
         <w:t>: XX-QUALITYPROFILENAME-XX</w:t>
       </w:r>
@@ -986,19 +977,9 @@
           <w:numId w:val="3"/>
         </w:numPr>
       </w:pPr>
-      <w:proofErr w:type="spellStart"/>
       <w:r>
-        <w:t>Quality</w:t>
+        <w:t>Quality Gate</w:t>
       </w:r>
-      <w:proofErr w:type="spellEnd"/>
-      <w:r>
-        <w:t xml:space="preserve"> </w:t>
-      </w:r>
-      <w:proofErr w:type="spellStart"/>
-      <w:r>
-        <w:t>Gate</w:t>
-      </w:r>
-      <w:proofErr w:type="spellEnd"/>
     </w:p>
     <w:p>
       <w:pPr>
@@ -1035,13 +1016,14 @@
       <w:pPr>
         <w:pStyle w:val="Titre1"/>
       </w:pPr>
-      <w:bookmarkStart w:id="6" w:name="_Toc481744298"/>
-      <w:bookmarkStart w:id="7" w:name="_Toc492382918"/>
-      <w:bookmarkEnd w:id="6"/>
+      <w:bookmarkStart w:id="5" w:name="_Toc481744298"/>
+      <w:bookmarkStart w:id="6" w:name="_Toc492382918"/>
+      <w:bookmarkStart w:id="7" w:name="_Toc492382919"/>
+      <w:bookmarkEnd w:id="5"/>
       <w:r>
         <w:t>Synthesis</w:t>
       </w:r>
-      <w:bookmarkEnd w:id="7"/>
+      <w:bookmarkEnd w:id="6"/>
     </w:p>
     <w:tbl>
       <w:tblPr>
@@ -1053,10 +1035,10 @@
       <w:tblGrid>
         <w:gridCol w:w="1734"/>
         <w:gridCol w:w="1533"/>
-        <w:gridCol w:w="1310"/>
-        <w:gridCol w:w="2106"/>
+        <w:gridCol w:w="1311"/>
+        <w:gridCol w:w="2107"/>
         <w:gridCol w:w="1474"/>
-        <w:gridCol w:w="1697"/>
+        <w:gridCol w:w="1695"/>
       </w:tblGrid>
       <w:tr>
         <w:trPr>
@@ -1066,7 +1048,7 @@
         <w:tc>
           <w:tcPr>
             <w:cnfStyle w:val="001000000000" w:firstRow="0" w:lastRow="0" w:firstColumn="1" w:lastColumn="0" w:oddVBand="0" w:evenVBand="0" w:oddHBand="0" w:evenHBand="0" w:firstRowFirstColumn="0" w:firstRowLastColumn="0" w:lastRowFirstColumn="0" w:lastRowLastColumn="0"/>
-            <w:tcW w:w="896" w:type="pct"/>
+            <w:tcW w:w="880" w:type="pct"/>
             <w:shd w:val="clear" w:color="auto" w:fill="E5DFEC" w:themeFill="accent4" w:themeFillTint="33"/>
             <w:vAlign w:val="center"/>
           </w:tcPr>
@@ -1079,24 +1061,14 @@
                 <w:bCs w:val="0"/>
               </w:rPr>
             </w:pPr>
-            <w:proofErr w:type="spellStart"/>
-            <w:r>
-              <w:t>Quality</w:t>
-            </w:r>
-            <w:proofErr w:type="spellEnd"/>
-            <w:r>
-              <w:t xml:space="preserve"> </w:t>
-            </w:r>
-            <w:proofErr w:type="spellStart"/>
-            <w:r>
-              <w:t>Gate</w:t>
-            </w:r>
-            <w:proofErr w:type="spellEnd"/>
+            <w:r>
+              <w:t>Quality Gate</w:t>
+            </w:r>
           </w:p>
         </w:tc>
         <w:tc>
           <w:tcPr>
-            <w:tcW w:w="794" w:type="pct"/>
+            <w:tcW w:w="778" w:type="pct"/>
             <w:vAlign w:val="center"/>
           </w:tcPr>
           <w:p>
@@ -1110,16 +1082,14 @@
               </w:rPr>
             </w:pPr>
             <w:bookmarkStart w:id="8" w:name="qualityGate"/>
-            <w:proofErr w:type="spellStart"/>
             <w:r>
               <w:t>Reliability</w:t>
             </w:r>
-            <w:proofErr w:type="spellEnd"/>
           </w:p>
         </w:tc>
         <w:tc>
           <w:tcPr>
-            <w:tcW w:w="681" w:type="pct"/>
+            <w:tcW w:w="665" w:type="pct"/>
             <w:vAlign w:val="center"/>
           </w:tcPr>
           <w:p>
@@ -1139,7 +1109,7 @@
         </w:tc>
         <w:tc>
           <w:tcPr>
-            <w:tcW w:w="987" w:type="pct"/>
+            <w:tcW w:w="1069" w:type="pct"/>
             <w:vAlign w:val="center"/>
           </w:tcPr>
           <w:p>
@@ -1152,16 +1122,14 @@
                 <w:bCs w:val="0"/>
               </w:rPr>
             </w:pPr>
-            <w:proofErr w:type="spellStart"/>
             <w:r>
               <w:t>Maintainability</w:t>
             </w:r>
-            <w:proofErr w:type="spellEnd"/>
           </w:p>
         </w:tc>
         <w:tc>
           <w:tcPr>
-            <w:tcW w:w="764" w:type="pct"/>
+            <w:tcW w:w="748" w:type="pct"/>
             <w:vAlign w:val="center"/>
           </w:tcPr>
           <w:p>
@@ -1174,16 +1142,14 @@
                 <w:bCs w:val="0"/>
               </w:rPr>
             </w:pPr>
-            <w:proofErr w:type="spellStart"/>
             <w:r>
               <w:t>Coverage</w:t>
             </w:r>
-            <w:proofErr w:type="spellEnd"/>
           </w:p>
         </w:tc>
         <w:tc>
           <w:tcPr>
-            <w:tcW w:w="877" w:type="pct"/>
+            <w:tcW w:w="861" w:type="pct"/>
             <w:vAlign w:val="center"/>
           </w:tcPr>
           <w:p>
@@ -1209,7 +1175,7 @@
         <w:tc>
           <w:tcPr>
             <w:cnfStyle w:val="001000000000" w:firstRow="0" w:lastRow="0" w:firstColumn="1" w:lastColumn="0" w:oddVBand="0" w:evenVBand="0" w:oddHBand="0" w:evenHBand="0" w:firstRowFirstColumn="0" w:firstRowLastColumn="0" w:lastRowFirstColumn="0" w:lastRowLastColumn="0"/>
-            <w:tcW w:w="896" w:type="pct"/>
+            <w:tcW w:w="880" w:type="pct"/>
             <w:shd w:val="clear" w:color="auto" w:fill="B2A1C7" w:themeFill="accent4" w:themeFillTint="99"/>
           </w:tcPr>
           <w:p>
@@ -1246,7 +1212,7 @@
         </w:tc>
         <w:tc>
           <w:tcPr>
-            <w:tcW w:w="794" w:type="pct"/>
+            <w:tcW w:w="778" w:type="pct"/>
           </w:tcPr>
           <w:p>
             <w:pPr>
@@ -1286,7 +1252,7 @@
         </w:tc>
         <w:tc>
           <w:tcPr>
-            <w:tcW w:w="681" w:type="pct"/>
+            <w:tcW w:w="665" w:type="pct"/>
           </w:tcPr>
           <w:p>
             <w:pPr>
@@ -1327,7 +1293,7 @@
         </w:tc>
         <w:tc>
           <w:tcPr>
-            <w:tcW w:w="987" w:type="pct"/>
+            <w:tcW w:w="1069" w:type="pct"/>
           </w:tcPr>
           <w:p>
             <w:pPr>
@@ -1355,25 +1321,7 @@
                 <w:sz w:val="24"/>
                 <w:szCs w:val="24"/>
               </w:rPr>
-              <w:t>XX-MAINTAIN</w:t>
-            </w:r>
-            <w:r>
-              <w:rPr>
-                <w:b/>
-                <w:bCs/>
-                <w:sz w:val="24"/>
-                <w:szCs w:val="24"/>
-              </w:rPr>
-              <w:t>A</w:t>
-            </w:r>
-            <w:r>
-              <w:rPr>
-                <w:b/>
-                <w:bCs/>
-                <w:sz w:val="24"/>
-                <w:szCs w:val="24"/>
-              </w:rPr>
-              <w:t>BILITY-XX</w:t>
+              <w:t>XX-MAINTAINABILITY-XX</w:t>
             </w:r>
           </w:p>
           <w:p>
@@ -1386,7 +1334,7 @@
         </w:tc>
         <w:tc>
           <w:tcPr>
-            <w:tcW w:w="764" w:type="pct"/>
+            <w:tcW w:w="748" w:type="pct"/>
           </w:tcPr>
           <w:p>
             <w:pPr>
@@ -1427,7 +1375,7 @@
         </w:tc>
         <w:tc>
           <w:tcPr>
-            <w:tcW w:w="877" w:type="pct"/>
+            <w:tcW w:w="861" w:type="pct"/>
           </w:tcPr>
           <w:p>
             <w:pPr>
@@ -1468,6 +1416,490 @@
         </w:tc>
       </w:tr>
     </w:tbl>
+    <w:bookmarkEnd w:id="8"/>
+    <w:p>
+      <w:pPr>
+        <w:pStyle w:val="Titre1"/>
+      </w:pPr>
+      <w:r>
+        <w:t>Metrics</w:t>
+      </w:r>
+    </w:p>
+    <w:tbl>
+      <w:tblPr>
+        <w:tblStyle w:val="Trameclaire-Accent5"/>
+        <w:tblW w:w="4980" w:type="pct"/>
+        <w:tblLook w:val="04A0" w:firstRow="1" w:lastRow="0" w:firstColumn="1" w:lastColumn="0" w:noHBand="0" w:noVBand="1"/>
+        <w:tblCaption w:val="TT-SYNTHESIS-TT"/>
+      </w:tblPr>
+      <w:tblGrid>
+        <w:gridCol w:w="642"/>
+        <w:gridCol w:w="1649"/>
+        <w:gridCol w:w="1520"/>
+        <w:gridCol w:w="2134"/>
+        <w:gridCol w:w="1717"/>
+        <w:gridCol w:w="2192"/>
+      </w:tblGrid>
+      <w:tr>
+        <w:trPr>
+          <w:cnfStyle w:val="100000000000" w:firstRow="1" w:lastRow="0" w:firstColumn="0" w:lastColumn="0" w:oddVBand="0" w:evenVBand="0" w:oddHBand="0" w:evenHBand="0" w:firstRowFirstColumn="0" w:firstRowLastColumn="0" w:lastRowFirstColumn="0" w:lastRowLastColumn="0"/>
+          <w:trHeight w:val="567"/>
+        </w:trPr>
+        <w:tc>
+          <w:tcPr>
+            <w:cnfStyle w:val="001000000000" w:firstRow="0" w:lastRow="0" w:firstColumn="1" w:lastColumn="0" w:oddVBand="0" w:evenVBand="0" w:oddHBand="0" w:evenHBand="0" w:firstRowFirstColumn="0" w:firstRowLastColumn="0" w:lastRowFirstColumn="0" w:lastRowLastColumn="0"/>
+            <w:tcW w:w="781" w:type="pct"/>
+            <w:vAlign w:val="center"/>
+          </w:tcPr>
+          <w:p>
+            <w:pPr>
+              <w:pStyle w:val="Contenudetableau"/>
+              <w:jc w:val="center"/>
+              <w:rPr>
+                <w:b w:val="0"/>
+                <w:bCs w:val="0"/>
+              </w:rPr>
+            </w:pPr>
+          </w:p>
+        </w:tc>
+        <w:tc>
+          <w:tcPr>
+            <w:tcW w:w="668" w:type="pct"/>
+            <w:vAlign w:val="center"/>
+          </w:tcPr>
+          <w:p>
+            <w:pPr>
+              <w:pStyle w:val="Contenudetableau"/>
+              <w:jc w:val="center"/>
+              <w:cnfStyle w:val="100000000000" w:firstRow="1" w:lastRow="0" w:firstColumn="0" w:lastColumn="0" w:oddVBand="0" w:evenVBand="0" w:oddHBand="0" w:evenHBand="0" w:firstRowFirstColumn="0" w:firstRowLastColumn="0" w:lastRowFirstColumn="0" w:lastRowLastColumn="0"/>
+              <w:rPr>
+                <w:b w:val="0"/>
+                <w:bCs w:val="0"/>
+              </w:rPr>
+            </w:pPr>
+            <w:r>
+              <w:t>Complexity</w:t>
+            </w:r>
+          </w:p>
+        </w:tc>
+        <w:tc>
+          <w:tcPr>
+            <w:tcW w:w="1073" w:type="pct"/>
+            <w:vAlign w:val="center"/>
+          </w:tcPr>
+          <w:p>
+            <w:pPr>
+              <w:pStyle w:val="Contenudetableau"/>
+              <w:jc w:val="center"/>
+              <w:cnfStyle w:val="100000000000" w:firstRow="1" w:lastRow="0" w:firstColumn="0" w:lastColumn="0" w:oddVBand="0" w:evenVBand="0" w:oddHBand="0" w:evenHBand="0" w:firstRowFirstColumn="0" w:firstRowLastColumn="0" w:lastRowFirstColumn="0" w:lastRowLastColumn="0"/>
+              <w:rPr>
+                <w:b w:val="0"/>
+                <w:bCs w:val="0"/>
+              </w:rPr>
+            </w:pPr>
+            <w:r>
+              <w:t>Coverage</w:t>
+            </w:r>
+          </w:p>
+        </w:tc>
+        <w:tc>
+          <w:tcPr>
+            <w:tcW w:w="751" w:type="pct"/>
+            <w:vAlign w:val="center"/>
+          </w:tcPr>
+          <w:p>
+            <w:pPr>
+              <w:pStyle w:val="Contenudetableau"/>
+              <w:jc w:val="center"/>
+              <w:cnfStyle w:val="100000000000" w:firstRow="1" w:lastRow="0" w:firstColumn="0" w:lastColumn="0" w:oddVBand="0" w:evenVBand="0" w:oddHBand="0" w:evenHBand="0" w:firstRowFirstColumn="0" w:firstRowLastColumn="0" w:lastRowFirstColumn="0" w:lastRowLastColumn="0"/>
+              <w:rPr>
+                <w:b w:val="0"/>
+                <w:bCs w:val="0"/>
+              </w:rPr>
+            </w:pPr>
+            <w:r>
+              <w:t>Comment density</w:t>
+            </w:r>
+          </w:p>
+        </w:tc>
+        <w:tc>
+          <w:tcPr>
+            <w:tcW w:w="863" w:type="pct"/>
+            <w:vAlign w:val="center"/>
+          </w:tcPr>
+          <w:p>
+            <w:pPr>
+              <w:pStyle w:val="Contenudetableau"/>
+              <w:jc w:val="center"/>
+              <w:cnfStyle w:val="100000000000" w:firstRow="1" w:lastRow="0" w:firstColumn="0" w:lastColumn="0" w:oddVBand="0" w:evenVBand="0" w:oddHBand="0" w:evenHBand="0" w:firstRowFirstColumn="0" w:firstRowLastColumn="0" w:lastRowFirstColumn="0" w:lastRowLastColumn="0"/>
+              <w:rPr>
+                <w:bCs w:val="0"/>
+              </w:rPr>
+            </w:pPr>
+            <w:r>
+              <w:rPr>
+                <w:bCs w:val="0"/>
+              </w:rPr>
+              <w:t>Duplication</w:t>
+            </w:r>
+          </w:p>
+        </w:tc>
+        <w:tc>
+          <w:tcPr>
+            <w:tcW w:w="863" w:type="pct"/>
+            <w:vAlign w:val="center"/>
+          </w:tcPr>
+          <w:p>
+            <w:pPr>
+              <w:pStyle w:val="Contenudetableau"/>
+              <w:jc w:val="center"/>
+              <w:cnfStyle w:val="100000000000" w:firstRow="1" w:lastRow="0" w:firstColumn="0" w:lastColumn="0" w:oddVBand="0" w:evenVBand="0" w:oddHBand="0" w:evenHBand="0" w:firstRowFirstColumn="0" w:firstRowLastColumn="0" w:lastRowFirstColumn="0" w:lastRowLastColumn="0"/>
+            </w:pPr>
+            <w:r>
+              <w:t>Duplicated blocks</w:t>
+            </w:r>
+          </w:p>
+        </w:tc>
+      </w:tr>
+      <w:tr>
+        <w:trPr>
+          <w:cnfStyle w:val="000000100000" w:firstRow="0" w:lastRow="0" w:firstColumn="0" w:lastColumn="0" w:oddVBand="0" w:evenVBand="0" w:oddHBand="1" w:evenHBand="0" w:firstRowFirstColumn="0" w:firstRowLastColumn="0" w:lastRowFirstColumn="0" w:lastRowLastColumn="0"/>
+        </w:trPr>
+        <w:tc>
+          <w:tcPr>
+            <w:cnfStyle w:val="001000000000" w:firstRow="0" w:lastRow="0" w:firstColumn="1" w:lastColumn="0" w:oddVBand="0" w:evenVBand="0" w:oddHBand="0" w:evenHBand="0" w:firstRowFirstColumn="0" w:firstRowLastColumn="0" w:lastRowFirstColumn="0" w:lastRowLastColumn="0"/>
+            <w:tcW w:w="781" w:type="pct"/>
+            <w:vAlign w:val="center"/>
+          </w:tcPr>
+          <w:p>
+            <w:pPr>
+              <w:pStyle w:val="Contenudetableau"/>
+              <w:jc w:val="center"/>
+            </w:pPr>
+            <w:r>
+              <w:t>Min</w:t>
+            </w:r>
+          </w:p>
+        </w:tc>
+        <w:tc>
+          <w:tcPr>
+            <w:tcW w:w="668" w:type="pct"/>
+            <w:vAlign w:val="center"/>
+          </w:tcPr>
+          <w:p>
+            <w:pPr>
+              <w:pStyle w:val="Contenudetableau"/>
+              <w:jc w:val="center"/>
+              <w:cnfStyle w:val="000000100000" w:firstRow="0" w:lastRow="0" w:firstColumn="0" w:lastColumn="0" w:oddVBand="0" w:evenVBand="0" w:oddHBand="1" w:evenHBand="0" w:firstRowFirstColumn="0" w:firstRowLastColumn="0" w:lastRowFirstColumn="0" w:lastRowLastColumn="0"/>
+            </w:pPr>
+            <w:r>
+              <w:t>XX-MINCOMPLEXITY-XX</w:t>
+            </w:r>
+          </w:p>
+        </w:tc>
+        <w:tc>
+          <w:tcPr>
+            <w:tcW w:w="1073" w:type="pct"/>
+            <w:vAlign w:val="center"/>
+          </w:tcPr>
+          <w:p>
+            <w:pPr>
+              <w:pStyle w:val="Contenudetableau"/>
+              <w:jc w:val="center"/>
+              <w:cnfStyle w:val="000000100000" w:firstRow="0" w:lastRow="0" w:firstColumn="0" w:lastColumn="0" w:oddVBand="0" w:evenVBand="0" w:oddHBand="1" w:evenHBand="0" w:firstRowFirstColumn="0" w:firstRowLastColumn="0" w:lastRowFirstColumn="0" w:lastRowLastColumn="0"/>
+            </w:pPr>
+            <w:r>
+              <w:t>XX-MINCOVERAGE-XX</w:t>
+            </w:r>
+          </w:p>
+        </w:tc>
+        <w:tc>
+          <w:tcPr>
+            <w:tcW w:w="751" w:type="pct"/>
+            <w:vAlign w:val="center"/>
+          </w:tcPr>
+          <w:p>
+            <w:pPr>
+              <w:pStyle w:val="Contenudetableau"/>
+              <w:jc w:val="center"/>
+              <w:cnfStyle w:val="000000100000" w:firstRow="0" w:lastRow="0" w:firstColumn="0" w:lastColumn="0" w:oddVBand="0" w:evenVBand="0" w:oddHBand="1" w:evenHBand="0" w:firstRowFirstColumn="0" w:firstRowLastColumn="0" w:lastRowFirstColumn="0" w:lastRowLastColumn="0"/>
+            </w:pPr>
+            <w:r>
+              <w:t>XX-MINCOMMENTDENSITY-XX</w:t>
+            </w:r>
+          </w:p>
+        </w:tc>
+        <w:tc>
+          <w:tcPr>
+            <w:tcW w:w="863" w:type="pct"/>
+            <w:vAlign w:val="center"/>
+          </w:tcPr>
+          <w:p>
+            <w:pPr>
+              <w:pStyle w:val="Contenudetableau"/>
+              <w:jc w:val="center"/>
+              <w:cnfStyle w:val="000000100000" w:firstRow="0" w:lastRow="0" w:firstColumn="0" w:lastColumn="0" w:oddVBand="0" w:evenVBand="0" w:oddHBand="1" w:evenHBand="0" w:firstRowFirstColumn="0" w:firstRowLastColumn="0" w:lastRowFirstColumn="0" w:lastRowLastColumn="0"/>
+            </w:pPr>
+            <w:r>
+              <w:t>XX-MIN</w:t>
+            </w:r>
+            <w:r>
+              <w:t>DUPLICATION</w:t>
+            </w:r>
+            <w:r>
+              <w:t>-XX</w:t>
+            </w:r>
+          </w:p>
+        </w:tc>
+        <w:tc>
+          <w:tcPr>
+            <w:tcW w:w="863" w:type="pct"/>
+            <w:vAlign w:val="center"/>
+          </w:tcPr>
+          <w:p>
+            <w:pPr>
+              <w:pStyle w:val="Contenudetableau"/>
+              <w:jc w:val="center"/>
+              <w:cnfStyle w:val="000000100000" w:firstRow="0" w:lastRow="0" w:firstColumn="0" w:lastColumn="0" w:oddVBand="0" w:evenVBand="0" w:oddHBand="1" w:evenHBand="0" w:firstRowFirstColumn="0" w:firstRowLastColumn="0" w:lastRowFirstColumn="0" w:lastRowLastColumn="0"/>
+            </w:pPr>
+            <w:r>
+              <w:t>XX-MIN</w:t>
+            </w:r>
+            <w:r>
+              <w:t>DUPLICATEDBLOCKS</w:t>
+            </w:r>
+            <w:r>
+              <w:t>-XX</w:t>
+            </w:r>
+          </w:p>
+        </w:tc>
+      </w:tr>
+      <w:tr>
+        <w:tc>
+          <w:tcPr>
+            <w:cnfStyle w:val="001000000000" w:firstRow="0" w:lastRow="0" w:firstColumn="1" w:lastColumn="0" w:oddVBand="0" w:evenVBand="0" w:oddHBand="0" w:evenHBand="0" w:firstRowFirstColumn="0" w:firstRowLastColumn="0" w:lastRowFirstColumn="0" w:lastRowLastColumn="0"/>
+            <w:tcW w:w="781" w:type="pct"/>
+            <w:vAlign w:val="center"/>
+          </w:tcPr>
+          <w:p>
+            <w:pPr>
+              <w:pStyle w:val="Contenudetableau"/>
+              <w:jc w:val="center"/>
+            </w:pPr>
+            <w:r>
+              <w:t>Max</w:t>
+            </w:r>
+          </w:p>
+        </w:tc>
+        <w:tc>
+          <w:tcPr>
+            <w:tcW w:w="668" w:type="pct"/>
+            <w:vAlign w:val="center"/>
+          </w:tcPr>
+          <w:p>
+            <w:pPr>
+              <w:pStyle w:val="Contenudetableau"/>
+              <w:jc w:val="center"/>
+              <w:cnfStyle w:val="000000000000" w:firstRow="0" w:lastRow="0" w:firstColumn="0" w:lastColumn="0" w:oddVBand="0" w:evenVBand="0" w:oddHBand="0" w:evenHBand="0" w:firstRowFirstColumn="0" w:firstRowLastColumn="0" w:lastRowFirstColumn="0" w:lastRowLastColumn="0"/>
+            </w:pPr>
+            <w:r>
+              <w:t>XX-MAXCOMPLEXITY-XX</w:t>
+            </w:r>
+          </w:p>
+        </w:tc>
+        <w:tc>
+          <w:tcPr>
+            <w:tcW w:w="1073" w:type="pct"/>
+            <w:vAlign w:val="center"/>
+          </w:tcPr>
+          <w:p>
+            <w:pPr>
+              <w:pStyle w:val="Contenudetableau"/>
+              <w:jc w:val="center"/>
+              <w:cnfStyle w:val="000000000000" w:firstRow="0" w:lastRow="0" w:firstColumn="0" w:lastColumn="0" w:oddVBand="0" w:evenVBand="0" w:oddHBand="0" w:evenHBand="0" w:firstRowFirstColumn="0" w:firstRowLastColumn="0" w:lastRowFirstColumn="0" w:lastRowLastColumn="0"/>
+            </w:pPr>
+            <w:r>
+              <w:t>XX-MAXCOVERAGE-XX</w:t>
+            </w:r>
+          </w:p>
+        </w:tc>
+        <w:tc>
+          <w:tcPr>
+            <w:tcW w:w="751" w:type="pct"/>
+            <w:vAlign w:val="center"/>
+          </w:tcPr>
+          <w:p>
+            <w:pPr>
+              <w:pStyle w:val="Contenudetableau"/>
+              <w:jc w:val="center"/>
+              <w:cnfStyle w:val="000000000000" w:firstRow="0" w:lastRow="0" w:firstColumn="0" w:lastColumn="0" w:oddVBand="0" w:evenVBand="0" w:oddHBand="0" w:evenHBand="0" w:firstRowFirstColumn="0" w:firstRowLastColumn="0" w:lastRowFirstColumn="0" w:lastRowLastColumn="0"/>
+            </w:pPr>
+            <w:r>
+              <w:t>XX-MAXCOMMENTDENSITY-XX</w:t>
+            </w:r>
+          </w:p>
+        </w:tc>
+        <w:tc>
+          <w:tcPr>
+            <w:tcW w:w="863" w:type="pct"/>
+            <w:vAlign w:val="center"/>
+          </w:tcPr>
+          <w:p>
+            <w:pPr>
+              <w:pStyle w:val="Contenudetableau"/>
+              <w:jc w:val="center"/>
+              <w:cnfStyle w:val="000000000000" w:firstRow="0" w:lastRow="0" w:firstColumn="0" w:lastColumn="0" w:oddVBand="0" w:evenVBand="0" w:oddHBand="0" w:evenHBand="0" w:firstRowFirstColumn="0" w:firstRowLastColumn="0" w:lastRowFirstColumn="0" w:lastRowLastColumn="0"/>
+            </w:pPr>
+            <w:r>
+              <w:t>XX-MAX</w:t>
+            </w:r>
+            <w:r>
+              <w:t>DUPLICATION</w:t>
+            </w:r>
+            <w:r>
+              <w:t>-XX</w:t>
+            </w:r>
+          </w:p>
+        </w:tc>
+        <w:tc>
+          <w:tcPr>
+            <w:tcW w:w="863" w:type="pct"/>
+            <w:vAlign w:val="center"/>
+          </w:tcPr>
+          <w:p>
+            <w:pPr>
+              <w:pStyle w:val="Contenudetableau"/>
+              <w:jc w:val="center"/>
+              <w:cnfStyle w:val="000000000000" w:firstRow="0" w:lastRow="0" w:firstColumn="0" w:lastColumn="0" w:oddVBand="0" w:evenVBand="0" w:oddHBand="0" w:evenHBand="0" w:firstRowFirstColumn="0" w:firstRowLastColumn="0" w:lastRowFirstColumn="0" w:lastRowLastColumn="0"/>
+            </w:pPr>
+            <w:r>
+              <w:t>XX-MAX</w:t>
+            </w:r>
+            <w:r>
+              <w:t>DUPLICATEDBLOCKS</w:t>
+            </w:r>
+            <w:r>
+              <w:t>-XX</w:t>
+            </w:r>
+          </w:p>
+        </w:tc>
+      </w:tr>
+      <w:tr>
+        <w:trPr>
+          <w:cnfStyle w:val="000000100000" w:firstRow="0" w:lastRow="0" w:firstColumn="0" w:lastColumn="0" w:oddVBand="0" w:evenVBand="0" w:oddHBand="1" w:evenHBand="0" w:firstRowFirstColumn="0" w:firstRowLastColumn="0" w:lastRowFirstColumn="0" w:lastRowLastColumn="0"/>
+        </w:trPr>
+        <w:tc>
+          <w:tcPr>
+            <w:cnfStyle w:val="001000000000" w:firstRow="0" w:lastRow="0" w:firstColumn="1" w:lastColumn="0" w:oddVBand="0" w:evenVBand="0" w:oddHBand="0" w:evenHBand="0" w:firstRowFirstColumn="0" w:firstRowLastColumn="0" w:lastRowFirstColumn="0" w:lastRowLastColumn="0"/>
+            <w:tcW w:w="781" w:type="pct"/>
+            <w:vAlign w:val="center"/>
+          </w:tcPr>
+          <w:p>
+            <w:pPr>
+              <w:pStyle w:val="Contenudetableau"/>
+              <w:jc w:val="center"/>
+            </w:pPr>
+            <w:r>
+              <w:t>Mean</w:t>
+            </w:r>
+          </w:p>
+        </w:tc>
+        <w:tc>
+          <w:tcPr>
+            <w:tcW w:w="668" w:type="pct"/>
+            <w:vAlign w:val="center"/>
+          </w:tcPr>
+          <w:p>
+            <w:pPr>
+              <w:pStyle w:val="Contenudetableau"/>
+              <w:jc w:val="center"/>
+              <w:cnfStyle w:val="000000100000" w:firstRow="0" w:lastRow="0" w:firstColumn="0" w:lastColumn="0" w:oddVBand="0" w:evenVBand="0" w:oddHBand="1" w:evenHBand="0" w:firstRowFirstColumn="0" w:firstRowLastColumn="0" w:lastRowFirstColumn="0" w:lastRowLastColumn="0"/>
+            </w:pPr>
+            <w:r>
+              <w:t>XX-MEANCOMPLEXITY-XX</w:t>
+            </w:r>
+          </w:p>
+        </w:tc>
+        <w:tc>
+          <w:tcPr>
+            <w:tcW w:w="1073" w:type="pct"/>
+            <w:vAlign w:val="center"/>
+          </w:tcPr>
+          <w:p>
+            <w:pPr>
+              <w:pStyle w:val="Contenudetableau"/>
+              <w:jc w:val="center"/>
+              <w:cnfStyle w:val="000000100000" w:firstRow="0" w:lastRow="0" w:firstColumn="0" w:lastColumn="0" w:oddVBand="0" w:evenVBand="0" w:oddHBand="1" w:evenHBand="0" w:firstRowFirstColumn="0" w:firstRowLastColumn="0" w:lastRowFirstColumn="0" w:lastRowLastColumn="0"/>
+            </w:pPr>
+            <w:r>
+              <w:t>XX-MEANCOVERAGE-XX</w:t>
+            </w:r>
+          </w:p>
+        </w:tc>
+        <w:tc>
+          <w:tcPr>
+            <w:tcW w:w="751" w:type="pct"/>
+            <w:vAlign w:val="center"/>
+          </w:tcPr>
+          <w:p>
+            <w:pPr>
+              <w:pStyle w:val="Contenudetableau"/>
+              <w:jc w:val="center"/>
+              <w:cnfStyle w:val="000000100000" w:firstRow="0" w:lastRow="0" w:firstColumn="0" w:lastColumn="0" w:oddVBand="0" w:evenVBand="0" w:oddHBand="1" w:evenHBand="0" w:firstRowFirstColumn="0" w:firstRowLastColumn="0" w:lastRowFirstColumn="0" w:lastRowLastColumn="0"/>
+            </w:pPr>
+            <w:r>
+              <w:t>XX-MEANCOMMENTDENSITY-XX</w:t>
+            </w:r>
+          </w:p>
+        </w:tc>
+        <w:tc>
+          <w:tcPr>
+            <w:tcW w:w="863" w:type="pct"/>
+            <w:vAlign w:val="center"/>
+          </w:tcPr>
+          <w:p>
+            <w:pPr>
+              <w:pStyle w:val="Contenudetableau"/>
+              <w:jc w:val="center"/>
+              <w:cnfStyle w:val="000000100000" w:firstRow="0" w:lastRow="0" w:firstColumn="0" w:lastColumn="0" w:oddVBand="0" w:evenVBand="0" w:oddHBand="1" w:evenHBand="0" w:firstRowFirstColumn="0" w:firstRowLastColumn="0" w:lastRowFirstColumn="0" w:lastRowLastColumn="0"/>
+            </w:pPr>
+            <w:r>
+              <w:t>XX-MEAN</w:t>
+            </w:r>
+            <w:r>
+              <w:t>DUPLICATION</w:t>
+            </w:r>
+            <w:r>
+              <w:t>-XX</w:t>
+            </w:r>
+          </w:p>
+        </w:tc>
+        <w:tc>
+          <w:tcPr>
+            <w:tcW w:w="863" w:type="pct"/>
+            <w:vAlign w:val="center"/>
+          </w:tcPr>
+          <w:p>
+            <w:pPr>
+              <w:pStyle w:val="Contenudetableau"/>
+              <w:jc w:val="center"/>
+              <w:cnfStyle w:val="000000100000" w:firstRow="0" w:lastRow="0" w:firstColumn="0" w:lastColumn="0" w:oddVBand="0" w:evenVBand="0" w:oddHBand="1" w:evenHBand="0" w:firstRowFirstColumn="0" w:firstRowLastColumn="0" w:lastRowFirstColumn="0" w:lastRowLastColumn="0"/>
+            </w:pPr>
+            <w:r>
+              <w:t>XX-MEAN</w:t>
+            </w:r>
+            <w:r>
+              <w:t>DUPLICATEDBLOCKS</w:t>
+            </w:r>
+            <w:bookmarkStart w:id="9" w:name="_GoBack"/>
+            <w:bookmarkEnd w:id="9"/>
+            <w:r>
+              <w:t>-XX</w:t>
+            </w:r>
+          </w:p>
+        </w:tc>
+      </w:tr>
+    </w:tbl>
     <w:p>
       <w:pPr>
         <w:pStyle w:val="Titre1"/>
@@ -1475,15 +1907,13 @@
           <w:lang w:val="en-US"/>
         </w:rPr>
       </w:pPr>
-      <w:bookmarkStart w:id="9" w:name="_Toc492382919"/>
-      <w:bookmarkEnd w:id="8"/>
       <w:r>
         <w:rPr>
           <w:lang w:val="en-US"/>
         </w:rPr>
         <w:t>Volume</w:t>
       </w:r>
-      <w:bookmarkEnd w:id="9"/>
+      <w:bookmarkEnd w:id="7"/>
     </w:p>
     <w:tbl>
       <w:tblPr>
@@ -1516,13 +1946,8 @@
               <w:rPr>
                 <w:color w:val="auto"/>
               </w:rPr>
-              <w:t>$</w:t>
-            </w:r>
-            <w:r>
-              <w:rPr>
-                <w:color w:val="auto"/>
-              </w:rPr>
-              <w:t>VOLUME</w:t>
+              <w:lastRenderedPageBreak/>
+              <w:t>$VOLUME</w:t>
             </w:r>
           </w:p>
         </w:tc>
@@ -1622,7 +2047,7 @@
             <wp:cNvGraphicFramePr/>
             <a:graphic xmlns:a="http://schemas.openxmlformats.org/drawingml/2006/main">
               <a:graphicData uri="http://schemas.openxmlformats.org/drawingml/2006/chart">
-                <c:chart xmlns:c="http://schemas.openxmlformats.org/drawingml/2006/chart" xmlns:r="http://schemas.openxmlformats.org/officeDocument/2006/relationships" r:id="rId9"/>
+                <c:chart xmlns:c="http://schemas.openxmlformats.org/drawingml/2006/chart" xmlns:r="http://schemas.openxmlformats.org/officeDocument/2006/relationships" r:id="rId8"/>
               </a:graphicData>
             </a:graphic>
           </wp:inline>
@@ -1643,7 +2068,7 @@
             <wp:cNvGraphicFramePr/>
             <a:graphic xmlns:a="http://schemas.openxmlformats.org/drawingml/2006/main">
               <a:graphicData uri="http://schemas.openxmlformats.org/drawingml/2006/chart">
-                <c:chart xmlns:c="http://schemas.openxmlformats.org/drawingml/2006/chart" xmlns:r="http://schemas.openxmlformats.org/officeDocument/2006/relationships" r:id="rId10"/>
+                <c:chart xmlns:c="http://schemas.openxmlformats.org/drawingml/2006/chart" xmlns:r="http://schemas.openxmlformats.org/officeDocument/2006/relationships" r:id="rId9"/>
               </a:graphicData>
             </a:graphic>
           </wp:inline>
@@ -1720,8 +2145,8 @@
       <w:bookmarkEnd w:id="17"/>
     </w:p>
     <w:sectPr>
-      <w:headerReference w:type="default" r:id="rId11"/>
-      <w:footerReference w:type="default" r:id="rId12"/>
+      <w:headerReference w:type="default" r:id="rId10"/>
+      <w:footerReference w:type="default" r:id="rId11"/>
       <w:pgSz w:w="11906" w:h="16838"/>
       <w:pgMar w:top="1134" w:right="1134" w:bottom="1134" w:left="1134" w:header="709" w:footer="0" w:gutter="0"/>
       <w:pgNumType w:start="0"/>
@@ -1735,7 +2160,7 @@
 </file>
 
 <file path=word/endnotes.xml><?xml version="1.0" encoding="utf-8"?>
-<w:endnotes xmlns:wpc="http://schemas.microsoft.com/office/word/2010/wordprocessingCanvas" xmlns:mc="http://schemas.openxmlformats.org/markup-compatibility/2006" xmlns:o="urn:schemas-microsoft-com:office:office" xmlns:r="http://schemas.openxmlformats.org/officeDocument/2006/relationships" xmlns:m="http://schemas.openxmlformats.org/officeDocument/2006/math" xmlns:v="urn:schemas-microsoft-com:vml" xmlns:wp14="http://schemas.microsoft.com/office/word/2010/wordprocessingDrawing" xmlns:wp="http://schemas.openxmlformats.org/drawingml/2006/wordprocessingDrawing" xmlns:w10="urn:schemas-microsoft-com:office:word" xmlns:w="http://schemas.openxmlformats.org/wordprocessingml/2006/main" xmlns:w14="http://schemas.microsoft.com/office/word/2010/wordml" xmlns:wpg="http://schemas.microsoft.com/office/word/2010/wordprocessingGroup" xmlns:wpi="http://schemas.microsoft.com/office/word/2010/wordprocessingInk" xmlns:wne="http://schemas.microsoft.com/office/word/2006/wordml" xmlns:wps="http://schemas.microsoft.com/office/word/2010/wordprocessingShape" mc:Ignorable="w14 wp14">
+<w:endnotes xmlns:wpc="http://schemas.microsoft.com/office/word/2010/wordprocessingCanvas" xmlns:cx="http://schemas.microsoft.com/office/drawing/2014/chartex" xmlns:mc="http://schemas.openxmlformats.org/markup-compatibility/2006" xmlns:o="urn:schemas-microsoft-com:office:office" xmlns:r="http://schemas.openxmlformats.org/officeDocument/2006/relationships" xmlns:m="http://schemas.openxmlformats.org/officeDocument/2006/math" xmlns:v="urn:schemas-microsoft-com:vml" xmlns:wp14="http://schemas.microsoft.com/office/word/2010/wordprocessingDrawing" xmlns:wp="http://schemas.openxmlformats.org/drawingml/2006/wordprocessingDrawing" xmlns:w10="urn:schemas-microsoft-com:office:word" xmlns:w="http://schemas.openxmlformats.org/wordprocessingml/2006/main" xmlns:w14="http://schemas.microsoft.com/office/word/2010/wordml" xmlns:w15="http://schemas.microsoft.com/office/word/2012/wordml" xmlns:w16se="http://schemas.microsoft.com/office/word/2015/wordml/symex" xmlns:wpg="http://schemas.microsoft.com/office/word/2010/wordprocessingGroup" xmlns:wpi="http://schemas.microsoft.com/office/word/2010/wordprocessingInk" xmlns:wne="http://schemas.microsoft.com/office/word/2006/wordml" xmlns:wps="http://schemas.microsoft.com/office/word/2010/wordprocessingShape" mc:Ignorable="w14 w15 w16se wp14">
   <w:endnote w:type="separator" w:id="-1">
     <w:p>
       <w:r>
@@ -1754,7 +2179,7 @@
 </file>
 
 <file path=word/footer1.xml><?xml version="1.0" encoding="utf-8"?>
-<w:ftr xmlns:wpc="http://schemas.microsoft.com/office/word/2010/wordprocessingCanvas" xmlns:mc="http://schemas.openxmlformats.org/markup-compatibility/2006" xmlns:o="urn:schemas-microsoft-com:office:office" xmlns:r="http://schemas.openxmlformats.org/officeDocument/2006/relationships" xmlns:m="http://schemas.openxmlformats.org/officeDocument/2006/math" xmlns:v="urn:schemas-microsoft-com:vml" xmlns:wp14="http://schemas.microsoft.com/office/word/2010/wordprocessingDrawing" xmlns:wp="http://schemas.openxmlformats.org/drawingml/2006/wordprocessingDrawing" xmlns:w10="urn:schemas-microsoft-com:office:word" xmlns:w="http://schemas.openxmlformats.org/wordprocessingml/2006/main" xmlns:w14="http://schemas.microsoft.com/office/word/2010/wordml" xmlns:wpg="http://schemas.microsoft.com/office/word/2010/wordprocessingGroup" xmlns:wpi="http://schemas.microsoft.com/office/word/2010/wordprocessingInk" xmlns:wne="http://schemas.microsoft.com/office/word/2006/wordml" xmlns:wps="http://schemas.microsoft.com/office/word/2010/wordprocessingShape" mc:Ignorable="w14 wp14">
+<w:ftr xmlns:wpc="http://schemas.microsoft.com/office/word/2010/wordprocessingCanvas" xmlns:cx="http://schemas.microsoft.com/office/drawing/2014/chartex" xmlns:mc="http://schemas.openxmlformats.org/markup-compatibility/2006" xmlns:o="urn:schemas-microsoft-com:office:office" xmlns:r="http://schemas.openxmlformats.org/officeDocument/2006/relationships" xmlns:m="http://schemas.openxmlformats.org/officeDocument/2006/math" xmlns:v="urn:schemas-microsoft-com:vml" xmlns:wp14="http://schemas.microsoft.com/office/word/2010/wordprocessingDrawing" xmlns:wp="http://schemas.openxmlformats.org/drawingml/2006/wordprocessingDrawing" xmlns:w10="urn:schemas-microsoft-com:office:word" xmlns:w="http://schemas.openxmlformats.org/wordprocessingml/2006/main" xmlns:w14="http://schemas.microsoft.com/office/word/2010/wordml" xmlns:w15="http://schemas.microsoft.com/office/word/2012/wordml" xmlns:w16se="http://schemas.microsoft.com/office/word/2015/wordml/symex" xmlns:wpg="http://schemas.microsoft.com/office/word/2010/wordprocessingGroup" xmlns:wpi="http://schemas.microsoft.com/office/word/2010/wordprocessingInk" xmlns:wne="http://schemas.microsoft.com/office/word/2006/wordml" xmlns:wps="http://schemas.microsoft.com/office/word/2010/wordprocessingShape" mc:Ignorable="w14 w15 w16se wp14">
   <w:sdt>
     <w:sdtPr>
       <w:id w:val="-1546826036"/>
@@ -1857,7 +2282,7 @@
                                   <w:sz w:val="72"/>
                                   <w:szCs w:val="72"/>
                                 </w:rPr>
-                                <w:t>1</w:t>
+                                <w:t>3</w:t>
                               </w:r>
                               <w:r>
                                 <w:rPr>
@@ -1888,7 +2313,7 @@
             </mc:Choice>
             <mc:Fallback>
               <w:pict>
-                <v:shapetype id="_x0000_t5" coordsize="21600,21600" o:spt="5" adj="10800" path="m@0,l,21600r21600,xe">
+                <v:shapetype w14:anchorId="72C0135B" id="_x0000_t5" coordsize="21600,21600" o:spt="5" adj="10800" path="m@0,l,21600r21600,xe">
                   <v:stroke joinstyle="miter"/>
                   <v:formulas>
                     <v:f eqn="val #0"/>
@@ -1935,7 +2360,7 @@
                             <w:sz w:val="72"/>
                             <w:szCs w:val="72"/>
                           </w:rPr>
-                          <w:t>1</w:t>
+                          <w:t>3</w:t>
                         </w:r>
                         <w:r>
                           <w:rPr>
@@ -1962,7 +2387,7 @@
 </file>
 
 <file path=word/footnotes.xml><?xml version="1.0" encoding="utf-8"?>
-<w:footnotes xmlns:wpc="http://schemas.microsoft.com/office/word/2010/wordprocessingCanvas" xmlns:mc="http://schemas.openxmlformats.org/markup-compatibility/2006" xmlns:o="urn:schemas-microsoft-com:office:office" xmlns:r="http://schemas.openxmlformats.org/officeDocument/2006/relationships" xmlns:m="http://schemas.openxmlformats.org/officeDocument/2006/math" xmlns:v="urn:schemas-microsoft-com:vml" xmlns:wp14="http://schemas.microsoft.com/office/word/2010/wordprocessingDrawing" xmlns:wp="http://schemas.openxmlformats.org/drawingml/2006/wordprocessingDrawing" xmlns:w10="urn:schemas-microsoft-com:office:word" xmlns:w="http://schemas.openxmlformats.org/wordprocessingml/2006/main" xmlns:w14="http://schemas.microsoft.com/office/word/2010/wordml" xmlns:wpg="http://schemas.microsoft.com/office/word/2010/wordprocessingGroup" xmlns:wpi="http://schemas.microsoft.com/office/word/2010/wordprocessingInk" xmlns:wne="http://schemas.microsoft.com/office/word/2006/wordml" xmlns:wps="http://schemas.microsoft.com/office/word/2010/wordprocessingShape" mc:Ignorable="w14 wp14">
+<w:footnotes xmlns:wpc="http://schemas.microsoft.com/office/word/2010/wordprocessingCanvas" xmlns:cx="http://schemas.microsoft.com/office/drawing/2014/chartex" xmlns:mc="http://schemas.openxmlformats.org/markup-compatibility/2006" xmlns:o="urn:schemas-microsoft-com:office:office" xmlns:r="http://schemas.openxmlformats.org/officeDocument/2006/relationships" xmlns:m="http://schemas.openxmlformats.org/officeDocument/2006/math" xmlns:v="urn:schemas-microsoft-com:vml" xmlns:wp14="http://schemas.microsoft.com/office/word/2010/wordprocessingDrawing" xmlns:wp="http://schemas.openxmlformats.org/drawingml/2006/wordprocessingDrawing" xmlns:w10="urn:schemas-microsoft-com:office:word" xmlns:w="http://schemas.openxmlformats.org/wordprocessingml/2006/main" xmlns:w14="http://schemas.microsoft.com/office/word/2010/wordml" xmlns:w15="http://schemas.microsoft.com/office/word/2012/wordml" xmlns:w16se="http://schemas.microsoft.com/office/word/2015/wordml/symex" xmlns:wpg="http://schemas.microsoft.com/office/word/2010/wordprocessingGroup" xmlns:wpi="http://schemas.microsoft.com/office/word/2010/wordprocessingInk" xmlns:wne="http://schemas.microsoft.com/office/word/2006/wordml" xmlns:wps="http://schemas.microsoft.com/office/word/2010/wordprocessingShape" mc:Ignorable="w14 w15 w16se wp14">
   <w:footnote w:type="separator" w:id="-1">
     <w:p>
       <w:r>
@@ -1981,7 +2406,7 @@
 </file>
 
 <file path=word/header1.xml><?xml version="1.0" encoding="utf-8"?>
-<w:hdr xmlns:wpc="http://schemas.microsoft.com/office/word/2010/wordprocessingCanvas" xmlns:mc="http://schemas.openxmlformats.org/markup-compatibility/2006" xmlns:o="urn:schemas-microsoft-com:office:office" xmlns:r="http://schemas.openxmlformats.org/officeDocument/2006/relationships" xmlns:m="http://schemas.openxmlformats.org/officeDocument/2006/math" xmlns:v="urn:schemas-microsoft-com:vml" xmlns:wp14="http://schemas.microsoft.com/office/word/2010/wordprocessingDrawing" xmlns:wp="http://schemas.openxmlformats.org/drawingml/2006/wordprocessingDrawing" xmlns:w10="urn:schemas-microsoft-com:office:word" xmlns:w="http://schemas.openxmlformats.org/wordprocessingml/2006/main" xmlns:w14="http://schemas.microsoft.com/office/word/2010/wordml" xmlns:wpg="http://schemas.microsoft.com/office/word/2010/wordprocessingGroup" xmlns:wpi="http://schemas.microsoft.com/office/word/2010/wordprocessingInk" xmlns:wne="http://schemas.microsoft.com/office/word/2006/wordml" xmlns:wps="http://schemas.microsoft.com/office/word/2010/wordprocessingShape" mc:Ignorable="w14 wp14">
+<w:hdr xmlns:wpc="http://schemas.microsoft.com/office/word/2010/wordprocessingCanvas" xmlns:cx="http://schemas.microsoft.com/office/drawing/2014/chartex" xmlns:mc="http://schemas.openxmlformats.org/markup-compatibility/2006" xmlns:o="urn:schemas-microsoft-com:office:office" xmlns:r="http://schemas.openxmlformats.org/officeDocument/2006/relationships" xmlns:m="http://schemas.openxmlformats.org/officeDocument/2006/math" xmlns:v="urn:schemas-microsoft-com:vml" xmlns:wp14="http://schemas.microsoft.com/office/word/2010/wordprocessingDrawing" xmlns:wp="http://schemas.openxmlformats.org/drawingml/2006/wordprocessingDrawing" xmlns:w10="urn:schemas-microsoft-com:office:word" xmlns:w="http://schemas.openxmlformats.org/wordprocessingml/2006/main" xmlns:w14="http://schemas.microsoft.com/office/word/2010/wordml" xmlns:w15="http://schemas.microsoft.com/office/word/2012/wordml" xmlns:w16se="http://schemas.microsoft.com/office/word/2015/wordml/symex" xmlns:wpg="http://schemas.microsoft.com/office/word/2010/wordprocessingGroup" xmlns:wpi="http://schemas.microsoft.com/office/word/2010/wordprocessingInk" xmlns:wne="http://schemas.microsoft.com/office/word/2006/wordml" xmlns:wps="http://schemas.microsoft.com/office/word/2010/wordprocessingShape" mc:Ignorable="w14 w15 w16se wp14">
   <w:p>
     <w:pPr>
       <w:pStyle w:val="En-tte"/>
@@ -1995,8 +2420,8 @@
 </file>
 
 <file path=word/numbering.xml><?xml version="1.0" encoding="utf-8"?>
-<w:numbering xmlns:wpc="http://schemas.microsoft.com/office/word/2010/wordprocessingCanvas" xmlns:mc="http://schemas.openxmlformats.org/markup-compatibility/2006" xmlns:o="urn:schemas-microsoft-com:office:office" xmlns:r="http://schemas.openxmlformats.org/officeDocument/2006/relationships" xmlns:m="http://schemas.openxmlformats.org/officeDocument/2006/math" xmlns:v="urn:schemas-microsoft-com:vml" xmlns:wp14="http://schemas.microsoft.com/office/word/2010/wordprocessingDrawing" xmlns:wp="http://schemas.openxmlformats.org/drawingml/2006/wordprocessingDrawing" xmlns:w10="urn:schemas-microsoft-com:office:word" xmlns:w="http://schemas.openxmlformats.org/wordprocessingml/2006/main" xmlns:w14="http://schemas.microsoft.com/office/word/2010/wordml" xmlns:wpg="http://schemas.microsoft.com/office/word/2010/wordprocessingGroup" xmlns:wpi="http://schemas.microsoft.com/office/word/2010/wordprocessingInk" xmlns:wne="http://schemas.microsoft.com/office/word/2006/wordml" xmlns:wps="http://schemas.microsoft.com/office/word/2010/wordprocessingShape" mc:Ignorable="w14 wp14">
-  <w:abstractNum w:abstractNumId="0">
+<w:numbering xmlns:wpc="http://schemas.microsoft.com/office/word/2010/wordprocessingCanvas" xmlns:cx="http://schemas.microsoft.com/office/drawing/2014/chartex" xmlns:mc="http://schemas.openxmlformats.org/markup-compatibility/2006" xmlns:o="urn:schemas-microsoft-com:office:office" xmlns:r="http://schemas.openxmlformats.org/officeDocument/2006/relationships" xmlns:m="http://schemas.openxmlformats.org/officeDocument/2006/math" xmlns:v="urn:schemas-microsoft-com:vml" xmlns:wp14="http://schemas.microsoft.com/office/word/2010/wordprocessingDrawing" xmlns:wp="http://schemas.openxmlformats.org/drawingml/2006/wordprocessingDrawing" xmlns:w10="urn:schemas-microsoft-com:office:word" xmlns:w="http://schemas.openxmlformats.org/wordprocessingml/2006/main" xmlns:w14="http://schemas.microsoft.com/office/word/2010/wordml" xmlns:w15="http://schemas.microsoft.com/office/word/2012/wordml" xmlns:w16se="http://schemas.microsoft.com/office/word/2015/wordml/symex" xmlns:wpg="http://schemas.microsoft.com/office/word/2010/wordprocessingGroup" xmlns:wpi="http://schemas.microsoft.com/office/word/2010/wordprocessingInk" xmlns:wne="http://schemas.microsoft.com/office/word/2006/wordml" xmlns:wps="http://schemas.microsoft.com/office/word/2010/wordprocessingShape" mc:Ignorable="w14 w15 w16se wp14">
+  <w:abstractNum w:abstractNumId="0" w15:restartNumberingAfterBreak="0">
     <w:nsid w:val="209F3BFD"/>
     <w:multiLevelType w:val="multilevel"/>
     <w:tmpl w:val="49D84B60"/>
@@ -2131,7 +2556,7 @@
       </w:pPr>
     </w:lvl>
   </w:abstractNum>
-  <w:abstractNum w:abstractNumId="1">
+  <w:abstractNum w:abstractNumId="1" w15:restartNumberingAfterBreak="0">
     <w:nsid w:val="3AEC2621"/>
     <w:multiLevelType w:val="multilevel"/>
     <w:tmpl w:val="06A8AAAC"/>
@@ -2253,7 +2678,7 @@
       </w:pPr>
     </w:lvl>
   </w:abstractNum>
-  <w:abstractNum w:abstractNumId="2">
+  <w:abstractNum w:abstractNumId="2" w15:restartNumberingAfterBreak="0">
     <w:nsid w:val="499A6292"/>
     <w:multiLevelType w:val="multilevel"/>
     <w:tmpl w:val="9C329F0C"/>
@@ -2393,7 +2818,7 @@
       </w:rPr>
     </w:lvl>
   </w:abstractNum>
-  <w:abstractNum w:abstractNumId="3">
+  <w:abstractNum w:abstractNumId="3" w15:restartNumberingAfterBreak="0">
     <w:nsid w:val="7A114180"/>
     <w:multiLevelType w:val="multilevel"/>
     <w:tmpl w:val="2356DE58"/>
@@ -2522,7 +2947,7 @@
 </file>
 
 <file path=word/styles.xml><?xml version="1.0" encoding="utf-8"?>
-<w:styles xmlns:mc="http://schemas.openxmlformats.org/markup-compatibility/2006" xmlns:r="http://schemas.openxmlformats.org/officeDocument/2006/relationships" xmlns:w="http://schemas.openxmlformats.org/wordprocessingml/2006/main" xmlns:w14="http://schemas.microsoft.com/office/word/2010/wordml" mc:Ignorable="w14">
+<w:styles xmlns:mc="http://schemas.openxmlformats.org/markup-compatibility/2006" xmlns:r="http://schemas.openxmlformats.org/officeDocument/2006/relationships" xmlns:w="http://schemas.openxmlformats.org/wordprocessingml/2006/main" xmlns:w14="http://schemas.microsoft.com/office/word/2010/wordml" xmlns:w15="http://schemas.microsoft.com/office/word/2012/wordml" xmlns:w16se="http://schemas.microsoft.com/office/word/2015/wordml/symex" mc:Ignorable="w14 w15 w16se">
   <w:docDefaults>
     <w:rPrDefault>
       <w:rPr>
@@ -2538,147 +2963,378 @@
       </w:pPr>
     </w:pPrDefault>
   </w:docDefaults>
-  <w:latentStyles w:defLockedState="0" w:defUIPriority="99" w:defSemiHidden="1" w:defUnhideWhenUsed="1" w:defQFormat="0" w:count="267">
-    <w:lsdException w:name="Normal" w:semiHidden="0" w:uiPriority="0" w:unhideWhenUsed="0" w:qFormat="1"/>
-    <w:lsdException w:name="heading 1" w:semiHidden="0" w:uiPriority="9" w:unhideWhenUsed="0" w:qFormat="1"/>
-    <w:lsdException w:name="heading 2" w:uiPriority="9" w:qFormat="1"/>
-    <w:lsdException w:name="heading 3" w:uiPriority="9" w:qFormat="1"/>
-    <w:lsdException w:name="heading 4" w:uiPriority="9" w:qFormat="1"/>
-    <w:lsdException w:name="heading 5" w:uiPriority="9" w:qFormat="1"/>
-    <w:lsdException w:name="heading 6" w:uiPriority="9" w:qFormat="1"/>
-    <w:lsdException w:name="heading 7" w:uiPriority="9" w:qFormat="1"/>
-    <w:lsdException w:name="heading 8" w:uiPriority="9" w:qFormat="1"/>
-    <w:lsdException w:name="heading 9" w:uiPriority="9" w:qFormat="1"/>
-    <w:lsdException w:name="toc 1" w:uiPriority="39"/>
-    <w:lsdException w:name="toc 2" w:uiPriority="39"/>
-    <w:lsdException w:name="toc 3" w:uiPriority="39"/>
-    <w:lsdException w:name="toc 4" w:uiPriority="39"/>
-    <w:lsdException w:name="toc 5" w:uiPriority="39"/>
-    <w:lsdException w:name="toc 6" w:uiPriority="39"/>
-    <w:lsdException w:name="toc 7" w:uiPriority="39"/>
-    <w:lsdException w:name="toc 8" w:uiPriority="39"/>
-    <w:lsdException w:name="toc 9" w:uiPriority="39"/>
-    <w:lsdException w:name="header" w:uiPriority="0"/>
-    <w:lsdException w:name="footer" w:uiPriority="0"/>
-    <w:lsdException w:name="caption" w:uiPriority="35" w:qFormat="1"/>
-    <w:lsdException w:name="page number" w:uiPriority="0"/>
-    <w:lsdException w:name="Title" w:semiHidden="0" w:uiPriority="10" w:unhideWhenUsed="0" w:qFormat="1"/>
-    <w:lsdException w:name="Default Paragraph Font" w:uiPriority="1"/>
-    <w:lsdException w:name="Subtitle" w:semiHidden="0" w:uiPriority="11" w:unhideWhenUsed="0" w:qFormat="1"/>
-    <w:lsdException w:name="Strong" w:semiHidden="0" w:uiPriority="22" w:unhideWhenUsed="0" w:qFormat="1"/>
-    <w:lsdException w:name="Emphasis" w:semiHidden="0" w:uiPriority="20" w:unhideWhenUsed="0" w:qFormat="1"/>
-    <w:lsdException w:name="Table Grid" w:semiHidden="0" w:uiPriority="59" w:unhideWhenUsed="0"/>
-    <w:lsdException w:name="Placeholder Text" w:unhideWhenUsed="0"/>
-    <w:lsdException w:name="No Spacing" w:uiPriority="1" w:unhideWhenUsed="0" w:qFormat="1"/>
-    <w:lsdException w:name="Light Shading" w:semiHidden="0" w:uiPriority="60" w:unhideWhenUsed="0"/>
-    <w:lsdException w:name="Light List" w:semiHidden="0" w:uiPriority="61" w:unhideWhenUsed="0"/>
-    <w:lsdException w:name="Light Grid" w:semiHidden="0" w:uiPriority="62" w:unhideWhenUsed="0"/>
-    <w:lsdException w:name="Medium Shading 1" w:semiHidden="0" w:uiPriority="63" w:unhideWhenUsed="0"/>
-    <w:lsdException w:name="Medium Shading 2" w:semiHidden="0" w:uiPriority="64" w:unhideWhenUsed="0"/>
-    <w:lsdException w:name="Medium List 1" w:semiHidden="0" w:uiPriority="65" w:unhideWhenUsed="0"/>
-    <w:lsdException w:name="Medium List 2" w:semiHidden="0" w:uiPriority="66" w:unhideWhenUsed="0"/>
-    <w:lsdException w:name="Medium Grid 1" w:semiHidden="0" w:uiPriority="67" w:unhideWhenUsed="0"/>
-    <w:lsdException w:name="Medium Grid 2" w:semiHidden="0" w:uiPriority="68" w:unhideWhenUsed="0"/>
-    <w:lsdException w:name="Medium Grid 3" w:semiHidden="0" w:uiPriority="69" w:unhideWhenUsed="0"/>
-    <w:lsdException w:name="Dark List" w:semiHidden="0" w:uiPriority="70" w:unhideWhenUsed="0"/>
-    <w:lsdException w:name="Colorful Shading" w:semiHidden="0" w:uiPriority="71" w:unhideWhenUsed="0"/>
-    <w:lsdException w:name="Colorful List" w:semiHidden="0" w:uiPriority="72" w:unhideWhenUsed="0"/>
-    <w:lsdException w:name="Colorful Grid" w:semiHidden="0" w:uiPriority="73" w:unhideWhenUsed="0"/>
-    <w:lsdException w:name="Light Shading Accent 1" w:semiHidden="0" w:uiPriority="60" w:unhideWhenUsed="0"/>
-    <w:lsdException w:name="Light List Accent 1" w:semiHidden="0" w:uiPriority="61" w:unhideWhenUsed="0"/>
-    <w:lsdException w:name="Light Grid Accent 1" w:semiHidden="0" w:uiPriority="62" w:unhideWhenUsed="0"/>
-    <w:lsdException w:name="Medium Shading 1 Accent 1" w:semiHidden="0" w:uiPriority="63" w:unhideWhenUsed="0"/>
-    <w:lsdException w:name="Medium Shading 2 Accent 1" w:semiHidden="0" w:uiPriority="64" w:unhideWhenUsed="0"/>
-    <w:lsdException w:name="Medium List 1 Accent 1" w:semiHidden="0" w:uiPriority="65" w:unhideWhenUsed="0"/>
-    <w:lsdException w:name="Revision" w:unhideWhenUsed="0"/>
-    <w:lsdException w:name="List Paragraph" w:semiHidden="0" w:uiPriority="34" w:unhideWhenUsed="0" w:qFormat="1"/>
-    <w:lsdException w:name="Quote" w:semiHidden="0" w:uiPriority="29" w:unhideWhenUsed="0" w:qFormat="1"/>
-    <w:lsdException w:name="Intense Quote" w:semiHidden="0" w:uiPriority="30" w:unhideWhenUsed="0" w:qFormat="1"/>
-    <w:lsdException w:name="Medium List 2 Accent 1" w:semiHidden="0" w:uiPriority="66" w:unhideWhenUsed="0"/>
-    <w:lsdException w:name="Medium Grid 1 Accent 1" w:semiHidden="0" w:uiPriority="67" w:unhideWhenUsed="0"/>
-    <w:lsdException w:name="Medium Grid 2 Accent 1" w:semiHidden="0" w:uiPriority="68" w:unhideWhenUsed="0"/>
-    <w:lsdException w:name="Medium Grid 3 Accent 1" w:semiHidden="0" w:uiPriority="69" w:unhideWhenUsed="0"/>
-    <w:lsdException w:name="Dark List Accent 1" w:semiHidden="0" w:uiPriority="70" w:unhideWhenUsed="0"/>
-    <w:lsdException w:name="Colorful Shading Accent 1" w:semiHidden="0" w:uiPriority="71" w:unhideWhenUsed="0"/>
-    <w:lsdException w:name="Colorful List Accent 1" w:semiHidden="0" w:uiPriority="72" w:unhideWhenUsed="0"/>
-    <w:lsdException w:name="Colorful Grid Accent 1" w:semiHidden="0" w:uiPriority="73" w:unhideWhenUsed="0"/>
-    <w:lsdException w:name="Light Shading Accent 2" w:semiHidden="0" w:uiPriority="60" w:unhideWhenUsed="0"/>
-    <w:lsdException w:name="Light List Accent 2" w:semiHidden="0" w:uiPriority="61" w:unhideWhenUsed="0"/>
-    <w:lsdException w:name="Light Grid Accent 2" w:semiHidden="0" w:uiPriority="62" w:unhideWhenUsed="0"/>
-    <w:lsdException w:name="Medium Shading 1 Accent 2" w:semiHidden="0" w:uiPriority="63" w:unhideWhenUsed="0"/>
-    <w:lsdException w:name="Medium Shading 2 Accent 2" w:semiHidden="0" w:uiPriority="64" w:unhideWhenUsed="0"/>
-    <w:lsdException w:name="Medium List 1 Accent 2" w:semiHidden="0" w:uiPriority="65" w:unhideWhenUsed="0"/>
-    <w:lsdException w:name="Medium List 2 Accent 2" w:semiHidden="0" w:uiPriority="66" w:unhideWhenUsed="0"/>
-    <w:lsdException w:name="Medium Grid 1 Accent 2" w:semiHidden="0" w:uiPriority="67" w:unhideWhenUsed="0"/>
-    <w:lsdException w:name="Medium Grid 2 Accent 2" w:semiHidden="0" w:uiPriority="68" w:unhideWhenUsed="0"/>
-    <w:lsdException w:name="Medium Grid 3 Accent 2" w:semiHidden="0" w:uiPriority="69" w:unhideWhenUsed="0"/>
-    <w:lsdException w:name="Dark List Accent 2" w:semiHidden="0" w:uiPriority="70" w:unhideWhenUsed="0"/>
-    <w:lsdException w:name="Colorful Shading Accent 2" w:semiHidden="0" w:uiPriority="71" w:unhideWhenUsed="0"/>
-    <w:lsdException w:name="Colorful List Accent 2" w:semiHidden="0" w:uiPriority="72" w:unhideWhenUsed="0"/>
-    <w:lsdException w:name="Colorful Grid Accent 2" w:semiHidden="0" w:uiPriority="73" w:unhideWhenUsed="0"/>
-    <w:lsdException w:name="Light Shading Accent 3" w:semiHidden="0" w:uiPriority="60" w:unhideWhenUsed="0"/>
-    <w:lsdException w:name="Light List Accent 3" w:semiHidden="0" w:uiPriority="61" w:unhideWhenUsed="0"/>
-    <w:lsdException w:name="Light Grid Accent 3" w:semiHidden="0" w:uiPriority="62" w:unhideWhenUsed="0"/>
-    <w:lsdException w:name="Medium Shading 1 Accent 3" w:semiHidden="0" w:uiPriority="63" w:unhideWhenUsed="0"/>
-    <w:lsdException w:name="Medium Shading 2 Accent 3" w:semiHidden="0" w:uiPriority="64" w:unhideWhenUsed="0"/>
-    <w:lsdException w:name="Medium List 1 Accent 3" w:semiHidden="0" w:uiPriority="65" w:unhideWhenUsed="0"/>
-    <w:lsdException w:name="Medium List 2 Accent 3" w:semiHidden="0" w:uiPriority="66" w:unhideWhenUsed="0"/>
-    <w:lsdException w:name="Medium Grid 1 Accent 3" w:semiHidden="0" w:uiPriority="67" w:unhideWhenUsed="0"/>
-    <w:lsdException w:name="Medium Grid 2 Accent 3" w:semiHidden="0" w:uiPriority="68" w:unhideWhenUsed="0"/>
-    <w:lsdException w:name="Medium Grid 3 Accent 3" w:semiHidden="0" w:uiPriority="69" w:unhideWhenUsed="0"/>
-    <w:lsdException w:name="Dark List Accent 3" w:semiHidden="0" w:uiPriority="70" w:unhideWhenUsed="0"/>
-    <w:lsdException w:name="Colorful Shading Accent 3" w:semiHidden="0" w:uiPriority="71" w:unhideWhenUsed="0"/>
-    <w:lsdException w:name="Colorful List Accent 3" w:semiHidden="0" w:uiPriority="72" w:unhideWhenUsed="0"/>
-    <w:lsdException w:name="Colorful Grid Accent 3" w:semiHidden="0" w:uiPriority="73" w:unhideWhenUsed="0"/>
-    <w:lsdException w:name="Light Shading Accent 4" w:semiHidden="0" w:uiPriority="60" w:unhideWhenUsed="0"/>
-    <w:lsdException w:name="Light List Accent 4" w:semiHidden="0" w:uiPriority="61" w:unhideWhenUsed="0"/>
-    <w:lsdException w:name="Light Grid Accent 4" w:semiHidden="0" w:uiPriority="62" w:unhideWhenUsed="0"/>
-    <w:lsdException w:name="Medium Shading 1 Accent 4" w:semiHidden="0" w:uiPriority="63" w:unhideWhenUsed="0"/>
-    <w:lsdException w:name="Medium Shading 2 Accent 4" w:semiHidden="0" w:uiPriority="64" w:unhideWhenUsed="0"/>
-    <w:lsdException w:name="Medium List 1 Accent 4" w:semiHidden="0" w:uiPriority="65" w:unhideWhenUsed="0"/>
-    <w:lsdException w:name="Medium List 2 Accent 4" w:semiHidden="0" w:uiPriority="66" w:unhideWhenUsed="0"/>
-    <w:lsdException w:name="Medium Grid 1 Accent 4" w:semiHidden="0" w:uiPriority="67" w:unhideWhenUsed="0"/>
-    <w:lsdException w:name="Medium Grid 2 Accent 4" w:semiHidden="0" w:uiPriority="68" w:unhideWhenUsed="0"/>
-    <w:lsdException w:name="Medium Grid 3 Accent 4" w:semiHidden="0" w:uiPriority="69" w:unhideWhenUsed="0"/>
-    <w:lsdException w:name="Dark List Accent 4" w:semiHidden="0" w:uiPriority="70" w:unhideWhenUsed="0"/>
-    <w:lsdException w:name="Colorful Shading Accent 4" w:semiHidden="0" w:uiPriority="71" w:unhideWhenUsed="0"/>
-    <w:lsdException w:name="Colorful List Accent 4" w:semiHidden="0" w:uiPriority="72" w:unhideWhenUsed="0"/>
-    <w:lsdException w:name="Colorful Grid Accent 4" w:semiHidden="0" w:uiPriority="73" w:unhideWhenUsed="0"/>
-    <w:lsdException w:name="Light Shading Accent 5" w:semiHidden="0" w:uiPriority="60" w:unhideWhenUsed="0"/>
-    <w:lsdException w:name="Light List Accent 5" w:semiHidden="0" w:uiPriority="61" w:unhideWhenUsed="0"/>
-    <w:lsdException w:name="Light Grid Accent 5" w:semiHidden="0" w:uiPriority="62" w:unhideWhenUsed="0"/>
-    <w:lsdException w:name="Medium Shading 1 Accent 5" w:semiHidden="0" w:uiPriority="63" w:unhideWhenUsed="0"/>
-    <w:lsdException w:name="Medium Shading 2 Accent 5" w:semiHidden="0" w:uiPriority="64" w:unhideWhenUsed="0"/>
-    <w:lsdException w:name="Medium List 1 Accent 5" w:semiHidden="0" w:uiPriority="65" w:unhideWhenUsed="0"/>
-    <w:lsdException w:name="Medium List 2 Accent 5" w:semiHidden="0" w:uiPriority="66" w:unhideWhenUsed="0"/>
-    <w:lsdException w:name="Medium Grid 1 Accent 5" w:semiHidden="0" w:uiPriority="67" w:unhideWhenUsed="0"/>
-    <w:lsdException w:name="Medium Grid 2 Accent 5" w:semiHidden="0" w:uiPriority="68" w:unhideWhenUsed="0"/>
-    <w:lsdException w:name="Medium Grid 3 Accent 5" w:semiHidden="0" w:uiPriority="69" w:unhideWhenUsed="0"/>
-    <w:lsdException w:name="Dark List Accent 5" w:semiHidden="0" w:uiPriority="70" w:unhideWhenUsed="0"/>
-    <w:lsdException w:name="Colorful Shading Accent 5" w:semiHidden="0" w:uiPriority="71" w:unhideWhenUsed="0"/>
-    <w:lsdException w:name="Colorful List Accent 5" w:semiHidden="0" w:uiPriority="72" w:unhideWhenUsed="0"/>
-    <w:lsdException w:name="Colorful Grid Accent 5" w:semiHidden="0" w:uiPriority="73" w:unhideWhenUsed="0"/>
-    <w:lsdException w:name="Light Shading Accent 6" w:semiHidden="0" w:uiPriority="60" w:unhideWhenUsed="0"/>
-    <w:lsdException w:name="Light List Accent 6" w:semiHidden="0" w:uiPriority="61" w:unhideWhenUsed="0"/>
-    <w:lsdException w:name="Light Grid Accent 6" w:semiHidden="0" w:uiPriority="62" w:unhideWhenUsed="0"/>
-    <w:lsdException w:name="Medium Shading 1 Accent 6" w:semiHidden="0" w:uiPriority="63" w:unhideWhenUsed="0"/>
-    <w:lsdException w:name="Medium Shading 2 Accent 6" w:semiHidden="0" w:uiPriority="64" w:unhideWhenUsed="0"/>
-    <w:lsdException w:name="Medium List 1 Accent 6" w:semiHidden="0" w:uiPriority="65" w:unhideWhenUsed="0"/>
-    <w:lsdException w:name="Medium List 2 Accent 6" w:semiHidden="0" w:uiPriority="66" w:unhideWhenUsed="0"/>
-    <w:lsdException w:name="Medium Grid 1 Accent 6" w:semiHidden="0" w:uiPriority="67" w:unhideWhenUsed="0"/>
-    <w:lsdException w:name="Medium Grid 2 Accent 6" w:semiHidden="0" w:uiPriority="68" w:unhideWhenUsed="0"/>
-    <w:lsdException w:name="Medium Grid 3 Accent 6" w:semiHidden="0" w:uiPriority="69" w:unhideWhenUsed="0"/>
-    <w:lsdException w:name="Dark List Accent 6" w:semiHidden="0" w:uiPriority="70" w:unhideWhenUsed="0"/>
-    <w:lsdException w:name="Colorful Shading Accent 6" w:semiHidden="0" w:uiPriority="71" w:unhideWhenUsed="0"/>
-    <w:lsdException w:name="Colorful List Accent 6" w:semiHidden="0" w:uiPriority="72" w:unhideWhenUsed="0"/>
-    <w:lsdException w:name="Colorful Grid Accent 6" w:semiHidden="0" w:uiPriority="73" w:unhideWhenUsed="0"/>
-    <w:lsdException w:name="Subtle Emphasis" w:semiHidden="0" w:uiPriority="19" w:unhideWhenUsed="0" w:qFormat="1"/>
-    <w:lsdException w:name="Intense Emphasis" w:semiHidden="0" w:uiPriority="21" w:unhideWhenUsed="0" w:qFormat="1"/>
-    <w:lsdException w:name="Subtle Reference" w:semiHidden="0" w:uiPriority="31" w:unhideWhenUsed="0" w:qFormat="1"/>
-    <w:lsdException w:name="Intense Reference" w:semiHidden="0" w:uiPriority="32" w:unhideWhenUsed="0" w:qFormat="1"/>
-    <w:lsdException w:name="Book Title" w:uiPriority="33" w:unhideWhenUsed="0" w:qFormat="1"/>
-    <w:lsdException w:name="Bibliography" w:uiPriority="37"/>
-    <w:lsdException w:name="TOC Heading" w:uiPriority="39" w:qFormat="1"/>
+  <w:latentStyles w:defLockedState="0" w:defUIPriority="99" w:defSemiHidden="0" w:defUnhideWhenUsed="0" w:defQFormat="0" w:count="371">
+    <w:lsdException w:name="Normal" w:uiPriority="0" w:qFormat="1"/>
+    <w:lsdException w:name="heading 1" w:uiPriority="9" w:qFormat="1"/>
+    <w:lsdException w:name="heading 2" w:semiHidden="1" w:uiPriority="9" w:unhideWhenUsed="1" w:qFormat="1"/>
+    <w:lsdException w:name="heading 3" w:semiHidden="1" w:uiPriority="9" w:unhideWhenUsed="1" w:qFormat="1"/>
+    <w:lsdException w:name="heading 4" w:semiHidden="1" w:uiPriority="9" w:unhideWhenUsed="1" w:qFormat="1"/>
+    <w:lsdException w:name="heading 5" w:semiHidden="1" w:uiPriority="9" w:unhideWhenUsed="1" w:qFormat="1"/>
+    <w:lsdException w:name="heading 6" w:semiHidden="1" w:uiPriority="9" w:unhideWhenUsed="1" w:qFormat="1"/>
+    <w:lsdException w:name="heading 7" w:semiHidden="1" w:uiPriority="9" w:unhideWhenUsed="1" w:qFormat="1"/>
+    <w:lsdException w:name="heading 8" w:semiHidden="1" w:uiPriority="9" w:unhideWhenUsed="1" w:qFormat="1"/>
+    <w:lsdException w:name="heading 9" w:semiHidden="1" w:uiPriority="9" w:unhideWhenUsed="1" w:qFormat="1"/>
+    <w:lsdException w:name="index 1" w:semiHidden="1" w:unhideWhenUsed="1"/>
+    <w:lsdException w:name="index 2" w:semiHidden="1" w:unhideWhenUsed="1"/>
+    <w:lsdException w:name="index 3" w:semiHidden="1" w:unhideWhenUsed="1"/>
+    <w:lsdException w:name="index 4" w:semiHidden="1" w:unhideWhenUsed="1"/>
+    <w:lsdException w:name="index 5" w:semiHidden="1" w:unhideWhenUsed="1"/>
+    <w:lsdException w:name="index 6" w:semiHidden="1" w:unhideWhenUsed="1"/>
+    <w:lsdException w:name="index 7" w:semiHidden="1" w:unhideWhenUsed="1"/>
+    <w:lsdException w:name="index 8" w:semiHidden="1" w:unhideWhenUsed="1"/>
+    <w:lsdException w:name="index 9" w:semiHidden="1" w:unhideWhenUsed="1"/>
+    <w:lsdException w:name="toc 1" w:semiHidden="1" w:uiPriority="39" w:unhideWhenUsed="1"/>
+    <w:lsdException w:name="toc 2" w:semiHidden="1" w:uiPriority="39" w:unhideWhenUsed="1"/>
+    <w:lsdException w:name="toc 3" w:semiHidden="1" w:uiPriority="39" w:unhideWhenUsed="1"/>
+    <w:lsdException w:name="toc 4" w:semiHidden="1" w:uiPriority="39" w:unhideWhenUsed="1"/>
+    <w:lsdException w:name="toc 5" w:semiHidden="1" w:uiPriority="39" w:unhideWhenUsed="1"/>
+    <w:lsdException w:name="toc 6" w:semiHidden="1" w:uiPriority="39" w:unhideWhenUsed="1"/>
+    <w:lsdException w:name="toc 7" w:semiHidden="1" w:uiPriority="39" w:unhideWhenUsed="1"/>
+    <w:lsdException w:name="toc 8" w:semiHidden="1" w:uiPriority="39" w:unhideWhenUsed="1"/>
+    <w:lsdException w:name="toc 9" w:semiHidden="1" w:uiPriority="39" w:unhideWhenUsed="1"/>
+    <w:lsdException w:name="Normal Indent" w:semiHidden="1" w:unhideWhenUsed="1"/>
+    <w:lsdException w:name="footnote text" w:semiHidden="1" w:unhideWhenUsed="1"/>
+    <w:lsdException w:name="annotation text" w:semiHidden="1" w:unhideWhenUsed="1"/>
+    <w:lsdException w:name="header" w:semiHidden="1" w:uiPriority="0" w:unhideWhenUsed="1"/>
+    <w:lsdException w:name="footer" w:semiHidden="1" w:uiPriority="0" w:unhideWhenUsed="1"/>
+    <w:lsdException w:name="index heading" w:semiHidden="1" w:unhideWhenUsed="1"/>
+    <w:lsdException w:name="caption" w:semiHidden="1" w:uiPriority="35" w:unhideWhenUsed="1" w:qFormat="1"/>
+    <w:lsdException w:name="table of figures" w:semiHidden="1" w:unhideWhenUsed="1"/>
+    <w:lsdException w:name="envelope address" w:semiHidden="1" w:unhideWhenUsed="1"/>
+    <w:lsdException w:name="envelope return" w:semiHidden="1" w:unhideWhenUsed="1"/>
+    <w:lsdException w:name="footnote reference" w:semiHidden="1" w:unhideWhenUsed="1"/>
+    <w:lsdException w:name="annotation reference" w:semiHidden="1" w:unhideWhenUsed="1"/>
+    <w:lsdException w:name="line number" w:semiHidden="1" w:unhideWhenUsed="1"/>
+    <w:lsdException w:name="page number" w:semiHidden="1" w:uiPriority="0" w:unhideWhenUsed="1"/>
+    <w:lsdException w:name="endnote reference" w:semiHidden="1" w:unhideWhenUsed="1"/>
+    <w:lsdException w:name="endnote text" w:semiHidden="1" w:unhideWhenUsed="1"/>
+    <w:lsdException w:name="table of authorities" w:semiHidden="1" w:unhideWhenUsed="1"/>
+    <w:lsdException w:name="macro" w:semiHidden="1" w:unhideWhenUsed="1"/>
+    <w:lsdException w:name="toa heading" w:semiHidden="1" w:unhideWhenUsed="1"/>
+    <w:lsdException w:name="List" w:semiHidden="1" w:unhideWhenUsed="1"/>
+    <w:lsdException w:name="List Bullet" w:semiHidden="1" w:unhideWhenUsed="1"/>
+    <w:lsdException w:name="List Number" w:semiHidden="1" w:unhideWhenUsed="1"/>
+    <w:lsdException w:name="List 2" w:semiHidden="1" w:unhideWhenUsed="1"/>
+    <w:lsdException w:name="List 3" w:semiHidden="1" w:unhideWhenUsed="1"/>
+    <w:lsdException w:name="List 4" w:semiHidden="1" w:unhideWhenUsed="1"/>
+    <w:lsdException w:name="List 5" w:semiHidden="1" w:unhideWhenUsed="1"/>
+    <w:lsdException w:name="List Bullet 2" w:semiHidden="1" w:unhideWhenUsed="1"/>
+    <w:lsdException w:name="List Bullet 3" w:semiHidden="1" w:unhideWhenUsed="1"/>
+    <w:lsdException w:name="List Bullet 4" w:semiHidden="1" w:unhideWhenUsed="1"/>
+    <w:lsdException w:name="List Bullet 5" w:semiHidden="1" w:unhideWhenUsed="1"/>
+    <w:lsdException w:name="List Number 2" w:semiHidden="1" w:unhideWhenUsed="1"/>
+    <w:lsdException w:name="List Number 3" w:semiHidden="1" w:unhideWhenUsed="1"/>
+    <w:lsdException w:name="List Number 4" w:semiHidden="1" w:unhideWhenUsed="1"/>
+    <w:lsdException w:name="List Number 5" w:semiHidden="1" w:unhideWhenUsed="1"/>
+    <w:lsdException w:name="Title" w:uiPriority="10" w:qFormat="1"/>
+    <w:lsdException w:name="Closing" w:semiHidden="1" w:unhideWhenUsed="1"/>
+    <w:lsdException w:name="Signature" w:semiHidden="1" w:unhideWhenUsed="1"/>
+    <w:lsdException w:name="Default Paragraph Font" w:semiHidden="1" w:uiPriority="1" w:unhideWhenUsed="1"/>
+    <w:lsdException w:name="Body Text" w:semiHidden="1" w:unhideWhenUsed="1"/>
+    <w:lsdException w:name="Body Text Indent" w:semiHidden="1" w:unhideWhenUsed="1"/>
+    <w:lsdException w:name="List Continue" w:semiHidden="1" w:unhideWhenUsed="1"/>
+    <w:lsdException w:name="List Continue 2" w:semiHidden="1" w:unhideWhenUsed="1"/>
+    <w:lsdException w:name="List Continue 3" w:semiHidden="1" w:unhideWhenUsed="1"/>
+    <w:lsdException w:name="List Continue 4" w:semiHidden="1" w:unhideWhenUsed="1"/>
+    <w:lsdException w:name="List Continue 5" w:semiHidden="1" w:unhideWhenUsed="1"/>
+    <w:lsdException w:name="Message Header" w:semiHidden="1" w:unhideWhenUsed="1"/>
+    <w:lsdException w:name="Subtitle" w:uiPriority="11" w:qFormat="1"/>
+    <w:lsdException w:name="Salutation" w:semiHidden="1" w:unhideWhenUsed="1"/>
+    <w:lsdException w:name="Date" w:semiHidden="1" w:unhideWhenUsed="1"/>
+    <w:lsdException w:name="Body Text First Indent" w:semiHidden="1" w:unhideWhenUsed="1"/>
+    <w:lsdException w:name="Body Text First Indent 2" w:semiHidden="1" w:unhideWhenUsed="1"/>
+    <w:lsdException w:name="Note Heading" w:semiHidden="1" w:unhideWhenUsed="1"/>
+    <w:lsdException w:name="Body Text 2" w:semiHidden="1" w:unhideWhenUsed="1"/>
+    <w:lsdException w:name="Body Text 3" w:semiHidden="1" w:unhideWhenUsed="1"/>
+    <w:lsdException w:name="Body Text Indent 2" w:semiHidden="1" w:unhideWhenUsed="1"/>
+    <w:lsdException w:name="Body Text Indent 3" w:semiHidden="1" w:unhideWhenUsed="1"/>
+    <w:lsdException w:name="Block Text" w:semiHidden="1" w:unhideWhenUsed="1"/>
+    <w:lsdException w:name="Hyperlink" w:semiHidden="1" w:unhideWhenUsed="1"/>
+    <w:lsdException w:name="FollowedHyperlink" w:semiHidden="1" w:unhideWhenUsed="1"/>
+    <w:lsdException w:name="Strong" w:uiPriority="22" w:qFormat="1"/>
+    <w:lsdException w:name="Emphasis" w:uiPriority="20" w:qFormat="1"/>
+    <w:lsdException w:name="Document Map" w:semiHidden="1" w:unhideWhenUsed="1"/>
+    <w:lsdException w:name="Plain Text" w:semiHidden="1" w:unhideWhenUsed="1"/>
+    <w:lsdException w:name="E-mail Signature" w:semiHidden="1" w:unhideWhenUsed="1"/>
+    <w:lsdException w:name="HTML Top of Form" w:semiHidden="1" w:unhideWhenUsed="1"/>
+    <w:lsdException w:name="HTML Bottom of Form" w:semiHidden="1" w:unhideWhenUsed="1"/>
+    <w:lsdException w:name="Normal (Web)" w:semiHidden="1" w:unhideWhenUsed="1"/>
+    <w:lsdException w:name="HTML Acronym" w:semiHidden="1" w:unhideWhenUsed="1"/>
+    <w:lsdException w:name="HTML Address" w:semiHidden="1" w:unhideWhenUsed="1"/>
+    <w:lsdException w:name="HTML Cite" w:semiHidden="1" w:unhideWhenUsed="1"/>
+    <w:lsdException w:name="HTML Code" w:semiHidden="1" w:unhideWhenUsed="1"/>
+    <w:lsdException w:name="HTML Definition" w:semiHidden="1" w:unhideWhenUsed="1"/>
+    <w:lsdException w:name="HTML Keyboard" w:semiHidden="1" w:unhideWhenUsed="1"/>
+    <w:lsdException w:name="HTML Preformatted" w:semiHidden="1" w:unhideWhenUsed="1"/>
+    <w:lsdException w:name="HTML Sample" w:semiHidden="1" w:unhideWhenUsed="1"/>
+    <w:lsdException w:name="HTML Typewriter" w:semiHidden="1" w:unhideWhenUsed="1"/>
+    <w:lsdException w:name="HTML Variable" w:semiHidden="1" w:unhideWhenUsed="1"/>
+    <w:lsdException w:name="Normal Table" w:semiHidden="1" w:unhideWhenUsed="1"/>
+    <w:lsdException w:name="annotation subject" w:semiHidden="1" w:unhideWhenUsed="1"/>
+    <w:lsdException w:name="No List" w:semiHidden="1" w:unhideWhenUsed="1"/>
+    <w:lsdException w:name="Outline List 1" w:semiHidden="1" w:unhideWhenUsed="1"/>
+    <w:lsdException w:name="Outline List 2" w:semiHidden="1" w:unhideWhenUsed="1"/>
+    <w:lsdException w:name="Outline List 3" w:semiHidden="1" w:unhideWhenUsed="1"/>
+    <w:lsdException w:name="Table Simple 1" w:semiHidden="1" w:unhideWhenUsed="1"/>
+    <w:lsdException w:name="Table Simple 2" w:semiHidden="1" w:unhideWhenUsed="1"/>
+    <w:lsdException w:name="Table Simple 3" w:semiHidden="1" w:unhideWhenUsed="1"/>
+    <w:lsdException w:name="Table Classic 1" w:semiHidden="1" w:unhideWhenUsed="1"/>
+    <w:lsdException w:name="Table Classic 2" w:semiHidden="1" w:unhideWhenUsed="1"/>
+    <w:lsdException w:name="Table Classic 3" w:semiHidden="1" w:unhideWhenUsed="1"/>
+    <w:lsdException w:name="Table Classic 4" w:semiHidden="1" w:unhideWhenUsed="1"/>
+    <w:lsdException w:name="Table Colorful 1" w:semiHidden="1" w:unhideWhenUsed="1"/>
+    <w:lsdException w:name="Table Colorful 2" w:semiHidden="1" w:unhideWhenUsed="1"/>
+    <w:lsdException w:name="Table Colorful 3" w:semiHidden="1" w:unhideWhenUsed="1"/>
+    <w:lsdException w:name="Table Columns 1" w:semiHidden="1" w:unhideWhenUsed="1"/>
+    <w:lsdException w:name="Table Columns 2" w:semiHidden="1" w:unhideWhenUsed="1"/>
+    <w:lsdException w:name="Table Columns 3" w:semiHidden="1" w:unhideWhenUsed="1"/>
+    <w:lsdException w:name="Table Columns 4" w:semiHidden="1" w:unhideWhenUsed="1"/>
+    <w:lsdException w:name="Table Columns 5" w:semiHidden="1" w:unhideWhenUsed="1"/>
+    <w:lsdException w:name="Table Grid 1" w:semiHidden="1" w:unhideWhenUsed="1"/>
+    <w:lsdException w:name="Table Grid 2" w:semiHidden="1" w:unhideWhenUsed="1"/>
+    <w:lsdException w:name="Table Grid 3" w:semiHidden="1" w:unhideWhenUsed="1"/>
+    <w:lsdException w:name="Table Grid 4" w:semiHidden="1" w:unhideWhenUsed="1"/>
+    <w:lsdException w:name="Table Grid 5" w:semiHidden="1" w:unhideWhenUsed="1"/>
+    <w:lsdException w:name="Table Grid 6" w:semiHidden="1" w:unhideWhenUsed="1"/>
+    <w:lsdException w:name="Table Grid 7" w:semiHidden="1" w:unhideWhenUsed="1"/>
+    <w:lsdException w:name="Table Grid 8" w:semiHidden="1" w:unhideWhenUsed="1"/>
+    <w:lsdException w:name="Table List 1" w:semiHidden="1" w:unhideWhenUsed="1"/>
+    <w:lsdException w:name="Table List 2" w:semiHidden="1" w:unhideWhenUsed="1"/>
+    <w:lsdException w:name="Table List 3" w:semiHidden="1" w:unhideWhenUsed="1"/>
+    <w:lsdException w:name="Table List 4" w:semiHidden="1" w:unhideWhenUsed="1"/>
+    <w:lsdException w:name="Table List 5" w:semiHidden="1" w:unhideWhenUsed="1"/>
+    <w:lsdException w:name="Table List 6" w:semiHidden="1" w:unhideWhenUsed="1"/>
+    <w:lsdException w:name="Table List 7" w:semiHidden="1" w:unhideWhenUsed="1"/>
+    <w:lsdException w:name="Table List 8" w:semiHidden="1" w:unhideWhenUsed="1"/>
+    <w:lsdException w:name="Table 3D effects 1" w:semiHidden="1" w:unhideWhenUsed="1"/>
+    <w:lsdException w:name="Table 3D effects 2" w:semiHidden="1" w:unhideWhenUsed="1"/>
+    <w:lsdException w:name="Table 3D effects 3" w:semiHidden="1" w:unhideWhenUsed="1"/>
+    <w:lsdException w:name="Table Contemporary" w:semiHidden="1" w:unhideWhenUsed="1"/>
+    <w:lsdException w:name="Table Elegant" w:semiHidden="1" w:unhideWhenUsed="1"/>
+    <w:lsdException w:name="Table Professional" w:semiHidden="1" w:unhideWhenUsed="1"/>
+    <w:lsdException w:name="Table Subtle 1" w:semiHidden="1" w:unhideWhenUsed="1"/>
+    <w:lsdException w:name="Table Subtle 2" w:semiHidden="1" w:unhideWhenUsed="1"/>
+    <w:lsdException w:name="Table Web 1" w:semiHidden="1" w:unhideWhenUsed="1"/>
+    <w:lsdException w:name="Table Web 2" w:semiHidden="1" w:unhideWhenUsed="1"/>
+    <w:lsdException w:name="Table Web 3" w:semiHidden="1" w:unhideWhenUsed="1"/>
+    <w:lsdException w:name="Balloon Text" w:semiHidden="1" w:unhideWhenUsed="1"/>
+    <w:lsdException w:name="Table Grid" w:uiPriority="59"/>
+    <w:lsdException w:name="Table Theme" w:semiHidden="1" w:unhideWhenUsed="1"/>
+    <w:lsdException w:name="Placeholder Text" w:semiHidden="1"/>
+    <w:lsdException w:name="No Spacing" w:semiHidden="1" w:uiPriority="1" w:qFormat="1"/>
+    <w:lsdException w:name="Light Shading" w:uiPriority="60"/>
+    <w:lsdException w:name="Light List" w:uiPriority="61"/>
+    <w:lsdException w:name="Light Grid" w:uiPriority="62"/>
+    <w:lsdException w:name="Medium Shading 1" w:uiPriority="63"/>
+    <w:lsdException w:name="Medium Shading 2" w:uiPriority="64"/>
+    <w:lsdException w:name="Medium List 1" w:uiPriority="65"/>
+    <w:lsdException w:name="Medium List 2" w:uiPriority="66"/>
+    <w:lsdException w:name="Medium Grid 1" w:uiPriority="67"/>
+    <w:lsdException w:name="Medium Grid 2" w:uiPriority="68"/>
+    <w:lsdException w:name="Medium Grid 3" w:uiPriority="69"/>
+    <w:lsdException w:name="Dark List" w:uiPriority="70"/>
+    <w:lsdException w:name="Colorful Shading" w:uiPriority="71"/>
+    <w:lsdException w:name="Colorful List" w:uiPriority="72"/>
+    <w:lsdException w:name="Colorful Grid" w:uiPriority="73"/>
+    <w:lsdException w:name="Light Shading Accent 1" w:uiPriority="60"/>
+    <w:lsdException w:name="Light List Accent 1" w:uiPriority="61"/>
+    <w:lsdException w:name="Light Grid Accent 1" w:uiPriority="62"/>
+    <w:lsdException w:name="Medium Shading 1 Accent 1" w:uiPriority="63"/>
+    <w:lsdException w:name="Medium Shading 2 Accent 1" w:uiPriority="64"/>
+    <w:lsdException w:name="Medium List 1 Accent 1" w:uiPriority="65"/>
+    <w:lsdException w:name="Revision" w:semiHidden="1"/>
+    <w:lsdException w:name="List Paragraph" w:uiPriority="34" w:qFormat="1"/>
+    <w:lsdException w:name="Quote" w:uiPriority="29" w:qFormat="1"/>
+    <w:lsdException w:name="Intense Quote" w:uiPriority="30" w:qFormat="1"/>
+    <w:lsdException w:name="Medium List 2 Accent 1" w:uiPriority="66"/>
+    <w:lsdException w:name="Medium Grid 1 Accent 1" w:uiPriority="67"/>
+    <w:lsdException w:name="Medium Grid 2 Accent 1" w:uiPriority="68"/>
+    <w:lsdException w:name="Medium Grid 3 Accent 1" w:uiPriority="69"/>
+    <w:lsdException w:name="Dark List Accent 1" w:uiPriority="70"/>
+    <w:lsdException w:name="Colorful Shading Accent 1" w:uiPriority="71"/>
+    <w:lsdException w:name="Colorful List Accent 1" w:uiPriority="72"/>
+    <w:lsdException w:name="Colorful Grid Accent 1" w:uiPriority="73"/>
+    <w:lsdException w:name="Light Shading Accent 2" w:uiPriority="60"/>
+    <w:lsdException w:name="Light List Accent 2" w:uiPriority="61"/>
+    <w:lsdException w:name="Light Grid Accent 2" w:uiPriority="62"/>
+    <w:lsdException w:name="Medium Shading 1 Accent 2" w:uiPriority="63"/>
+    <w:lsdException w:name="Medium Shading 2 Accent 2" w:uiPriority="64"/>
+    <w:lsdException w:name="Medium List 1 Accent 2" w:uiPriority="65"/>
+    <w:lsdException w:name="Medium List 2 Accent 2" w:uiPriority="66"/>
+    <w:lsdException w:name="Medium Grid 1 Accent 2" w:uiPriority="67"/>
+    <w:lsdException w:name="Medium Grid 2 Accent 2" w:uiPriority="68"/>
+    <w:lsdException w:name="Medium Grid 3 Accent 2" w:uiPriority="69"/>
+    <w:lsdException w:name="Dark List Accent 2" w:uiPriority="70"/>
+    <w:lsdException w:name="Colorful Shading Accent 2" w:uiPriority="71"/>
+    <w:lsdException w:name="Colorful List Accent 2" w:uiPriority="72"/>
+    <w:lsdException w:name="Colorful Grid Accent 2" w:uiPriority="73"/>
+    <w:lsdException w:name="Light Shading Accent 3" w:uiPriority="60"/>
+    <w:lsdException w:name="Light List Accent 3" w:uiPriority="61"/>
+    <w:lsdException w:name="Light Grid Accent 3" w:uiPriority="62"/>
+    <w:lsdException w:name="Medium Shading 1 Accent 3" w:uiPriority="63"/>
+    <w:lsdException w:name="Medium Shading 2 Accent 3" w:uiPriority="64"/>
+    <w:lsdException w:name="Medium List 1 Accent 3" w:uiPriority="65"/>
+    <w:lsdException w:name="Medium List 2 Accent 3" w:uiPriority="66"/>
+    <w:lsdException w:name="Medium Grid 1 Accent 3" w:uiPriority="67"/>
+    <w:lsdException w:name="Medium Grid 2 Accent 3" w:uiPriority="68"/>
+    <w:lsdException w:name="Medium Grid 3 Accent 3" w:uiPriority="69"/>
+    <w:lsdException w:name="Dark List Accent 3" w:uiPriority="70"/>
+    <w:lsdException w:name="Colorful Shading Accent 3" w:uiPriority="71"/>
+    <w:lsdException w:name="Colorful List Accent 3" w:uiPriority="72"/>
+    <w:lsdException w:name="Colorful Grid Accent 3" w:uiPriority="73"/>
+    <w:lsdException w:name="Light Shading Accent 4" w:uiPriority="60"/>
+    <w:lsdException w:name="Light List Accent 4" w:uiPriority="61"/>
+    <w:lsdException w:name="Light Grid Accent 4" w:uiPriority="62"/>
+    <w:lsdException w:name="Medium Shading 1 Accent 4" w:uiPriority="63"/>
+    <w:lsdException w:name="Medium Shading 2 Accent 4" w:uiPriority="64"/>
+    <w:lsdException w:name="Medium List 1 Accent 4" w:uiPriority="65"/>
+    <w:lsdException w:name="Medium List 2 Accent 4" w:uiPriority="66"/>
+    <w:lsdException w:name="Medium Grid 1 Accent 4" w:uiPriority="67"/>
+    <w:lsdException w:name="Medium Grid 2 Accent 4" w:uiPriority="68"/>
+    <w:lsdException w:name="Medium Grid 3 Accent 4" w:uiPriority="69"/>
+    <w:lsdException w:name="Dark List Accent 4" w:uiPriority="70"/>
+    <w:lsdException w:name="Colorful Shading Accent 4" w:uiPriority="71"/>
+    <w:lsdException w:name="Colorful List Accent 4" w:uiPriority="72"/>
+    <w:lsdException w:name="Colorful Grid Accent 4" w:uiPriority="73"/>
+    <w:lsdException w:name="Light Shading Accent 5" w:uiPriority="60"/>
+    <w:lsdException w:name="Light List Accent 5" w:uiPriority="61"/>
+    <w:lsdException w:name="Light Grid Accent 5" w:uiPriority="62"/>
+    <w:lsdException w:name="Medium Shading 1 Accent 5" w:uiPriority="63"/>
+    <w:lsdException w:name="Medium Shading 2 Accent 5" w:uiPriority="64"/>
+    <w:lsdException w:name="Medium List 1 Accent 5" w:uiPriority="65"/>
+    <w:lsdException w:name="Medium List 2 Accent 5" w:uiPriority="66"/>
+    <w:lsdException w:name="Medium Grid 1 Accent 5" w:uiPriority="67"/>
+    <w:lsdException w:name="Medium Grid 2 Accent 5" w:uiPriority="68"/>
+    <w:lsdException w:name="Medium Grid 3 Accent 5" w:uiPriority="69"/>
+    <w:lsdException w:name="Dark List Accent 5" w:uiPriority="70"/>
+    <w:lsdException w:name="Colorful Shading Accent 5" w:uiPriority="71"/>
+    <w:lsdException w:name="Colorful List Accent 5" w:uiPriority="72"/>
+    <w:lsdException w:name="Colorful Grid Accent 5" w:uiPriority="73"/>
+    <w:lsdException w:name="Light Shading Accent 6" w:uiPriority="60"/>
+    <w:lsdException w:name="Light List Accent 6" w:uiPriority="61"/>
+    <w:lsdException w:name="Light Grid Accent 6" w:uiPriority="62"/>
+    <w:lsdException w:name="Medium Shading 1 Accent 6" w:uiPriority="63"/>
+    <w:lsdException w:name="Medium Shading 2 Accent 6" w:uiPriority="64"/>
+    <w:lsdException w:name="Medium List 1 Accent 6" w:uiPriority="65"/>
+    <w:lsdException w:name="Medium List 2 Accent 6" w:uiPriority="66"/>
+    <w:lsdException w:name="Medium Grid 1 Accent 6" w:uiPriority="67"/>
+    <w:lsdException w:name="Medium Grid 2 Accent 6" w:uiPriority="68"/>
+    <w:lsdException w:name="Medium Grid 3 Accent 6" w:uiPriority="69"/>
+    <w:lsdException w:name="Dark List Accent 6" w:uiPriority="70"/>
+    <w:lsdException w:name="Colorful Shading Accent 6" w:uiPriority="71"/>
+    <w:lsdException w:name="Colorful List Accent 6" w:uiPriority="72"/>
+    <w:lsdException w:name="Colorful Grid Accent 6" w:uiPriority="73"/>
+    <w:lsdException w:name="Subtle Emphasis" w:uiPriority="19" w:qFormat="1"/>
+    <w:lsdException w:name="Intense Emphasis" w:uiPriority="21" w:qFormat="1"/>
+    <w:lsdException w:name="Subtle Reference" w:uiPriority="31" w:qFormat="1"/>
+    <w:lsdException w:name="Intense Reference" w:uiPriority="32" w:qFormat="1"/>
+    <w:lsdException w:name="Book Title" w:uiPriority="33" w:qFormat="1"/>
+    <w:lsdException w:name="Bibliography" w:semiHidden="1" w:uiPriority="37" w:unhideWhenUsed="1"/>
+    <w:lsdException w:name="TOC Heading" w:semiHidden="1" w:uiPriority="39" w:unhideWhenUsed="1" w:qFormat="1"/>
+    <w:lsdException w:name="Plain Table 1" w:uiPriority="41"/>
+    <w:lsdException w:name="Plain Table 2" w:uiPriority="42"/>
+    <w:lsdException w:name="Plain Table 3" w:uiPriority="43"/>
+    <w:lsdException w:name="Plain Table 4" w:uiPriority="44"/>
+    <w:lsdException w:name="Plain Table 5" w:uiPriority="45"/>
+    <w:lsdException w:name="Grid Table Light" w:uiPriority="40"/>
+    <w:lsdException w:name="Grid Table 1 Light" w:uiPriority="46"/>
+    <w:lsdException w:name="Grid Table 2" w:uiPriority="47"/>
+    <w:lsdException w:name="Grid Table 3" w:uiPriority="48"/>
+    <w:lsdException w:name="Grid Table 4" w:uiPriority="49"/>
+    <w:lsdException w:name="Grid Table 5 Dark" w:uiPriority="50"/>
+    <w:lsdException w:name="Grid Table 6 Colorful" w:uiPriority="51"/>
+    <w:lsdException w:name="Grid Table 7 Colorful" w:uiPriority="52"/>
+    <w:lsdException w:name="Grid Table 1 Light Accent 1" w:uiPriority="46"/>
+    <w:lsdException w:name="Grid Table 2 Accent 1" w:uiPriority="47"/>
+    <w:lsdException w:name="Grid Table 3 Accent 1" w:uiPriority="48"/>
+    <w:lsdException w:name="Grid Table 4 Accent 1" w:uiPriority="49"/>
+    <w:lsdException w:name="Grid Table 5 Dark Accent 1" w:uiPriority="50"/>
+    <w:lsdException w:name="Grid Table 6 Colorful Accent 1" w:uiPriority="51"/>
+    <w:lsdException w:name="Grid Table 7 Colorful Accent 1" w:uiPriority="52"/>
+    <w:lsdException w:name="Grid Table 1 Light Accent 2" w:uiPriority="46"/>
+    <w:lsdException w:name="Grid Table 2 Accent 2" w:uiPriority="47"/>
+    <w:lsdException w:name="Grid Table 3 Accent 2" w:uiPriority="48"/>
+    <w:lsdException w:name="Grid Table 4 Accent 2" w:uiPriority="49"/>
+    <w:lsdException w:name="Grid Table 5 Dark Accent 2" w:uiPriority="50"/>
+    <w:lsdException w:name="Grid Table 6 Colorful Accent 2" w:uiPriority="51"/>
+    <w:lsdException w:name="Grid Table 7 Colorful Accent 2" w:uiPriority="52"/>
+    <w:lsdException w:name="Grid Table 1 Light Accent 3" w:uiPriority="46"/>
+    <w:lsdException w:name="Grid Table 2 Accent 3" w:uiPriority="47"/>
+    <w:lsdException w:name="Grid Table 3 Accent 3" w:uiPriority="48"/>
+    <w:lsdException w:name="Grid Table 4 Accent 3" w:uiPriority="49"/>
+    <w:lsdException w:name="Grid Table 5 Dark Accent 3" w:uiPriority="50"/>
+    <w:lsdException w:name="Grid Table 6 Colorful Accent 3" w:uiPriority="51"/>
+    <w:lsdException w:name="Grid Table 7 Colorful Accent 3" w:uiPriority="52"/>
+    <w:lsdException w:name="Grid Table 1 Light Accent 4" w:uiPriority="46"/>
+    <w:lsdException w:name="Grid Table 2 Accent 4" w:uiPriority="47"/>
+    <w:lsdException w:name="Grid Table 3 Accent 4" w:uiPriority="48"/>
+    <w:lsdException w:name="Grid Table 4 Accent 4" w:uiPriority="49"/>
+    <w:lsdException w:name="Grid Table 5 Dark Accent 4" w:uiPriority="50"/>
+    <w:lsdException w:name="Grid Table 6 Colorful Accent 4" w:uiPriority="51"/>
+    <w:lsdException w:name="Grid Table 7 Colorful Accent 4" w:uiPriority="52"/>
+    <w:lsdException w:name="Grid Table 1 Light Accent 5" w:uiPriority="46"/>
+    <w:lsdException w:name="Grid Table 2 Accent 5" w:uiPriority="47"/>
+    <w:lsdException w:name="Grid Table 3 Accent 5" w:uiPriority="48"/>
+    <w:lsdException w:name="Grid Table 4 Accent 5" w:uiPriority="49"/>
+    <w:lsdException w:name="Grid Table 5 Dark Accent 5" w:uiPriority="50"/>
+    <w:lsdException w:name="Grid Table 6 Colorful Accent 5" w:uiPriority="51"/>
+    <w:lsdException w:name="Grid Table 7 Colorful Accent 5" w:uiPriority="52"/>
+    <w:lsdException w:name="Grid Table 1 Light Accent 6" w:uiPriority="46"/>
+    <w:lsdException w:name="Grid Table 2 Accent 6" w:uiPriority="47"/>
+    <w:lsdException w:name="Grid Table 3 Accent 6" w:uiPriority="48"/>
+    <w:lsdException w:name="Grid Table 4 Accent 6" w:uiPriority="49"/>
+    <w:lsdException w:name="Grid Table 5 Dark Accent 6" w:uiPriority="50"/>
+    <w:lsdException w:name="Grid Table 6 Colorful Accent 6" w:uiPriority="51"/>
+    <w:lsdException w:name="Grid Table 7 Colorful Accent 6" w:uiPriority="52"/>
+    <w:lsdException w:name="List Table 1 Light" w:uiPriority="46"/>
+    <w:lsdException w:name="List Table 2" w:uiPriority="47"/>
+    <w:lsdException w:name="List Table 3" w:uiPriority="48"/>
+    <w:lsdException w:name="List Table 4" w:uiPriority="49"/>
+    <w:lsdException w:name="List Table 5 Dark" w:uiPriority="50"/>
+    <w:lsdException w:name="List Table 6 Colorful" w:uiPriority="51"/>
+    <w:lsdException w:name="List Table 7 Colorful" w:uiPriority="52"/>
+    <w:lsdException w:name="List Table 1 Light Accent 1" w:uiPriority="46"/>
+    <w:lsdException w:name="List Table 2 Accent 1" w:uiPriority="47"/>
+    <w:lsdException w:name="List Table 3 Accent 1" w:uiPriority="48"/>
+    <w:lsdException w:name="List Table 4 Accent 1" w:uiPriority="49"/>
+    <w:lsdException w:name="List Table 5 Dark Accent 1" w:uiPriority="50"/>
+    <w:lsdException w:name="List Table 6 Colorful Accent 1" w:uiPriority="51"/>
+    <w:lsdException w:name="List Table 7 Colorful Accent 1" w:uiPriority="52"/>
+    <w:lsdException w:name="List Table 1 Light Accent 2" w:uiPriority="46"/>
+    <w:lsdException w:name="List Table 2 Accent 2" w:uiPriority="47"/>
+    <w:lsdException w:name="List Table 3 Accent 2" w:uiPriority="48"/>
+    <w:lsdException w:name="List Table 4 Accent 2" w:uiPriority="49"/>
+    <w:lsdException w:name="List Table 5 Dark Accent 2" w:uiPriority="50"/>
+    <w:lsdException w:name="List Table 6 Colorful Accent 2" w:uiPriority="51"/>
+    <w:lsdException w:name="List Table 7 Colorful Accent 2" w:uiPriority="52"/>
+    <w:lsdException w:name="List Table 1 Light Accent 3" w:uiPriority="46"/>
+    <w:lsdException w:name="List Table 2 Accent 3" w:uiPriority="47"/>
+    <w:lsdException w:name="List Table 3 Accent 3" w:uiPriority="48"/>
+    <w:lsdException w:name="List Table 4 Accent 3" w:uiPriority="49"/>
+    <w:lsdException w:name="List Table 5 Dark Accent 3" w:uiPriority="50"/>
+    <w:lsdException w:name="List Table 6 Colorful Accent 3" w:uiPriority="51"/>
+    <w:lsdException w:name="List Table 7 Colorful Accent 3" w:uiPriority="52"/>
+    <w:lsdException w:name="List Table 1 Light Accent 4" w:uiPriority="46"/>
+    <w:lsdException w:name="List Table 2 Accent 4" w:uiPriority="47"/>
+    <w:lsdException w:name="List Table 3 Accent 4" w:uiPriority="48"/>
+    <w:lsdException w:name="List Table 4 Accent 4" w:uiPriority="49"/>
+    <w:lsdException w:name="List Table 5 Dark Accent 4" w:uiPriority="50"/>
+    <w:lsdException w:name="List Table 6 Colorful Accent 4" w:uiPriority="51"/>
+    <w:lsdException w:name="List Table 7 Colorful Accent 4" w:uiPriority="52"/>
+    <w:lsdException w:name="List Table 1 Light Accent 5" w:uiPriority="46"/>
+    <w:lsdException w:name="List Table 2 Accent 5" w:uiPriority="47"/>
+    <w:lsdException w:name="List Table 3 Accent 5" w:uiPriority="48"/>
+    <w:lsdException w:name="List Table 4 Accent 5" w:uiPriority="49"/>
+    <w:lsdException w:name="List Table 5 Dark Accent 5" w:uiPriority="50"/>
+    <w:lsdException w:name="List Table 6 Colorful Accent 5" w:uiPriority="51"/>
+    <w:lsdException w:name="List Table 7 Colorful Accent 5" w:uiPriority="52"/>
+    <w:lsdException w:name="List Table 1 Light Accent 6" w:uiPriority="46"/>
+    <w:lsdException w:name="List Table 2 Accent 6" w:uiPriority="47"/>
+    <w:lsdException w:name="List Table 3 Accent 6" w:uiPriority="48"/>
+    <w:lsdException w:name="List Table 4 Accent 6" w:uiPriority="49"/>
+    <w:lsdException w:name="List Table 5 Dark Accent 6" w:uiPriority="50"/>
+    <w:lsdException w:name="List Table 6 Colorful Accent 6" w:uiPriority="51"/>
+    <w:lsdException w:name="List Table 7 Colorful Accent 6" w:uiPriority="52"/>
   </w:latentStyles>
   <w:style w:type="paragraph" w:default="1" w:styleId="Normal">
     <w:name w:val="Normal"/>
@@ -4984,2471 +5640,8 @@
 </w:styles>
 </file>
 
-<file path=word/stylesWithEffects.xml><?xml version="1.0" encoding="utf-8"?>
-<w:styles xmlns:wpc="http://schemas.microsoft.com/office/word/2010/wordprocessingCanvas" xmlns:mc="http://schemas.openxmlformats.org/markup-compatibility/2006" xmlns:o="urn:schemas-microsoft-com:office:office" xmlns:r="http://schemas.openxmlformats.org/officeDocument/2006/relationships" xmlns:m="http://schemas.openxmlformats.org/officeDocument/2006/math" xmlns:v="urn:schemas-microsoft-com:vml" xmlns:wp14="http://schemas.microsoft.com/office/word/2010/wordprocessingDrawing" xmlns:wp="http://schemas.openxmlformats.org/drawingml/2006/wordprocessingDrawing" xmlns:w10="urn:schemas-microsoft-com:office:word" xmlns:w="http://schemas.openxmlformats.org/wordprocessingml/2006/main" xmlns:w14="http://schemas.microsoft.com/office/word/2010/wordml" xmlns:wpg="http://schemas.microsoft.com/office/word/2010/wordprocessingGroup" xmlns:wpi="http://schemas.microsoft.com/office/word/2010/wordprocessingInk" xmlns:wne="http://schemas.microsoft.com/office/word/2006/wordml" xmlns:wps="http://schemas.microsoft.com/office/word/2010/wordprocessingShape" mc:Ignorable="w14 wp14">
-  <w:docDefaults>
-    <w:rPrDefault>
-      <w:rPr>
-        <w:rFonts w:asciiTheme="minorHAnsi" w:eastAsiaTheme="minorEastAsia" w:hAnsiTheme="minorHAnsi" w:cstheme="minorBidi"/>
-        <w:sz w:val="22"/>
-        <w:szCs w:val="22"/>
-        <w:lang w:val="fr-FR" w:eastAsia="en-US" w:bidi="ar-SA"/>
-      </w:rPr>
-    </w:rPrDefault>
-    <w:pPrDefault>
-      <w:pPr>
-        <w:spacing w:before="200" w:after="200" w:line="276" w:lineRule="auto"/>
-      </w:pPr>
-    </w:pPrDefault>
-  </w:docDefaults>
-  <w:latentStyles w:defLockedState="0" w:defUIPriority="99" w:defSemiHidden="1" w:defUnhideWhenUsed="1" w:defQFormat="0" w:count="267">
-    <w:lsdException w:name="Normal" w:semiHidden="0" w:uiPriority="0" w:unhideWhenUsed="0" w:qFormat="1"/>
-    <w:lsdException w:name="heading 1" w:semiHidden="0" w:uiPriority="9" w:unhideWhenUsed="0" w:qFormat="1"/>
-    <w:lsdException w:name="heading 2" w:uiPriority="9" w:qFormat="1"/>
-    <w:lsdException w:name="heading 3" w:uiPriority="9" w:qFormat="1"/>
-    <w:lsdException w:name="heading 4" w:uiPriority="9" w:qFormat="1"/>
-    <w:lsdException w:name="heading 5" w:uiPriority="9" w:qFormat="1"/>
-    <w:lsdException w:name="heading 6" w:uiPriority="9" w:qFormat="1"/>
-    <w:lsdException w:name="heading 7" w:uiPriority="9" w:qFormat="1"/>
-    <w:lsdException w:name="heading 8" w:uiPriority="9" w:qFormat="1"/>
-    <w:lsdException w:name="heading 9" w:uiPriority="9" w:qFormat="1"/>
-    <w:lsdException w:name="toc 1" w:uiPriority="39"/>
-    <w:lsdException w:name="toc 2" w:uiPriority="39"/>
-    <w:lsdException w:name="toc 3" w:uiPriority="39"/>
-    <w:lsdException w:name="toc 4" w:uiPriority="39"/>
-    <w:lsdException w:name="toc 5" w:uiPriority="39"/>
-    <w:lsdException w:name="toc 6" w:uiPriority="39"/>
-    <w:lsdException w:name="toc 7" w:uiPriority="39"/>
-    <w:lsdException w:name="toc 8" w:uiPriority="39"/>
-    <w:lsdException w:name="toc 9" w:uiPriority="39"/>
-    <w:lsdException w:name="header" w:uiPriority="0"/>
-    <w:lsdException w:name="footer" w:uiPriority="0"/>
-    <w:lsdException w:name="caption" w:uiPriority="35" w:qFormat="1"/>
-    <w:lsdException w:name="page number" w:uiPriority="0"/>
-    <w:lsdException w:name="Title" w:semiHidden="0" w:uiPriority="10" w:unhideWhenUsed="0" w:qFormat="1"/>
-    <w:lsdException w:name="Default Paragraph Font" w:uiPriority="1"/>
-    <w:lsdException w:name="Subtitle" w:semiHidden="0" w:uiPriority="11" w:unhideWhenUsed="0" w:qFormat="1"/>
-    <w:lsdException w:name="Strong" w:semiHidden="0" w:uiPriority="22" w:unhideWhenUsed="0" w:qFormat="1"/>
-    <w:lsdException w:name="Emphasis" w:semiHidden="0" w:uiPriority="20" w:unhideWhenUsed="0" w:qFormat="1"/>
-    <w:lsdException w:name="Table Grid" w:semiHidden="0" w:uiPriority="59" w:unhideWhenUsed="0"/>
-    <w:lsdException w:name="Placeholder Text" w:unhideWhenUsed="0"/>
-    <w:lsdException w:name="No Spacing" w:uiPriority="1" w:unhideWhenUsed="0" w:qFormat="1"/>
-    <w:lsdException w:name="Light Shading" w:semiHidden="0" w:uiPriority="60" w:unhideWhenUsed="0"/>
-    <w:lsdException w:name="Light List" w:semiHidden="0" w:uiPriority="61" w:unhideWhenUsed="0"/>
-    <w:lsdException w:name="Light Grid" w:semiHidden="0" w:uiPriority="62" w:unhideWhenUsed="0"/>
-    <w:lsdException w:name="Medium Shading 1" w:semiHidden="0" w:uiPriority="63" w:unhideWhenUsed="0"/>
-    <w:lsdException w:name="Medium Shading 2" w:semiHidden="0" w:uiPriority="64" w:unhideWhenUsed="0"/>
-    <w:lsdException w:name="Medium List 1" w:semiHidden="0" w:uiPriority="65" w:unhideWhenUsed="0"/>
-    <w:lsdException w:name="Medium List 2" w:semiHidden="0" w:uiPriority="66" w:unhideWhenUsed="0"/>
-    <w:lsdException w:name="Medium Grid 1" w:semiHidden="0" w:uiPriority="67" w:unhideWhenUsed="0"/>
-    <w:lsdException w:name="Medium Grid 2" w:semiHidden="0" w:uiPriority="68" w:unhideWhenUsed="0"/>
-    <w:lsdException w:name="Medium Grid 3" w:semiHidden="0" w:uiPriority="69" w:unhideWhenUsed="0"/>
-    <w:lsdException w:name="Dark List" w:semiHidden="0" w:uiPriority="70" w:unhideWhenUsed="0"/>
-    <w:lsdException w:name="Colorful Shading" w:semiHidden="0" w:uiPriority="71" w:unhideWhenUsed="0"/>
-    <w:lsdException w:name="Colorful List" w:semiHidden="0" w:uiPriority="72" w:unhideWhenUsed="0"/>
-    <w:lsdException w:name="Colorful Grid" w:semiHidden="0" w:uiPriority="73" w:unhideWhenUsed="0"/>
-    <w:lsdException w:name="Light Shading Accent 1" w:semiHidden="0" w:uiPriority="60" w:unhideWhenUsed="0"/>
-    <w:lsdException w:name="Light List Accent 1" w:semiHidden="0" w:uiPriority="61" w:unhideWhenUsed="0"/>
-    <w:lsdException w:name="Light Grid Accent 1" w:semiHidden="0" w:uiPriority="62" w:unhideWhenUsed="0"/>
-    <w:lsdException w:name="Medium Shading 1 Accent 1" w:semiHidden="0" w:uiPriority="63" w:unhideWhenUsed="0"/>
-    <w:lsdException w:name="Medium Shading 2 Accent 1" w:semiHidden="0" w:uiPriority="64" w:unhideWhenUsed="0"/>
-    <w:lsdException w:name="Medium List 1 Accent 1" w:semiHidden="0" w:uiPriority="65" w:unhideWhenUsed="0"/>
-    <w:lsdException w:name="Revision" w:unhideWhenUsed="0"/>
-    <w:lsdException w:name="List Paragraph" w:semiHidden="0" w:uiPriority="34" w:unhideWhenUsed="0" w:qFormat="1"/>
-    <w:lsdException w:name="Quote" w:semiHidden="0" w:uiPriority="29" w:unhideWhenUsed="0" w:qFormat="1"/>
-    <w:lsdException w:name="Intense Quote" w:semiHidden="0" w:uiPriority="30" w:unhideWhenUsed="0" w:qFormat="1"/>
-    <w:lsdException w:name="Medium List 2 Accent 1" w:semiHidden="0" w:uiPriority="66" w:unhideWhenUsed="0"/>
-    <w:lsdException w:name="Medium Grid 1 Accent 1" w:semiHidden="0" w:uiPriority="67" w:unhideWhenUsed="0"/>
-    <w:lsdException w:name="Medium Grid 2 Accent 1" w:semiHidden="0" w:uiPriority="68" w:unhideWhenUsed="0"/>
-    <w:lsdException w:name="Medium Grid 3 Accent 1" w:semiHidden="0" w:uiPriority="69" w:unhideWhenUsed="0"/>
-    <w:lsdException w:name="Dark List Accent 1" w:semiHidden="0" w:uiPriority="70" w:unhideWhenUsed="0"/>
-    <w:lsdException w:name="Colorful Shading Accent 1" w:semiHidden="0" w:uiPriority="71" w:unhideWhenUsed="0"/>
-    <w:lsdException w:name="Colorful List Accent 1" w:semiHidden="0" w:uiPriority="72" w:unhideWhenUsed="0"/>
-    <w:lsdException w:name="Colorful Grid Accent 1" w:semiHidden="0" w:uiPriority="73" w:unhideWhenUsed="0"/>
-    <w:lsdException w:name="Light Shading Accent 2" w:semiHidden="0" w:uiPriority="60" w:unhideWhenUsed="0"/>
-    <w:lsdException w:name="Light List Accent 2" w:semiHidden="0" w:uiPriority="61" w:unhideWhenUsed="0"/>
-    <w:lsdException w:name="Light Grid Accent 2" w:semiHidden="0" w:uiPriority="62" w:unhideWhenUsed="0"/>
-    <w:lsdException w:name="Medium Shading 1 Accent 2" w:semiHidden="0" w:uiPriority="63" w:unhideWhenUsed="0"/>
-    <w:lsdException w:name="Medium Shading 2 Accent 2" w:semiHidden="0" w:uiPriority="64" w:unhideWhenUsed="0"/>
-    <w:lsdException w:name="Medium List 1 Accent 2" w:semiHidden="0" w:uiPriority="65" w:unhideWhenUsed="0"/>
-    <w:lsdException w:name="Medium List 2 Accent 2" w:semiHidden="0" w:uiPriority="66" w:unhideWhenUsed="0"/>
-    <w:lsdException w:name="Medium Grid 1 Accent 2" w:semiHidden="0" w:uiPriority="67" w:unhideWhenUsed="0"/>
-    <w:lsdException w:name="Medium Grid 2 Accent 2" w:semiHidden="0" w:uiPriority="68" w:unhideWhenUsed="0"/>
-    <w:lsdException w:name="Medium Grid 3 Accent 2" w:semiHidden="0" w:uiPriority="69" w:unhideWhenUsed="0"/>
-    <w:lsdException w:name="Dark List Accent 2" w:semiHidden="0" w:uiPriority="70" w:unhideWhenUsed="0"/>
-    <w:lsdException w:name="Colorful Shading Accent 2" w:semiHidden="0" w:uiPriority="71" w:unhideWhenUsed="0"/>
-    <w:lsdException w:name="Colorful List Accent 2" w:semiHidden="0" w:uiPriority="72" w:unhideWhenUsed="0"/>
-    <w:lsdException w:name="Colorful Grid Accent 2" w:semiHidden="0" w:uiPriority="73" w:unhideWhenUsed="0"/>
-    <w:lsdException w:name="Light Shading Accent 3" w:semiHidden="0" w:uiPriority="60" w:unhideWhenUsed="0"/>
-    <w:lsdException w:name="Light List Accent 3" w:semiHidden="0" w:uiPriority="61" w:unhideWhenUsed="0"/>
-    <w:lsdException w:name="Light Grid Accent 3" w:semiHidden="0" w:uiPriority="62" w:unhideWhenUsed="0"/>
-    <w:lsdException w:name="Medium Shading 1 Accent 3" w:semiHidden="0" w:uiPriority="63" w:unhideWhenUsed="0"/>
-    <w:lsdException w:name="Medium Shading 2 Accent 3" w:semiHidden="0" w:uiPriority="64" w:unhideWhenUsed="0"/>
-    <w:lsdException w:name="Medium List 1 Accent 3" w:semiHidden="0" w:uiPriority="65" w:unhideWhenUsed="0"/>
-    <w:lsdException w:name="Medium List 2 Accent 3" w:semiHidden="0" w:uiPriority="66" w:unhideWhenUsed="0"/>
-    <w:lsdException w:name="Medium Grid 1 Accent 3" w:semiHidden="0" w:uiPriority="67" w:unhideWhenUsed="0"/>
-    <w:lsdException w:name="Medium Grid 2 Accent 3" w:semiHidden="0" w:uiPriority="68" w:unhideWhenUsed="0"/>
-    <w:lsdException w:name="Medium Grid 3 Accent 3" w:semiHidden="0" w:uiPriority="69" w:unhideWhenUsed="0"/>
-    <w:lsdException w:name="Dark List Accent 3" w:semiHidden="0" w:uiPriority="70" w:unhideWhenUsed="0"/>
-    <w:lsdException w:name="Colorful Shading Accent 3" w:semiHidden="0" w:uiPriority="71" w:unhideWhenUsed="0"/>
-    <w:lsdException w:name="Colorful List Accent 3" w:semiHidden="0" w:uiPriority="72" w:unhideWhenUsed="0"/>
-    <w:lsdException w:name="Colorful Grid Accent 3" w:semiHidden="0" w:uiPriority="73" w:unhideWhenUsed="0"/>
-    <w:lsdException w:name="Light Shading Accent 4" w:semiHidden="0" w:uiPriority="60" w:unhideWhenUsed="0"/>
-    <w:lsdException w:name="Light List Accent 4" w:semiHidden="0" w:uiPriority="61" w:unhideWhenUsed="0"/>
-    <w:lsdException w:name="Light Grid Accent 4" w:semiHidden="0" w:uiPriority="62" w:unhideWhenUsed="0"/>
-    <w:lsdException w:name="Medium Shading 1 Accent 4" w:semiHidden="0" w:uiPriority="63" w:unhideWhenUsed="0"/>
-    <w:lsdException w:name="Medium Shading 2 Accent 4" w:semiHidden="0" w:uiPriority="64" w:unhideWhenUsed="0"/>
-    <w:lsdException w:name="Medium List 1 Accent 4" w:semiHidden="0" w:uiPriority="65" w:unhideWhenUsed="0"/>
-    <w:lsdException w:name="Medium List 2 Accent 4" w:semiHidden="0" w:uiPriority="66" w:unhideWhenUsed="0"/>
-    <w:lsdException w:name="Medium Grid 1 Accent 4" w:semiHidden="0" w:uiPriority="67" w:unhideWhenUsed="0"/>
-    <w:lsdException w:name="Medium Grid 2 Accent 4" w:semiHidden="0" w:uiPriority="68" w:unhideWhenUsed="0"/>
-    <w:lsdException w:name="Medium Grid 3 Accent 4" w:semiHidden="0" w:uiPriority="69" w:unhideWhenUsed="0"/>
-    <w:lsdException w:name="Dark List Accent 4" w:semiHidden="0" w:uiPriority="70" w:unhideWhenUsed="0"/>
-    <w:lsdException w:name="Colorful Shading Accent 4" w:semiHidden="0" w:uiPriority="71" w:unhideWhenUsed="0"/>
-    <w:lsdException w:name="Colorful List Accent 4" w:semiHidden="0" w:uiPriority="72" w:unhideWhenUsed="0"/>
-    <w:lsdException w:name="Colorful Grid Accent 4" w:semiHidden="0" w:uiPriority="73" w:unhideWhenUsed="0"/>
-    <w:lsdException w:name="Light Shading Accent 5" w:semiHidden="0" w:uiPriority="60" w:unhideWhenUsed="0"/>
-    <w:lsdException w:name="Light List Accent 5" w:semiHidden="0" w:uiPriority="61" w:unhideWhenUsed="0"/>
-    <w:lsdException w:name="Light Grid Accent 5" w:semiHidden="0" w:uiPriority="62" w:unhideWhenUsed="0"/>
-    <w:lsdException w:name="Medium Shading 1 Accent 5" w:semiHidden="0" w:uiPriority="63" w:unhideWhenUsed="0"/>
-    <w:lsdException w:name="Medium Shading 2 Accent 5" w:semiHidden="0" w:uiPriority="64" w:unhideWhenUsed="0"/>
-    <w:lsdException w:name="Medium List 1 Accent 5" w:semiHidden="0" w:uiPriority="65" w:unhideWhenUsed="0"/>
-    <w:lsdException w:name="Medium List 2 Accent 5" w:semiHidden="0" w:uiPriority="66" w:unhideWhenUsed="0"/>
-    <w:lsdException w:name="Medium Grid 1 Accent 5" w:semiHidden="0" w:uiPriority="67" w:unhideWhenUsed="0"/>
-    <w:lsdException w:name="Medium Grid 2 Accent 5" w:semiHidden="0" w:uiPriority="68" w:unhideWhenUsed="0"/>
-    <w:lsdException w:name="Medium Grid 3 Accent 5" w:semiHidden="0" w:uiPriority="69" w:unhideWhenUsed="0"/>
-    <w:lsdException w:name="Dark List Accent 5" w:semiHidden="0" w:uiPriority="70" w:unhideWhenUsed="0"/>
-    <w:lsdException w:name="Colorful Shading Accent 5" w:semiHidden="0" w:uiPriority="71" w:unhideWhenUsed="0"/>
-    <w:lsdException w:name="Colorful List Accent 5" w:semiHidden="0" w:uiPriority="72" w:unhideWhenUsed="0"/>
-    <w:lsdException w:name="Colorful Grid Accent 5" w:semiHidden="0" w:uiPriority="73" w:unhideWhenUsed="0"/>
-    <w:lsdException w:name="Light Shading Accent 6" w:semiHidden="0" w:uiPriority="60" w:unhideWhenUsed="0"/>
-    <w:lsdException w:name="Light List Accent 6" w:semiHidden="0" w:uiPriority="61" w:unhideWhenUsed="0"/>
-    <w:lsdException w:name="Light Grid Accent 6" w:semiHidden="0" w:uiPriority="62" w:unhideWhenUsed="0"/>
-    <w:lsdException w:name="Medium Shading 1 Accent 6" w:semiHidden="0" w:uiPriority="63" w:unhideWhenUsed="0"/>
-    <w:lsdException w:name="Medium Shading 2 Accent 6" w:semiHidden="0" w:uiPriority="64" w:unhideWhenUsed="0"/>
-    <w:lsdException w:name="Medium List 1 Accent 6" w:semiHidden="0" w:uiPriority="65" w:unhideWhenUsed="0"/>
-    <w:lsdException w:name="Medium List 2 Accent 6" w:semiHidden="0" w:uiPriority="66" w:unhideWhenUsed="0"/>
-    <w:lsdException w:name="Medium Grid 1 Accent 6" w:semiHidden="0" w:uiPriority="67" w:unhideWhenUsed="0"/>
-    <w:lsdException w:name="Medium Grid 2 Accent 6" w:semiHidden="0" w:uiPriority="68" w:unhideWhenUsed="0"/>
-    <w:lsdException w:name="Medium Grid 3 Accent 6" w:semiHidden="0" w:uiPriority="69" w:unhideWhenUsed="0"/>
-    <w:lsdException w:name="Dark List Accent 6" w:semiHidden="0" w:uiPriority="70" w:unhideWhenUsed="0"/>
-    <w:lsdException w:name="Colorful Shading Accent 6" w:semiHidden="0" w:uiPriority="71" w:unhideWhenUsed="0"/>
-    <w:lsdException w:name="Colorful List Accent 6" w:semiHidden="0" w:uiPriority="72" w:unhideWhenUsed="0"/>
-    <w:lsdException w:name="Colorful Grid Accent 6" w:semiHidden="0" w:uiPriority="73" w:unhideWhenUsed="0"/>
-    <w:lsdException w:name="Subtle Emphasis" w:semiHidden="0" w:uiPriority="19" w:unhideWhenUsed="0" w:qFormat="1"/>
-    <w:lsdException w:name="Intense Emphasis" w:semiHidden="0" w:uiPriority="21" w:unhideWhenUsed="0" w:qFormat="1"/>
-    <w:lsdException w:name="Subtle Reference" w:semiHidden="0" w:uiPriority="31" w:unhideWhenUsed="0" w:qFormat="1"/>
-    <w:lsdException w:name="Intense Reference" w:semiHidden="0" w:uiPriority="32" w:unhideWhenUsed="0" w:qFormat="1"/>
-    <w:lsdException w:name="Book Title" w:uiPriority="33" w:unhideWhenUsed="0" w:qFormat="1"/>
-    <w:lsdException w:name="Bibliography" w:uiPriority="37"/>
-    <w:lsdException w:name="TOC Heading" w:uiPriority="39" w:qFormat="1"/>
-  </w:latentStyles>
-  <w:style w:type="paragraph" w:default="1" w:styleId="Normal">
-    <w:name w:val="Normal"/>
-    <w:qFormat/>
-    <w:rsid w:val="001F5FAC"/>
-    <w:rPr>
-      <w:sz w:val="20"/>
-      <w:szCs w:val="20"/>
-    </w:rPr>
-  </w:style>
-  <w:style w:type="paragraph" w:styleId="Titre1">
-    <w:name w:val="heading 1"/>
-    <w:basedOn w:val="Normal"/>
-    <w:next w:val="Normal"/>
-    <w:link w:val="Titre1Car"/>
-    <w:uiPriority w:val="9"/>
-    <w:qFormat/>
-    <w:rsid w:val="001F5FAC"/>
-    <w:pPr>
-      <w:pBdr>
-        <w:top w:val="single" w:sz="24" w:space="0" w:color="005191" w:themeColor="accent1"/>
-        <w:left w:val="single" w:sz="24" w:space="0" w:color="005191" w:themeColor="accent1"/>
-        <w:bottom w:val="single" w:sz="24" w:space="0" w:color="005191" w:themeColor="accent1"/>
-        <w:right w:val="single" w:sz="24" w:space="0" w:color="005191" w:themeColor="accent1"/>
-      </w:pBdr>
-      <w:shd w:val="clear" w:color="auto" w:fill="005191" w:themeFill="accent1"/>
-      <w:spacing w:after="0"/>
-      <w:outlineLvl w:val="0"/>
-    </w:pPr>
-    <w:rPr>
-      <w:b/>
-      <w:bCs/>
-      <w:caps/>
-      <w:color w:val="FFFFFF" w:themeColor="background1"/>
-      <w:spacing w:val="15"/>
-      <w:sz w:val="22"/>
-      <w:szCs w:val="22"/>
-    </w:rPr>
-  </w:style>
-  <w:style w:type="paragraph" w:styleId="Titre2">
-    <w:name w:val="heading 2"/>
-    <w:basedOn w:val="Normal"/>
-    <w:next w:val="Normal"/>
-    <w:link w:val="Titre2Car"/>
-    <w:uiPriority w:val="9"/>
-    <w:unhideWhenUsed/>
-    <w:qFormat/>
-    <w:rsid w:val="001F5FAC"/>
-    <w:pPr>
-      <w:pBdr>
-        <w:top w:val="single" w:sz="24" w:space="0" w:color="B6DEFF" w:themeColor="accent1" w:themeTint="33"/>
-        <w:left w:val="single" w:sz="24" w:space="0" w:color="B6DEFF" w:themeColor="accent1" w:themeTint="33"/>
-        <w:bottom w:val="single" w:sz="24" w:space="0" w:color="B6DEFF" w:themeColor="accent1" w:themeTint="33"/>
-        <w:right w:val="single" w:sz="24" w:space="0" w:color="B6DEFF" w:themeColor="accent1" w:themeTint="33"/>
-      </w:pBdr>
-      <w:shd w:val="clear" w:color="auto" w:fill="B6DEFF" w:themeFill="accent1" w:themeFillTint="33"/>
-      <w:spacing w:after="0"/>
-      <w:outlineLvl w:val="1"/>
-    </w:pPr>
-    <w:rPr>
-      <w:caps/>
-      <w:spacing w:val="15"/>
-      <w:sz w:val="22"/>
-      <w:szCs w:val="22"/>
-    </w:rPr>
-  </w:style>
-  <w:style w:type="paragraph" w:styleId="Titre3">
-    <w:name w:val="heading 3"/>
-    <w:basedOn w:val="Normal"/>
-    <w:next w:val="Normal"/>
-    <w:link w:val="Titre3Car"/>
-    <w:uiPriority w:val="9"/>
-    <w:unhideWhenUsed/>
-    <w:qFormat/>
-    <w:rsid w:val="001F5FAC"/>
-    <w:pPr>
-      <w:pBdr>
-        <w:top w:val="single" w:sz="6" w:space="2" w:color="005191" w:themeColor="accent1"/>
-        <w:left w:val="single" w:sz="6" w:space="2" w:color="005191" w:themeColor="accent1"/>
-      </w:pBdr>
-      <w:spacing w:before="300" w:after="0"/>
-      <w:outlineLvl w:val="2"/>
-    </w:pPr>
-    <w:rPr>
-      <w:caps/>
-      <w:color w:val="002848" w:themeColor="accent1" w:themeShade="7F"/>
-      <w:spacing w:val="15"/>
-      <w:sz w:val="22"/>
-      <w:szCs w:val="22"/>
-    </w:rPr>
-  </w:style>
-  <w:style w:type="paragraph" w:styleId="Titre4">
-    <w:name w:val="heading 4"/>
-    <w:basedOn w:val="Normal"/>
-    <w:next w:val="Normal"/>
-    <w:link w:val="Titre4Car"/>
-    <w:uiPriority w:val="9"/>
-    <w:unhideWhenUsed/>
-    <w:qFormat/>
-    <w:rsid w:val="001F5FAC"/>
-    <w:pPr>
-      <w:pBdr>
-        <w:top w:val="dotted" w:sz="6" w:space="2" w:color="005191" w:themeColor="accent1"/>
-        <w:left w:val="dotted" w:sz="6" w:space="2" w:color="005191" w:themeColor="accent1"/>
-      </w:pBdr>
-      <w:spacing w:before="300" w:after="0"/>
-      <w:outlineLvl w:val="3"/>
-    </w:pPr>
-    <w:rPr>
-      <w:caps/>
-      <w:color w:val="003C6C" w:themeColor="accent1" w:themeShade="BF"/>
-      <w:spacing w:val="10"/>
-      <w:sz w:val="22"/>
-      <w:szCs w:val="22"/>
-    </w:rPr>
-  </w:style>
-  <w:style w:type="paragraph" w:styleId="Titre5">
-    <w:name w:val="heading 5"/>
-    <w:basedOn w:val="Normal"/>
-    <w:next w:val="Normal"/>
-    <w:link w:val="Titre5Car"/>
-    <w:uiPriority w:val="9"/>
-    <w:unhideWhenUsed/>
-    <w:qFormat/>
-    <w:rsid w:val="001F5FAC"/>
-    <w:pPr>
-      <w:pBdr>
-        <w:bottom w:val="single" w:sz="6" w:space="1" w:color="005191" w:themeColor="accent1"/>
-      </w:pBdr>
-      <w:spacing w:before="300" w:after="0"/>
-      <w:outlineLvl w:val="4"/>
-    </w:pPr>
-    <w:rPr>
-      <w:caps/>
-      <w:color w:val="003C6C" w:themeColor="accent1" w:themeShade="BF"/>
-      <w:spacing w:val="10"/>
-      <w:sz w:val="22"/>
-      <w:szCs w:val="22"/>
-    </w:rPr>
-  </w:style>
-  <w:style w:type="paragraph" w:styleId="Titre6">
-    <w:name w:val="heading 6"/>
-    <w:basedOn w:val="Normal"/>
-    <w:next w:val="Normal"/>
-    <w:link w:val="Titre6Car"/>
-    <w:uiPriority w:val="9"/>
-    <w:unhideWhenUsed/>
-    <w:qFormat/>
-    <w:rsid w:val="001F5FAC"/>
-    <w:pPr>
-      <w:pBdr>
-        <w:bottom w:val="dotted" w:sz="6" w:space="1" w:color="005191" w:themeColor="accent1"/>
-      </w:pBdr>
-      <w:spacing w:before="300" w:after="0"/>
-      <w:outlineLvl w:val="5"/>
-    </w:pPr>
-    <w:rPr>
-      <w:caps/>
-      <w:color w:val="003C6C" w:themeColor="accent1" w:themeShade="BF"/>
-      <w:spacing w:val="10"/>
-      <w:sz w:val="22"/>
-      <w:szCs w:val="22"/>
-    </w:rPr>
-  </w:style>
-  <w:style w:type="paragraph" w:styleId="Titre7">
-    <w:name w:val="heading 7"/>
-    <w:basedOn w:val="Normal"/>
-    <w:next w:val="Normal"/>
-    <w:link w:val="Titre7Car"/>
-    <w:uiPriority w:val="9"/>
-    <w:unhideWhenUsed/>
-    <w:qFormat/>
-    <w:rsid w:val="001F5FAC"/>
-    <w:pPr>
-      <w:spacing w:before="300" w:after="0"/>
-      <w:outlineLvl w:val="6"/>
-    </w:pPr>
-    <w:rPr>
-      <w:caps/>
-      <w:color w:val="003C6C" w:themeColor="accent1" w:themeShade="BF"/>
-      <w:spacing w:val="10"/>
-      <w:sz w:val="22"/>
-      <w:szCs w:val="22"/>
-    </w:rPr>
-  </w:style>
-  <w:style w:type="paragraph" w:styleId="Titre8">
-    <w:name w:val="heading 8"/>
-    <w:basedOn w:val="Normal"/>
-    <w:next w:val="Normal"/>
-    <w:link w:val="Titre8Car"/>
-    <w:uiPriority w:val="9"/>
-    <w:unhideWhenUsed/>
-    <w:qFormat/>
-    <w:rsid w:val="001F5FAC"/>
-    <w:pPr>
-      <w:spacing w:before="300" w:after="0"/>
-      <w:outlineLvl w:val="7"/>
-    </w:pPr>
-    <w:rPr>
-      <w:caps/>
-      <w:spacing w:val="10"/>
-      <w:sz w:val="18"/>
-      <w:szCs w:val="18"/>
-    </w:rPr>
-  </w:style>
-  <w:style w:type="paragraph" w:styleId="Titre9">
-    <w:name w:val="heading 9"/>
-    <w:basedOn w:val="Normal"/>
-    <w:next w:val="Normal"/>
-    <w:link w:val="Titre9Car"/>
-    <w:uiPriority w:val="9"/>
-    <w:unhideWhenUsed/>
-    <w:qFormat/>
-    <w:rsid w:val="001F5FAC"/>
-    <w:pPr>
-      <w:spacing w:before="300" w:after="0"/>
-      <w:outlineLvl w:val="8"/>
-    </w:pPr>
-    <w:rPr>
-      <w:i/>
-      <w:caps/>
-      <w:spacing w:val="10"/>
-      <w:sz w:val="18"/>
-      <w:szCs w:val="18"/>
-    </w:rPr>
-  </w:style>
-  <w:style w:type="character" w:default="1" w:styleId="Policepardfaut">
-    <w:name w:val="Default Paragraph Font"/>
-    <w:uiPriority w:val="1"/>
-    <w:semiHidden/>
-    <w:unhideWhenUsed/>
-  </w:style>
-  <w:style w:type="table" w:default="1" w:styleId="TableauNormal">
-    <w:name w:val="Normal Table"/>
-    <w:uiPriority w:val="99"/>
-    <w:semiHidden/>
-    <w:unhideWhenUsed/>
-    <w:tblPr>
-      <w:tblInd w:w="0" w:type="dxa"/>
-      <w:tblCellMar>
-        <w:top w:w="0" w:type="dxa"/>
-        <w:left w:w="108" w:type="dxa"/>
-        <w:bottom w:w="0" w:type="dxa"/>
-        <w:right w:w="108" w:type="dxa"/>
-      </w:tblCellMar>
-    </w:tblPr>
-  </w:style>
-  <w:style w:type="numbering" w:default="1" w:styleId="Aucuneliste">
-    <w:name w:val="No List"/>
-    <w:uiPriority w:val="99"/>
-    <w:semiHidden/>
-    <w:unhideWhenUsed/>
-  </w:style>
-  <w:style w:type="character" w:customStyle="1" w:styleId="Titre1Car">
-    <w:name w:val="Titre 1 Car"/>
-    <w:basedOn w:val="Policepardfaut"/>
-    <w:link w:val="Titre1"/>
-    <w:uiPriority w:val="9"/>
-    <w:rsid w:val="001F5FAC"/>
-    <w:rPr>
-      <w:b/>
-      <w:bCs/>
-      <w:caps/>
-      <w:color w:val="FFFFFF" w:themeColor="background1"/>
-      <w:spacing w:val="15"/>
-      <w:shd w:val="clear" w:color="auto" w:fill="005191" w:themeFill="accent1"/>
-    </w:rPr>
-  </w:style>
-  <w:style w:type="character" w:customStyle="1" w:styleId="Titre2Car">
-    <w:name w:val="Titre 2 Car"/>
-    <w:basedOn w:val="Policepardfaut"/>
-    <w:link w:val="Titre2"/>
-    <w:uiPriority w:val="9"/>
-    <w:rsid w:val="001F5FAC"/>
-    <w:rPr>
-      <w:caps/>
-      <w:spacing w:val="15"/>
-      <w:shd w:val="clear" w:color="auto" w:fill="B6DEFF" w:themeFill="accent1" w:themeFillTint="33"/>
-    </w:rPr>
-  </w:style>
-  <w:style w:type="character" w:customStyle="1" w:styleId="Titre3Car">
-    <w:name w:val="Titre 3 Car"/>
-    <w:basedOn w:val="Policepardfaut"/>
-    <w:link w:val="Titre3"/>
-    <w:uiPriority w:val="9"/>
-    <w:rsid w:val="001F5FAC"/>
-    <w:rPr>
-      <w:caps/>
-      <w:color w:val="002848" w:themeColor="accent1" w:themeShade="7F"/>
-      <w:spacing w:val="15"/>
-    </w:rPr>
-  </w:style>
-  <w:style w:type="character" w:customStyle="1" w:styleId="Titre4Car">
-    <w:name w:val="Titre 4 Car"/>
-    <w:basedOn w:val="Policepardfaut"/>
-    <w:link w:val="Titre4"/>
-    <w:uiPriority w:val="9"/>
-    <w:rsid w:val="001F5FAC"/>
-    <w:rPr>
-      <w:caps/>
-      <w:color w:val="003C6C" w:themeColor="accent1" w:themeShade="BF"/>
-      <w:spacing w:val="10"/>
-    </w:rPr>
-  </w:style>
-  <w:style w:type="character" w:customStyle="1" w:styleId="Titre5Car">
-    <w:name w:val="Titre 5 Car"/>
-    <w:basedOn w:val="Policepardfaut"/>
-    <w:link w:val="Titre5"/>
-    <w:uiPriority w:val="9"/>
-    <w:rsid w:val="001F5FAC"/>
-    <w:rPr>
-      <w:caps/>
-      <w:color w:val="003C6C" w:themeColor="accent1" w:themeShade="BF"/>
-      <w:spacing w:val="10"/>
-    </w:rPr>
-  </w:style>
-  <w:style w:type="character" w:customStyle="1" w:styleId="Titre6Car">
-    <w:name w:val="Titre 6 Car"/>
-    <w:basedOn w:val="Policepardfaut"/>
-    <w:link w:val="Titre6"/>
-    <w:uiPriority w:val="9"/>
-    <w:rsid w:val="001F5FAC"/>
-    <w:rPr>
-      <w:caps/>
-      <w:color w:val="003C6C" w:themeColor="accent1" w:themeShade="BF"/>
-      <w:spacing w:val="10"/>
-    </w:rPr>
-  </w:style>
-  <w:style w:type="character" w:customStyle="1" w:styleId="Titre7Car">
-    <w:name w:val="Titre 7 Car"/>
-    <w:basedOn w:val="Policepardfaut"/>
-    <w:link w:val="Titre7"/>
-    <w:uiPriority w:val="9"/>
-    <w:rsid w:val="001F5FAC"/>
-    <w:rPr>
-      <w:caps/>
-      <w:color w:val="003C6C" w:themeColor="accent1" w:themeShade="BF"/>
-      <w:spacing w:val="10"/>
-    </w:rPr>
-  </w:style>
-  <w:style w:type="character" w:customStyle="1" w:styleId="Titre8Car">
-    <w:name w:val="Titre 8 Car"/>
-    <w:basedOn w:val="Policepardfaut"/>
-    <w:link w:val="Titre8"/>
-    <w:uiPriority w:val="9"/>
-    <w:rsid w:val="001F5FAC"/>
-    <w:rPr>
-      <w:caps/>
-      <w:spacing w:val="10"/>
-      <w:sz w:val="18"/>
-      <w:szCs w:val="18"/>
-    </w:rPr>
-  </w:style>
-  <w:style w:type="character" w:customStyle="1" w:styleId="Titre9Car">
-    <w:name w:val="Titre 9 Car"/>
-    <w:basedOn w:val="Policepardfaut"/>
-    <w:link w:val="Titre9"/>
-    <w:uiPriority w:val="9"/>
-    <w:rsid w:val="001F5FAC"/>
-    <w:rPr>
-      <w:i/>
-      <w:caps/>
-      <w:spacing w:val="10"/>
-      <w:sz w:val="18"/>
-      <w:szCs w:val="18"/>
-    </w:rPr>
-  </w:style>
-  <w:style w:type="character" w:customStyle="1" w:styleId="TextedebullesCar">
-    <w:name w:val="Texte de bulles Car"/>
-    <w:basedOn w:val="Policepardfaut"/>
-    <w:link w:val="Textedebulles"/>
-    <w:uiPriority w:val="99"/>
-    <w:semiHidden/>
-    <w:rsid w:val="002517D7"/>
-    <w:rPr>
-      <w:rFonts w:ascii="Tahoma" w:hAnsi="Tahoma" w:cs="Tahoma"/>
-      <w:sz w:val="16"/>
-      <w:szCs w:val="16"/>
-    </w:rPr>
-  </w:style>
-  <w:style w:type="character" w:customStyle="1" w:styleId="En-tteCar">
-    <w:name w:val="En-tête Car"/>
-    <w:basedOn w:val="Policepardfaut"/>
-    <w:uiPriority w:val="99"/>
-    <w:rsid w:val="008F5264"/>
-    <w:rPr>
-      <w:rFonts w:ascii="Arial" w:eastAsia="Times New Roman" w:hAnsi="Arial" w:cs="Arial"/>
-      <w:sz w:val="20"/>
-      <w:szCs w:val="20"/>
-    </w:rPr>
-  </w:style>
-  <w:style w:type="character" w:styleId="Numrodepage">
-    <w:name w:val="page number"/>
-    <w:basedOn w:val="Policepardfaut"/>
-    <w:rsid w:val="008F5264"/>
-  </w:style>
-  <w:style w:type="character" w:customStyle="1" w:styleId="PieddepageCar">
-    <w:name w:val="Pied de page Car"/>
-    <w:basedOn w:val="Policepardfaut"/>
-    <w:link w:val="Pieddepage"/>
-    <w:uiPriority w:val="99"/>
-    <w:qFormat/>
-    <w:rsid w:val="008F5264"/>
-    <w:rPr>
-      <w:rFonts w:ascii="Arial" w:eastAsia="Times New Roman" w:hAnsi="Arial" w:cs="Arial"/>
-      <w:sz w:val="10"/>
-      <w:szCs w:val="10"/>
-      <w:lang w:eastAsia="fr-FR"/>
-    </w:rPr>
-  </w:style>
-  <w:style w:type="character" w:customStyle="1" w:styleId="LienInternet">
-    <w:name w:val="Lien Internet"/>
-    <w:basedOn w:val="Policepardfaut"/>
-    <w:uiPriority w:val="99"/>
-    <w:rsid w:val="00D060DA"/>
-    <w:rPr>
-      <w:color w:val="0000FF"/>
-      <w:u w:val="single"/>
-    </w:rPr>
-  </w:style>
-  <w:style w:type="character" w:customStyle="1" w:styleId="TitreCar">
-    <w:name w:val="Titre Car"/>
-    <w:basedOn w:val="Policepardfaut"/>
-    <w:link w:val="Titre"/>
-    <w:uiPriority w:val="10"/>
-    <w:rsid w:val="001F5FAC"/>
-    <w:rPr>
-      <w:caps/>
-      <w:color w:val="005191" w:themeColor="accent1"/>
-      <w:spacing w:val="10"/>
-      <w:kern w:val="28"/>
-      <w:sz w:val="52"/>
-      <w:szCs w:val="52"/>
-    </w:rPr>
-  </w:style>
-  <w:style w:type="character" w:customStyle="1" w:styleId="CodeCar">
-    <w:name w:val="Code Car"/>
-    <w:basedOn w:val="Policepardfaut"/>
-    <w:link w:val="Code"/>
-    <w:rsid w:val="00C70664"/>
-    <w:rPr>
-      <w:rFonts w:ascii="Courier New" w:hAnsi="Courier New" w:cs="Courier New"/>
-      <w:color w:val="FFFFFF" w:themeColor="background1"/>
-      <w:shd w:val="clear" w:color="auto" w:fill="000000"/>
-      <w:lang w:val="en-US"/>
-    </w:rPr>
-  </w:style>
-  <w:style w:type="character" w:customStyle="1" w:styleId="PrformatHTMLCar">
-    <w:name w:val="Préformaté HTML Car"/>
-    <w:basedOn w:val="Policepardfaut"/>
-    <w:link w:val="PrformatHTML"/>
-    <w:uiPriority w:val="99"/>
-    <w:semiHidden/>
-    <w:rsid w:val="00FD546F"/>
-    <w:rPr>
-      <w:rFonts w:ascii="Courier New" w:eastAsia="Times New Roman" w:hAnsi="Courier New" w:cs="Courier New"/>
-      <w:lang w:eastAsia="fr-FR"/>
-    </w:rPr>
-  </w:style>
-  <w:style w:type="character" w:styleId="CodeHTML">
-    <w:name w:val="HTML Code"/>
-    <w:basedOn w:val="Policepardfaut"/>
-    <w:uiPriority w:val="99"/>
-    <w:semiHidden/>
-    <w:unhideWhenUsed/>
-    <w:rsid w:val="00FD546F"/>
-    <w:rPr>
-      <w:rFonts w:ascii="Courier New" w:eastAsia="Times New Roman" w:hAnsi="Courier New" w:cs="Courier New"/>
-      <w:sz w:val="20"/>
-      <w:szCs w:val="20"/>
-    </w:rPr>
-  </w:style>
-  <w:style w:type="character" w:customStyle="1" w:styleId="DescriptionCar">
-    <w:name w:val="Description Car"/>
-    <w:basedOn w:val="Policepardfaut"/>
-    <w:link w:val="Description"/>
-    <w:rsid w:val="00DC2588"/>
-    <w:rPr>
-      <w:shd w:val="clear" w:color="auto" w:fill="C6D9F1"/>
-      <w:lang w:val="en-US"/>
-    </w:rPr>
-  </w:style>
-  <w:style w:type="character" w:styleId="Textedelespacerserv">
-    <w:name w:val="Placeholder Text"/>
-    <w:basedOn w:val="Policepardfaut"/>
-    <w:uiPriority w:val="99"/>
-    <w:semiHidden/>
-    <w:rsid w:val="00173A3F"/>
-    <w:rPr>
-      <w:color w:val="808080"/>
-    </w:rPr>
-  </w:style>
-  <w:style w:type="character" w:customStyle="1" w:styleId="ListLabel1">
-    <w:name w:val="ListLabel 1"/>
-    <w:rPr>
-      <w:b w:val="0"/>
-      <w:bCs w:val="0"/>
-      <w:i w:val="0"/>
-      <w:iCs w:val="0"/>
-      <w:caps w:val="0"/>
-      <w:smallCaps w:val="0"/>
-      <w:strike w:val="0"/>
-      <w:dstrike w:val="0"/>
-      <w:outline w:val="0"/>
-      <w:shadow w:val="0"/>
-      <w:emboss w:val="0"/>
-      <w:imprint w:val="0"/>
-      <w:vanish w:val="0"/>
-      <w:spacing w:val="0"/>
-      <w:position w:val="0"/>
-      <w:sz w:val="20"/>
-      <w:u w:val="none"/>
-      <w:effect w:val="none"/>
-      <w:vertAlign w:val="baseline"/>
-      <w:em w:val="none"/>
-    </w:rPr>
-  </w:style>
-  <w:style w:type="character" w:customStyle="1" w:styleId="ListLabel2">
-    <w:name w:val="ListLabel 2"/>
-    <w:rPr>
-      <w:rFonts w:cs="Courier New"/>
-    </w:rPr>
-  </w:style>
-  <w:style w:type="character" w:customStyle="1" w:styleId="ListLabel3">
-    <w:name w:val="ListLabel 3"/>
-    <w:rPr>
-      <w:rFonts w:cs="Courier New"/>
-    </w:rPr>
-  </w:style>
-  <w:style w:type="character" w:customStyle="1" w:styleId="ListLabel4">
-    <w:name w:val="ListLabel 4"/>
-    <w:rPr>
-      <w:rFonts w:cs="Courier New"/>
-    </w:rPr>
-  </w:style>
-  <w:style w:type="character" w:customStyle="1" w:styleId="ListLabel5">
-    <w:name w:val="ListLabel 5"/>
-    <w:rPr>
-      <w:rFonts w:eastAsia="Calibri" w:cs="Arial"/>
-    </w:rPr>
-  </w:style>
-  <w:style w:type="character" w:customStyle="1" w:styleId="ListLabel6">
-    <w:name w:val="ListLabel 6"/>
-    <w:rPr>
-      <w:rFonts w:cs="Courier New"/>
-    </w:rPr>
-  </w:style>
-  <w:style w:type="character" w:customStyle="1" w:styleId="ListLabel7">
-    <w:name w:val="ListLabel 7"/>
-    <w:rPr>
-      <w:rFonts w:cs="Courier New"/>
-    </w:rPr>
-  </w:style>
-  <w:style w:type="character" w:customStyle="1" w:styleId="ListLabel8">
-    <w:name w:val="ListLabel 8"/>
-    <w:rPr>
-      <w:rFonts w:cs="Courier New"/>
-    </w:rPr>
-  </w:style>
-  <w:style w:type="character" w:customStyle="1" w:styleId="ListLabel9">
-    <w:name w:val="ListLabel 9"/>
-    <w:rPr>
-      <w:rFonts w:eastAsia="Calibri" w:cs="Arial"/>
-    </w:rPr>
-  </w:style>
-  <w:style w:type="character" w:customStyle="1" w:styleId="ListLabel10">
-    <w:name w:val="ListLabel 10"/>
-    <w:rPr>
-      <w:rFonts w:cs="Courier New"/>
-    </w:rPr>
-  </w:style>
-  <w:style w:type="character" w:customStyle="1" w:styleId="ListLabel11">
-    <w:name w:val="ListLabel 11"/>
-    <w:rPr>
-      <w:rFonts w:cs="Courier New"/>
-    </w:rPr>
-  </w:style>
-  <w:style w:type="character" w:customStyle="1" w:styleId="ListLabel12">
-    <w:name w:val="ListLabel 12"/>
-    <w:rPr>
-      <w:rFonts w:cs="Courier New"/>
-    </w:rPr>
-  </w:style>
-  <w:style w:type="character" w:customStyle="1" w:styleId="ListLabel13">
-    <w:name w:val="ListLabel 13"/>
-    <w:rPr>
-      <w:rFonts w:eastAsia="Calibri" w:cs="Arial"/>
-    </w:rPr>
-  </w:style>
-  <w:style w:type="character" w:customStyle="1" w:styleId="ListLabel14">
-    <w:name w:val="ListLabel 14"/>
-    <w:rPr>
-      <w:rFonts w:cs="Courier New"/>
-    </w:rPr>
-  </w:style>
-  <w:style w:type="character" w:customStyle="1" w:styleId="ListLabel15">
-    <w:name w:val="ListLabel 15"/>
-    <w:rPr>
-      <w:rFonts w:cs="Courier New"/>
-    </w:rPr>
-  </w:style>
-  <w:style w:type="character" w:customStyle="1" w:styleId="ListLabel16">
-    <w:name w:val="ListLabel 16"/>
-    <w:rPr>
-      <w:rFonts w:cs="Courier New"/>
-    </w:rPr>
-  </w:style>
-  <w:style w:type="character" w:customStyle="1" w:styleId="ListLabel17">
-    <w:name w:val="ListLabel 17"/>
-    <w:rPr>
-      <w:rFonts w:eastAsia="Calibri" w:cs="Arial"/>
-    </w:rPr>
-  </w:style>
-  <w:style w:type="character" w:customStyle="1" w:styleId="ListLabel18">
-    <w:name w:val="ListLabel 18"/>
-    <w:rPr>
-      <w:rFonts w:cs="Courier New"/>
-    </w:rPr>
-  </w:style>
-  <w:style w:type="character" w:customStyle="1" w:styleId="ListLabel19">
-    <w:name w:val="ListLabel 19"/>
-    <w:rPr>
-      <w:rFonts w:cs="Courier New"/>
-    </w:rPr>
-  </w:style>
-  <w:style w:type="character" w:customStyle="1" w:styleId="ListLabel20">
-    <w:name w:val="ListLabel 20"/>
-    <w:rPr>
-      <w:rFonts w:cs="Courier New"/>
-    </w:rPr>
-  </w:style>
-  <w:style w:type="character" w:customStyle="1" w:styleId="ListLabel21">
-    <w:name w:val="ListLabel 21"/>
-    <w:rPr>
-      <w:rFonts w:eastAsia="Calibri" w:cs="Arial"/>
-    </w:rPr>
-  </w:style>
-  <w:style w:type="character" w:customStyle="1" w:styleId="ListLabel22">
-    <w:name w:val="ListLabel 22"/>
-    <w:rPr>
-      <w:rFonts w:cs="Courier New"/>
-    </w:rPr>
-  </w:style>
-  <w:style w:type="character" w:customStyle="1" w:styleId="ListLabel23">
-    <w:name w:val="ListLabel 23"/>
-    <w:rPr>
-      <w:rFonts w:cs="Courier New"/>
-    </w:rPr>
-  </w:style>
-  <w:style w:type="character" w:customStyle="1" w:styleId="ListLabel24">
-    <w:name w:val="ListLabel 24"/>
-    <w:rPr>
-      <w:rFonts w:cs="Courier New"/>
-    </w:rPr>
-  </w:style>
-  <w:style w:type="character" w:customStyle="1" w:styleId="ListLabel25">
-    <w:name w:val="ListLabel 25"/>
-    <w:rPr>
-      <w:rFonts w:cs="Courier New"/>
-    </w:rPr>
-  </w:style>
-  <w:style w:type="character" w:customStyle="1" w:styleId="ListLabel26">
-    <w:name w:val="ListLabel 26"/>
-    <w:rPr>
-      <w:rFonts w:cs="Courier New"/>
-    </w:rPr>
-  </w:style>
-  <w:style w:type="character" w:customStyle="1" w:styleId="ListLabel27">
-    <w:name w:val="ListLabel 27"/>
-    <w:rPr>
-      <w:rFonts w:cs="Courier New"/>
-    </w:rPr>
-  </w:style>
-  <w:style w:type="character" w:customStyle="1" w:styleId="ListLabel28">
-    <w:name w:val="ListLabel 28"/>
-    <w:rPr>
-      <w:rFonts w:cs="Courier New"/>
-    </w:rPr>
-  </w:style>
-  <w:style w:type="character" w:customStyle="1" w:styleId="ListLabel29">
-    <w:name w:val="ListLabel 29"/>
-    <w:rPr>
-      <w:rFonts w:cs="Courier New"/>
-    </w:rPr>
-  </w:style>
-  <w:style w:type="character" w:customStyle="1" w:styleId="ListLabel30">
-    <w:name w:val="ListLabel 30"/>
-    <w:rPr>
-      <w:rFonts w:cs="Courier New"/>
-    </w:rPr>
-  </w:style>
-  <w:style w:type="character" w:customStyle="1" w:styleId="ListLabel31">
-    <w:name w:val="ListLabel 31"/>
-    <w:rPr>
-      <w:rFonts w:cs="Courier New"/>
-    </w:rPr>
-  </w:style>
-  <w:style w:type="character" w:customStyle="1" w:styleId="ListLabel32">
-    <w:name w:val="ListLabel 32"/>
-    <w:rPr>
-      <w:rFonts w:cs="Courier New"/>
-    </w:rPr>
-  </w:style>
-  <w:style w:type="character" w:customStyle="1" w:styleId="ListLabel33">
-    <w:name w:val="ListLabel 33"/>
-    <w:rPr>
-      <w:rFonts w:cs="Courier New"/>
-    </w:rPr>
-  </w:style>
-  <w:style w:type="character" w:customStyle="1" w:styleId="ListLabel34">
-    <w:name w:val="ListLabel 34"/>
-    <w:rPr>
-      <w:rFonts w:cs="Courier New"/>
-    </w:rPr>
-  </w:style>
-  <w:style w:type="character" w:customStyle="1" w:styleId="ListLabel35">
-    <w:name w:val="ListLabel 35"/>
-    <w:rPr>
-      <w:rFonts w:cs="Courier New"/>
-    </w:rPr>
-  </w:style>
-  <w:style w:type="character" w:customStyle="1" w:styleId="ListLabel36">
-    <w:name w:val="ListLabel 36"/>
-    <w:rPr>
-      <w:rFonts w:cs="Courier New"/>
-    </w:rPr>
-  </w:style>
-  <w:style w:type="character" w:customStyle="1" w:styleId="ListLabel37">
-    <w:name w:val="ListLabel 37"/>
-    <w:rPr>
-      <w:b w:val="0"/>
-      <w:bCs w:val="0"/>
-      <w:i w:val="0"/>
-      <w:iCs w:val="0"/>
-      <w:caps w:val="0"/>
-      <w:smallCaps w:val="0"/>
-      <w:strike w:val="0"/>
-      <w:dstrike w:val="0"/>
-      <w:outline w:val="0"/>
-      <w:shadow w:val="0"/>
-      <w:emboss w:val="0"/>
-      <w:imprint w:val="0"/>
-      <w:vanish w:val="0"/>
-      <w:spacing w:val="0"/>
-      <w:position w:val="0"/>
-      <w:sz w:val="20"/>
-      <w:u w:val="none"/>
-      <w:effect w:val="none"/>
-      <w:vertAlign w:val="baseline"/>
-      <w:em w:val="none"/>
-    </w:rPr>
-  </w:style>
-  <w:style w:type="character" w:customStyle="1" w:styleId="ListLabel38">
-    <w:name w:val="ListLabel 38"/>
-    <w:rPr>
-      <w:b w:val="0"/>
-      <w:bCs w:val="0"/>
-      <w:i w:val="0"/>
-      <w:iCs w:val="0"/>
-      <w:caps w:val="0"/>
-      <w:smallCaps w:val="0"/>
-      <w:strike w:val="0"/>
-      <w:dstrike w:val="0"/>
-      <w:outline w:val="0"/>
-      <w:shadow w:val="0"/>
-      <w:emboss w:val="0"/>
-      <w:imprint w:val="0"/>
-      <w:vanish w:val="0"/>
-      <w:spacing w:val="0"/>
-      <w:position w:val="0"/>
-      <w:sz w:val="20"/>
-      <w:u w:val="none"/>
-      <w:effect w:val="none"/>
-      <w:vertAlign w:val="baseline"/>
-      <w:em w:val="none"/>
-    </w:rPr>
-  </w:style>
-  <w:style w:type="character" w:customStyle="1" w:styleId="ListLabel39">
-    <w:name w:val="ListLabel 39"/>
-    <w:rPr>
-      <w:b w:val="0"/>
-      <w:bCs w:val="0"/>
-      <w:i w:val="0"/>
-      <w:iCs w:val="0"/>
-      <w:caps w:val="0"/>
-      <w:smallCaps w:val="0"/>
-      <w:strike w:val="0"/>
-      <w:dstrike w:val="0"/>
-      <w:outline w:val="0"/>
-      <w:shadow w:val="0"/>
-      <w:emboss w:val="0"/>
-      <w:imprint w:val="0"/>
-      <w:vanish w:val="0"/>
-      <w:spacing w:val="0"/>
-      <w:position w:val="0"/>
-      <w:sz w:val="20"/>
-      <w:u w:val="none"/>
-      <w:effect w:val="none"/>
-      <w:vertAlign w:val="baseline"/>
-      <w:em w:val="none"/>
-    </w:rPr>
-  </w:style>
-  <w:style w:type="character" w:customStyle="1" w:styleId="ListLabel40">
-    <w:name w:val="ListLabel 40"/>
-    <w:rPr>
-      <w:b w:val="0"/>
-      <w:bCs w:val="0"/>
-      <w:i w:val="0"/>
-      <w:iCs w:val="0"/>
-      <w:caps w:val="0"/>
-      <w:smallCaps w:val="0"/>
-      <w:strike w:val="0"/>
-      <w:dstrike w:val="0"/>
-      <w:outline w:val="0"/>
-      <w:shadow w:val="0"/>
-      <w:emboss w:val="0"/>
-      <w:imprint w:val="0"/>
-      <w:vanish w:val="0"/>
-      <w:spacing w:val="0"/>
-      <w:position w:val="0"/>
-      <w:sz w:val="20"/>
-      <w:u w:val="none"/>
-      <w:effect w:val="none"/>
-      <w:vertAlign w:val="baseline"/>
-      <w:em w:val="none"/>
-    </w:rPr>
-  </w:style>
-  <w:style w:type="character" w:customStyle="1" w:styleId="ListLabel41">
-    <w:name w:val="ListLabel 41"/>
-    <w:rPr>
-      <w:b w:val="0"/>
-      <w:bCs w:val="0"/>
-      <w:i w:val="0"/>
-      <w:iCs w:val="0"/>
-      <w:caps w:val="0"/>
-      <w:smallCaps w:val="0"/>
-      <w:strike w:val="0"/>
-      <w:dstrike w:val="0"/>
-      <w:outline w:val="0"/>
-      <w:shadow w:val="0"/>
-      <w:emboss w:val="0"/>
-      <w:imprint w:val="0"/>
-      <w:vanish w:val="0"/>
-      <w:spacing w:val="0"/>
-      <w:position w:val="0"/>
-      <w:sz w:val="20"/>
-      <w:u w:val="none"/>
-      <w:effect w:val="none"/>
-      <w:vertAlign w:val="baseline"/>
-      <w:em w:val="none"/>
-    </w:rPr>
-  </w:style>
-  <w:style w:type="character" w:customStyle="1" w:styleId="ListLabel42">
-    <w:name w:val="ListLabel 42"/>
-    <w:rPr>
-      <w:b w:val="0"/>
-      <w:bCs w:val="0"/>
-      <w:i w:val="0"/>
-      <w:iCs w:val="0"/>
-      <w:caps w:val="0"/>
-      <w:smallCaps w:val="0"/>
-      <w:strike w:val="0"/>
-      <w:dstrike w:val="0"/>
-      <w:outline w:val="0"/>
-      <w:shadow w:val="0"/>
-      <w:emboss w:val="0"/>
-      <w:imprint w:val="0"/>
-      <w:vanish w:val="0"/>
-      <w:spacing w:val="0"/>
-      <w:position w:val="0"/>
-      <w:sz w:val="20"/>
-      <w:u w:val="none"/>
-      <w:effect w:val="none"/>
-      <w:vertAlign w:val="baseline"/>
-      <w:em w:val="none"/>
-    </w:rPr>
-  </w:style>
-  <w:style w:type="character" w:customStyle="1" w:styleId="ListLabel43">
-    <w:name w:val="ListLabel 43"/>
-    <w:rPr>
-      <w:rFonts w:eastAsia="Calibri"/>
-    </w:rPr>
-  </w:style>
-  <w:style w:type="character" w:customStyle="1" w:styleId="ListLabel44">
-    <w:name w:val="ListLabel 44"/>
-    <w:rPr>
-      <w:rFonts w:cs="Courier New"/>
-    </w:rPr>
-  </w:style>
-  <w:style w:type="character" w:customStyle="1" w:styleId="ListLabel45">
-    <w:name w:val="ListLabel 45"/>
-    <w:rPr>
-      <w:rFonts w:cs="Courier New"/>
-    </w:rPr>
-  </w:style>
-  <w:style w:type="character" w:customStyle="1" w:styleId="ListLabel46">
-    <w:name w:val="ListLabel 46"/>
-    <w:rPr>
-      <w:rFonts w:cs="Courier New"/>
-    </w:rPr>
-  </w:style>
-  <w:style w:type="character" w:customStyle="1" w:styleId="ListLabel47">
-    <w:name w:val="ListLabel 47"/>
-    <w:rPr>
-      <w:rFonts w:cs="Courier New"/>
-    </w:rPr>
-  </w:style>
-  <w:style w:type="character" w:customStyle="1" w:styleId="ListLabel48">
-    <w:name w:val="ListLabel 48"/>
-    <w:rPr>
-      <w:rFonts w:cs="Courier New"/>
-    </w:rPr>
-  </w:style>
-  <w:style w:type="character" w:customStyle="1" w:styleId="ListLabel49">
-    <w:name w:val="ListLabel 49"/>
-    <w:rPr>
-      <w:rFonts w:cs="Courier New"/>
-    </w:rPr>
-  </w:style>
-  <w:style w:type="character" w:customStyle="1" w:styleId="Sautdindex">
-    <w:name w:val="Saut d'index"/>
-  </w:style>
-  <w:style w:type="character" w:customStyle="1" w:styleId="Puces">
-    <w:name w:val="Puces"/>
-    <w:rPr>
-      <w:rFonts w:ascii="OpenSymbol" w:eastAsia="OpenSymbol" w:hAnsi="OpenSymbol" w:cs="OpenSymbol"/>
-    </w:rPr>
-  </w:style>
-  <w:style w:type="character" w:customStyle="1" w:styleId="ListLabel50">
-    <w:name w:val="ListLabel 50"/>
-    <w:rPr>
-      <w:b w:val="0"/>
-      <w:bCs w:val="0"/>
-      <w:i w:val="0"/>
-      <w:iCs w:val="0"/>
-      <w:caps w:val="0"/>
-      <w:smallCaps w:val="0"/>
-      <w:strike w:val="0"/>
-      <w:dstrike w:val="0"/>
-      <w:outline w:val="0"/>
-      <w:shadow w:val="0"/>
-      <w:emboss w:val="0"/>
-      <w:imprint w:val="0"/>
-      <w:vanish w:val="0"/>
-      <w:spacing w:val="0"/>
-      <w:position w:val="0"/>
-      <w:sz w:val="20"/>
-      <w:u w:val="none"/>
-      <w:effect w:val="none"/>
-      <w:vertAlign w:val="baseline"/>
-      <w:em w:val="none"/>
-    </w:rPr>
-  </w:style>
-  <w:style w:type="character" w:customStyle="1" w:styleId="ListLabel51">
-    <w:name w:val="ListLabel 51"/>
-    <w:rPr>
-      <w:b w:val="0"/>
-      <w:bCs w:val="0"/>
-      <w:i w:val="0"/>
-      <w:iCs w:val="0"/>
-      <w:caps w:val="0"/>
-      <w:smallCaps w:val="0"/>
-      <w:strike w:val="0"/>
-      <w:dstrike w:val="0"/>
-      <w:outline w:val="0"/>
-      <w:shadow w:val="0"/>
-      <w:emboss w:val="0"/>
-      <w:imprint w:val="0"/>
-      <w:vanish w:val="0"/>
-      <w:spacing w:val="0"/>
-      <w:position w:val="0"/>
-      <w:sz w:val="20"/>
-      <w:u w:val="none"/>
-      <w:effect w:val="none"/>
-      <w:vertAlign w:val="baseline"/>
-      <w:em w:val="none"/>
-    </w:rPr>
-  </w:style>
-  <w:style w:type="character" w:customStyle="1" w:styleId="ListLabel52">
-    <w:name w:val="ListLabel 52"/>
-    <w:rPr>
-      <w:rFonts w:cs="Symbol"/>
-    </w:rPr>
-  </w:style>
-  <w:style w:type="character" w:customStyle="1" w:styleId="ListLabel53">
-    <w:name w:val="ListLabel 53"/>
-    <w:rPr>
-      <w:rFonts w:cs="Courier New"/>
-    </w:rPr>
-  </w:style>
-  <w:style w:type="character" w:customStyle="1" w:styleId="ListLabel54">
-    <w:name w:val="ListLabel 54"/>
-    <w:rPr>
-      <w:rFonts w:cs="Wingdings"/>
-    </w:rPr>
-  </w:style>
-  <w:style w:type="character" w:customStyle="1" w:styleId="ListLabel55">
-    <w:name w:val="ListLabel 55"/>
-    <w:rPr>
-      <w:rFonts w:cs="Symbol"/>
-    </w:rPr>
-  </w:style>
-  <w:style w:type="character" w:customStyle="1" w:styleId="ListLabel56">
-    <w:name w:val="ListLabel 56"/>
-    <w:rPr>
-      <w:rFonts w:cs="Courier New"/>
-    </w:rPr>
-  </w:style>
-  <w:style w:type="character" w:customStyle="1" w:styleId="ListLabel57">
-    <w:name w:val="ListLabel 57"/>
-    <w:rPr>
-      <w:rFonts w:cs="Wingdings"/>
-    </w:rPr>
-  </w:style>
-  <w:style w:type="character" w:customStyle="1" w:styleId="ListLabel58">
-    <w:name w:val="ListLabel 58"/>
-    <w:rPr>
-      <w:rFonts w:cs="Symbol"/>
-    </w:rPr>
-  </w:style>
-  <w:style w:type="character" w:customStyle="1" w:styleId="ListLabel59">
-    <w:name w:val="ListLabel 59"/>
-    <w:rPr>
-      <w:rFonts w:cs="Courier New"/>
-    </w:rPr>
-  </w:style>
-  <w:style w:type="character" w:customStyle="1" w:styleId="ListLabel60">
-    <w:name w:val="ListLabel 60"/>
-    <w:rPr>
-      <w:rFonts w:cs="Wingdings"/>
-    </w:rPr>
-  </w:style>
-  <w:style w:type="character" w:customStyle="1" w:styleId="ListLabel61">
-    <w:name w:val="ListLabel 61"/>
-    <w:rPr>
-      <w:rFonts w:cs="OpenSymbol"/>
-    </w:rPr>
-  </w:style>
-  <w:style w:type="character" w:customStyle="1" w:styleId="ListLabel62">
-    <w:name w:val="ListLabel 62"/>
-    <w:rPr>
-      <w:rFonts w:cs="OpenSymbol"/>
-    </w:rPr>
-  </w:style>
-  <w:style w:type="character" w:customStyle="1" w:styleId="ListLabel63">
-    <w:name w:val="ListLabel 63"/>
-    <w:rPr>
-      <w:rFonts w:cs="OpenSymbol"/>
-    </w:rPr>
-  </w:style>
-  <w:style w:type="character" w:customStyle="1" w:styleId="ListLabel64">
-    <w:name w:val="ListLabel 64"/>
-    <w:rPr>
-      <w:rFonts w:cs="OpenSymbol"/>
-    </w:rPr>
-  </w:style>
-  <w:style w:type="character" w:customStyle="1" w:styleId="ListLabel65">
-    <w:name w:val="ListLabel 65"/>
-    <w:rPr>
-      <w:rFonts w:cs="OpenSymbol"/>
-    </w:rPr>
-  </w:style>
-  <w:style w:type="character" w:customStyle="1" w:styleId="ListLabel66">
-    <w:name w:val="ListLabel 66"/>
-    <w:rPr>
-      <w:rFonts w:cs="OpenSymbol"/>
-    </w:rPr>
-  </w:style>
-  <w:style w:type="character" w:customStyle="1" w:styleId="ListLabel67">
-    <w:name w:val="ListLabel 67"/>
-    <w:rPr>
-      <w:rFonts w:cs="OpenSymbol"/>
-    </w:rPr>
-  </w:style>
-  <w:style w:type="character" w:customStyle="1" w:styleId="ListLabel68">
-    <w:name w:val="ListLabel 68"/>
-    <w:rPr>
-      <w:rFonts w:cs="OpenSymbol"/>
-    </w:rPr>
-  </w:style>
-  <w:style w:type="character" w:customStyle="1" w:styleId="ListLabel69">
-    <w:name w:val="ListLabel 69"/>
-    <w:rPr>
-      <w:rFonts w:cs="OpenSymbol"/>
-    </w:rPr>
-  </w:style>
-  <w:style w:type="character" w:customStyle="1" w:styleId="ListLabel70">
-    <w:name w:val="ListLabel 70"/>
-    <w:rPr>
-      <w:b w:val="0"/>
-      <w:bCs w:val="0"/>
-      <w:i w:val="0"/>
-      <w:iCs w:val="0"/>
-      <w:caps w:val="0"/>
-      <w:smallCaps w:val="0"/>
-      <w:strike w:val="0"/>
-      <w:dstrike w:val="0"/>
-      <w:outline w:val="0"/>
-      <w:shadow w:val="0"/>
-      <w:emboss w:val="0"/>
-      <w:imprint w:val="0"/>
-      <w:vanish w:val="0"/>
-      <w:spacing w:val="0"/>
-      <w:position w:val="0"/>
-      <w:sz w:val="20"/>
-      <w:u w:val="none"/>
-      <w:effect w:val="none"/>
-      <w:vertAlign w:val="baseline"/>
-      <w:em w:val="none"/>
-    </w:rPr>
-  </w:style>
-  <w:style w:type="character" w:customStyle="1" w:styleId="ListLabel71">
-    <w:name w:val="ListLabel 71"/>
-    <w:rPr>
-      <w:b w:val="0"/>
-      <w:bCs w:val="0"/>
-      <w:i w:val="0"/>
-      <w:iCs w:val="0"/>
-      <w:caps w:val="0"/>
-      <w:smallCaps w:val="0"/>
-      <w:strike w:val="0"/>
-      <w:dstrike w:val="0"/>
-      <w:outline w:val="0"/>
-      <w:shadow w:val="0"/>
-      <w:emboss w:val="0"/>
-      <w:imprint w:val="0"/>
-      <w:vanish w:val="0"/>
-      <w:spacing w:val="0"/>
-      <w:position w:val="0"/>
-      <w:sz w:val="20"/>
-      <w:u w:val="none"/>
-      <w:effect w:val="none"/>
-      <w:vertAlign w:val="baseline"/>
-      <w:em w:val="none"/>
-    </w:rPr>
-  </w:style>
-  <w:style w:type="character" w:customStyle="1" w:styleId="ListLabel72">
-    <w:name w:val="ListLabel 72"/>
-    <w:rPr>
-      <w:rFonts w:cs="Symbol"/>
-    </w:rPr>
-  </w:style>
-  <w:style w:type="character" w:customStyle="1" w:styleId="ListLabel73">
-    <w:name w:val="ListLabel 73"/>
-    <w:rPr>
-      <w:rFonts w:cs="Courier New"/>
-    </w:rPr>
-  </w:style>
-  <w:style w:type="character" w:customStyle="1" w:styleId="ListLabel74">
-    <w:name w:val="ListLabel 74"/>
-    <w:rPr>
-      <w:rFonts w:cs="Wingdings"/>
-    </w:rPr>
-  </w:style>
-  <w:style w:type="character" w:customStyle="1" w:styleId="ListLabel75">
-    <w:name w:val="ListLabel 75"/>
-    <w:rPr>
-      <w:rFonts w:cs="Symbol"/>
-    </w:rPr>
-  </w:style>
-  <w:style w:type="character" w:customStyle="1" w:styleId="ListLabel76">
-    <w:name w:val="ListLabel 76"/>
-    <w:rPr>
-      <w:rFonts w:cs="Courier New"/>
-    </w:rPr>
-  </w:style>
-  <w:style w:type="character" w:customStyle="1" w:styleId="ListLabel77">
-    <w:name w:val="ListLabel 77"/>
-    <w:rPr>
-      <w:rFonts w:cs="Wingdings"/>
-    </w:rPr>
-  </w:style>
-  <w:style w:type="character" w:customStyle="1" w:styleId="ListLabel78">
-    <w:name w:val="ListLabel 78"/>
-    <w:rPr>
-      <w:rFonts w:cs="Symbol"/>
-    </w:rPr>
-  </w:style>
-  <w:style w:type="character" w:customStyle="1" w:styleId="ListLabel79">
-    <w:name w:val="ListLabel 79"/>
-    <w:rPr>
-      <w:rFonts w:cs="Courier New"/>
-    </w:rPr>
-  </w:style>
-  <w:style w:type="character" w:customStyle="1" w:styleId="ListLabel80">
-    <w:name w:val="ListLabel 80"/>
-    <w:rPr>
-      <w:rFonts w:cs="Wingdings"/>
-    </w:rPr>
-  </w:style>
-  <w:style w:type="character" w:customStyle="1" w:styleId="ListLabel81">
-    <w:name w:val="ListLabel 81"/>
-    <w:rPr>
-      <w:rFonts w:cs="OpenSymbol"/>
-    </w:rPr>
-  </w:style>
-  <w:style w:type="character" w:customStyle="1" w:styleId="ListLabel82">
-    <w:name w:val="ListLabel 82"/>
-    <w:rPr>
-      <w:rFonts w:cs="OpenSymbol"/>
-    </w:rPr>
-  </w:style>
-  <w:style w:type="character" w:customStyle="1" w:styleId="ListLabel83">
-    <w:name w:val="ListLabel 83"/>
-    <w:rPr>
-      <w:rFonts w:cs="OpenSymbol"/>
-    </w:rPr>
-  </w:style>
-  <w:style w:type="character" w:customStyle="1" w:styleId="ListLabel84">
-    <w:name w:val="ListLabel 84"/>
-    <w:rPr>
-      <w:rFonts w:cs="OpenSymbol"/>
-    </w:rPr>
-  </w:style>
-  <w:style w:type="character" w:customStyle="1" w:styleId="ListLabel85">
-    <w:name w:val="ListLabel 85"/>
-    <w:rPr>
-      <w:rFonts w:cs="OpenSymbol"/>
-    </w:rPr>
-  </w:style>
-  <w:style w:type="character" w:customStyle="1" w:styleId="ListLabel86">
-    <w:name w:val="ListLabel 86"/>
-    <w:rPr>
-      <w:rFonts w:cs="OpenSymbol"/>
-    </w:rPr>
-  </w:style>
-  <w:style w:type="character" w:customStyle="1" w:styleId="ListLabel87">
-    <w:name w:val="ListLabel 87"/>
-    <w:rPr>
-      <w:rFonts w:cs="OpenSymbol"/>
-    </w:rPr>
-  </w:style>
-  <w:style w:type="character" w:customStyle="1" w:styleId="ListLabel88">
-    <w:name w:val="ListLabel 88"/>
-    <w:rPr>
-      <w:rFonts w:cs="OpenSymbol"/>
-    </w:rPr>
-  </w:style>
-  <w:style w:type="character" w:customStyle="1" w:styleId="ListLabel89">
-    <w:name w:val="ListLabel 89"/>
-    <w:rPr>
-      <w:rFonts w:cs="OpenSymbol"/>
-    </w:rPr>
-  </w:style>
-  <w:style w:type="paragraph" w:styleId="Titre">
-    <w:name w:val="Title"/>
-    <w:basedOn w:val="Normal"/>
-    <w:next w:val="Normal"/>
-    <w:link w:val="TitreCar"/>
-    <w:uiPriority w:val="10"/>
-    <w:qFormat/>
-    <w:rsid w:val="001F5FAC"/>
-    <w:pPr>
-      <w:spacing w:before="720"/>
-    </w:pPr>
-    <w:rPr>
-      <w:caps/>
-      <w:color w:val="005191" w:themeColor="accent1"/>
-      <w:spacing w:val="10"/>
-      <w:kern w:val="28"/>
-      <w:sz w:val="52"/>
-      <w:szCs w:val="52"/>
-    </w:rPr>
-  </w:style>
-  <w:style w:type="paragraph" w:styleId="Corpsdetexte">
-    <w:name w:val="Body Text"/>
-    <w:basedOn w:val="Normal"/>
-    <w:pPr>
-      <w:spacing w:after="140" w:line="288" w:lineRule="auto"/>
-    </w:pPr>
-  </w:style>
-  <w:style w:type="paragraph" w:styleId="Liste">
-    <w:name w:val="List"/>
-    <w:basedOn w:val="Corpsdetexte"/>
-    <w:rPr>
-      <w:rFonts w:cs="Mangal"/>
-    </w:rPr>
-  </w:style>
-  <w:style w:type="paragraph" w:styleId="Lgende">
-    <w:name w:val="caption"/>
-    <w:basedOn w:val="Normal"/>
-    <w:next w:val="Normal"/>
-    <w:uiPriority w:val="35"/>
-    <w:unhideWhenUsed/>
-    <w:qFormat/>
-    <w:rsid w:val="001F5FAC"/>
-    <w:rPr>
-      <w:b/>
-      <w:bCs/>
-      <w:color w:val="003C6C" w:themeColor="accent1" w:themeShade="BF"/>
-      <w:sz w:val="16"/>
-      <w:szCs w:val="16"/>
-    </w:rPr>
-  </w:style>
-  <w:style w:type="paragraph" w:customStyle="1" w:styleId="Index">
-    <w:name w:val="Index"/>
-    <w:basedOn w:val="Normal"/>
-    <w:pPr>
-      <w:suppressLineNumbers/>
-    </w:pPr>
-    <w:rPr>
-      <w:rFonts w:cs="Mangal"/>
-    </w:rPr>
-  </w:style>
-  <w:style w:type="paragraph" w:customStyle="1" w:styleId="Titreprincipal">
-    <w:name w:val="Titre principal"/>
-    <w:basedOn w:val="Normal"/>
-    <w:rsid w:val="00AE0906"/>
-    <w:pPr>
-      <w:spacing w:before="480" w:after="480"/>
-      <w:jc w:val="center"/>
-    </w:pPr>
-    <w:rPr>
-      <w:rFonts w:eastAsia="Times New Roman" w:cs="Arial"/>
-      <w:b/>
-      <w:bCs/>
-      <w:caps/>
-      <w:color w:val="808080"/>
-      <w:sz w:val="32"/>
-      <w:szCs w:val="32"/>
-    </w:rPr>
-  </w:style>
-  <w:style w:type="paragraph" w:styleId="Textedebulles">
-    <w:name w:val="Balloon Text"/>
-    <w:basedOn w:val="Normal"/>
-    <w:link w:val="TextedebullesCar"/>
-    <w:uiPriority w:val="99"/>
-    <w:semiHidden/>
-    <w:unhideWhenUsed/>
-    <w:rsid w:val="002517D7"/>
-    <w:rPr>
-      <w:rFonts w:ascii="Tahoma" w:hAnsi="Tahoma" w:cs="Tahoma"/>
-      <w:sz w:val="16"/>
-      <w:szCs w:val="16"/>
-    </w:rPr>
-  </w:style>
-  <w:style w:type="paragraph" w:styleId="En-tte">
-    <w:name w:val="header"/>
-    <w:basedOn w:val="Normal"/>
-    <w:rsid w:val="008F5264"/>
-    <w:pPr>
-      <w:ind w:right="1134"/>
-      <w:jc w:val="right"/>
-    </w:pPr>
-  </w:style>
-  <w:style w:type="paragraph" w:styleId="Pieddepage">
-    <w:name w:val="footer"/>
-    <w:basedOn w:val="Normal"/>
-    <w:link w:val="PieddepageCar"/>
-    <w:rsid w:val="008F5264"/>
-    <w:rPr>
-      <w:rFonts w:eastAsia="Times New Roman" w:cs="Arial"/>
-      <w:sz w:val="10"/>
-      <w:szCs w:val="10"/>
-      <w:lang w:eastAsia="fr-FR"/>
-    </w:rPr>
-  </w:style>
-  <w:style w:type="paragraph" w:styleId="Paragraphedeliste">
-    <w:name w:val="List Paragraph"/>
-    <w:basedOn w:val="Normal"/>
-    <w:uiPriority w:val="34"/>
-    <w:qFormat/>
-    <w:rsid w:val="001F5FAC"/>
-    <w:pPr>
-      <w:ind w:left="720"/>
-      <w:contextualSpacing/>
-    </w:pPr>
-  </w:style>
-  <w:style w:type="paragraph" w:styleId="En-ttedetabledesmatires">
-    <w:name w:val="TOC Heading"/>
-    <w:basedOn w:val="Titre1"/>
-    <w:next w:val="Normal"/>
-    <w:uiPriority w:val="39"/>
-    <w:semiHidden/>
-    <w:unhideWhenUsed/>
-    <w:qFormat/>
-    <w:rsid w:val="001F5FAC"/>
-    <w:pPr>
-      <w:outlineLvl w:val="9"/>
-    </w:pPr>
-    <w:rPr>
-      <w:lang w:bidi="en-US"/>
-    </w:rPr>
-  </w:style>
-  <w:style w:type="paragraph" w:customStyle="1" w:styleId="Tabledesmatiresniveau1">
-    <w:name w:val="Table des matières niveau 1"/>
-    <w:basedOn w:val="Normal"/>
-    <w:next w:val="Normal"/>
-    <w:autoRedefine/>
-    <w:uiPriority w:val="39"/>
-    <w:unhideWhenUsed/>
-    <w:rsid w:val="00AE0906"/>
-    <w:pPr>
-      <w:spacing w:after="100"/>
-    </w:pPr>
-  </w:style>
-  <w:style w:type="paragraph" w:customStyle="1" w:styleId="Tabledesmatiresniveau2">
-    <w:name w:val="Table des matières niveau 2"/>
-    <w:basedOn w:val="Normal"/>
-    <w:next w:val="Normal"/>
-    <w:autoRedefine/>
-    <w:uiPriority w:val="39"/>
-    <w:unhideWhenUsed/>
-    <w:rsid w:val="00AE0906"/>
-    <w:pPr>
-      <w:spacing w:after="100"/>
-      <w:ind w:left="200"/>
-    </w:pPr>
-  </w:style>
-  <w:style w:type="paragraph" w:customStyle="1" w:styleId="Tabledesmatiresniveau3">
-    <w:name w:val="Table des matières niveau 3"/>
-    <w:basedOn w:val="Normal"/>
-    <w:next w:val="Normal"/>
-    <w:autoRedefine/>
-    <w:uiPriority w:val="39"/>
-    <w:unhideWhenUsed/>
-    <w:rsid w:val="00AE0906"/>
-    <w:pPr>
-      <w:spacing w:after="100"/>
-      <w:ind w:left="400"/>
-    </w:pPr>
-  </w:style>
-  <w:style w:type="paragraph" w:customStyle="1" w:styleId="Code">
-    <w:name w:val="Code"/>
-    <w:basedOn w:val="Normal"/>
-    <w:link w:val="CodeCar"/>
-    <w:rsid w:val="00C70664"/>
-    <w:pPr>
-      <w:shd w:val="clear" w:color="auto" w:fill="000000" w:themeFill="text1"/>
-    </w:pPr>
-    <w:rPr>
-      <w:rFonts w:ascii="Courier New" w:hAnsi="Courier New" w:cs="Courier New"/>
-      <w:b/>
-      <w:bCs/>
-      <w:color w:val="FFFFFF" w:themeColor="background1"/>
-      <w:lang w:val="en-US"/>
-    </w:rPr>
-  </w:style>
-  <w:style w:type="paragraph" w:styleId="PrformatHTML">
-    <w:name w:val="HTML Preformatted"/>
-    <w:basedOn w:val="Normal"/>
-    <w:link w:val="PrformatHTMLCar"/>
-    <w:uiPriority w:val="99"/>
-    <w:semiHidden/>
-    <w:unhideWhenUsed/>
-    <w:rsid w:val="00FD546F"/>
-    <w:pPr>
-      <w:tabs>
-        <w:tab w:val="left" w:pos="916"/>
-        <w:tab w:val="left" w:pos="1832"/>
-        <w:tab w:val="left" w:pos="2748"/>
-        <w:tab w:val="left" w:pos="3664"/>
-        <w:tab w:val="left" w:pos="4580"/>
-        <w:tab w:val="left" w:pos="5496"/>
-        <w:tab w:val="left" w:pos="6412"/>
-        <w:tab w:val="left" w:pos="7328"/>
-        <w:tab w:val="left" w:pos="8244"/>
-        <w:tab w:val="left" w:pos="9160"/>
-        <w:tab w:val="left" w:pos="10076"/>
-        <w:tab w:val="left" w:pos="10992"/>
-        <w:tab w:val="left" w:pos="11908"/>
-        <w:tab w:val="left" w:pos="12824"/>
-        <w:tab w:val="left" w:pos="13740"/>
-        <w:tab w:val="left" w:pos="14656"/>
-      </w:tabs>
-    </w:pPr>
-    <w:rPr>
-      <w:rFonts w:ascii="Courier New" w:eastAsia="Times New Roman" w:hAnsi="Courier New" w:cs="Courier New"/>
-      <w:lang w:eastAsia="fr-FR"/>
-    </w:rPr>
-  </w:style>
-  <w:style w:type="paragraph" w:customStyle="1" w:styleId="Description">
-    <w:name w:val="Description"/>
-    <w:basedOn w:val="Normal"/>
-    <w:link w:val="DescriptionCar"/>
-    <w:rsid w:val="00DC2588"/>
-    <w:pPr>
-      <w:pBdr>
-        <w:top w:val="single" w:sz="4" w:space="1" w:color="00000A"/>
-        <w:left w:val="single" w:sz="4" w:space="4" w:color="00000A"/>
-        <w:bottom w:val="single" w:sz="4" w:space="1" w:color="00000A"/>
-        <w:right w:val="single" w:sz="4" w:space="4" w:color="00000A"/>
-      </w:pBdr>
-      <w:shd w:val="clear" w:color="auto" w:fill="C6D9F1" w:themeFill="text2" w:themeFillTint="33"/>
-    </w:pPr>
-    <w:rPr>
-      <w:lang w:val="en-US"/>
-    </w:rPr>
-  </w:style>
-  <w:style w:type="paragraph" w:styleId="NormalWeb">
-    <w:name w:val="Normal (Web)"/>
-    <w:basedOn w:val="Normal"/>
-    <w:uiPriority w:val="99"/>
-    <w:semiHidden/>
-    <w:unhideWhenUsed/>
-    <w:rsid w:val="00A1008C"/>
-    <w:pPr>
-      <w:spacing w:beforeAutospacing="1" w:afterAutospacing="1"/>
-    </w:pPr>
-    <w:rPr>
-      <w:rFonts w:ascii="Times New Roman" w:eastAsia="Times New Roman" w:hAnsi="Times New Roman" w:cs="Times New Roman"/>
-      <w:sz w:val="24"/>
-      <w:szCs w:val="24"/>
-      <w:lang w:eastAsia="fr-FR"/>
-    </w:rPr>
-  </w:style>
-  <w:style w:type="paragraph" w:customStyle="1" w:styleId="Contenudetableau">
-    <w:name w:val="Contenu de tableau"/>
-    <w:basedOn w:val="Normal"/>
-  </w:style>
-  <w:style w:type="paragraph" w:customStyle="1" w:styleId="Titredetableau">
-    <w:name w:val="Titre de tableau"/>
-    <w:basedOn w:val="Contenudetableau"/>
-  </w:style>
-  <w:style w:type="table" w:styleId="Listeclaire">
-    <w:name w:val="Light List"/>
-    <w:basedOn w:val="TableauNormal"/>
-    <w:uiPriority w:val="61"/>
-    <w:rsid w:val="001159C8"/>
-    <w:tblPr>
-      <w:tblStyleRowBandSize w:val="1"/>
-      <w:tblStyleColBandSize w:val="1"/>
-      <w:tblBorders>
-        <w:top w:val="single" w:sz="8" w:space="0" w:color="000000" w:themeColor="text1"/>
-        <w:left w:val="single" w:sz="8" w:space="0" w:color="000000" w:themeColor="text1"/>
-        <w:bottom w:val="single" w:sz="8" w:space="0" w:color="000000" w:themeColor="text1"/>
-        <w:right w:val="single" w:sz="8" w:space="0" w:color="000000" w:themeColor="text1"/>
-      </w:tblBorders>
-    </w:tblPr>
-    <w:tblStylePr w:type="firstRow">
-      <w:pPr>
-        <w:spacing w:before="0" w:after="0" w:line="240" w:lineRule="auto"/>
-      </w:pPr>
-      <w:rPr>
-        <w:b/>
-        <w:bCs/>
-        <w:color w:val="FFFFFF" w:themeColor="background1"/>
-      </w:rPr>
-      <w:tblPr/>
-      <w:tcPr>
-        <w:shd w:val="clear" w:color="auto" w:fill="000000" w:themeFill="text1"/>
-      </w:tcPr>
-    </w:tblStylePr>
-    <w:tblStylePr w:type="lastRow">
-      <w:pPr>
-        <w:spacing w:before="0" w:after="0" w:line="240" w:lineRule="auto"/>
-      </w:pPr>
-      <w:rPr>
-        <w:b/>
-        <w:bCs/>
-      </w:rPr>
-      <w:tblPr/>
-      <w:tcPr>
-        <w:tcBorders>
-          <w:top w:val="double" w:sz="6" w:space="0" w:color="000000" w:themeColor="text1"/>
-          <w:left w:val="single" w:sz="8" w:space="0" w:color="000000" w:themeColor="text1"/>
-          <w:bottom w:val="single" w:sz="8" w:space="0" w:color="000000" w:themeColor="text1"/>
-          <w:right w:val="single" w:sz="8" w:space="0" w:color="000000" w:themeColor="text1"/>
-        </w:tcBorders>
-      </w:tcPr>
-    </w:tblStylePr>
-    <w:tblStylePr w:type="firstCol">
-      <w:rPr>
-        <w:b/>
-        <w:bCs/>
-      </w:rPr>
-    </w:tblStylePr>
-    <w:tblStylePr w:type="lastCol">
-      <w:rPr>
-        <w:b/>
-        <w:bCs/>
-      </w:rPr>
-    </w:tblStylePr>
-    <w:tblStylePr w:type="band1Vert">
-      <w:tblPr/>
-      <w:tcPr>
-        <w:tcBorders>
-          <w:top w:val="single" w:sz="8" w:space="0" w:color="000000" w:themeColor="text1"/>
-          <w:left w:val="single" w:sz="8" w:space="0" w:color="000000" w:themeColor="text1"/>
-          <w:bottom w:val="single" w:sz="8" w:space="0" w:color="000000" w:themeColor="text1"/>
-          <w:right w:val="single" w:sz="8" w:space="0" w:color="000000" w:themeColor="text1"/>
-        </w:tcBorders>
-      </w:tcPr>
-    </w:tblStylePr>
-    <w:tblStylePr w:type="band1Horz">
-      <w:tblPr/>
-      <w:tcPr>
-        <w:tcBorders>
-          <w:top w:val="single" w:sz="8" w:space="0" w:color="000000" w:themeColor="text1"/>
-          <w:left w:val="single" w:sz="8" w:space="0" w:color="000000" w:themeColor="text1"/>
-          <w:bottom w:val="single" w:sz="8" w:space="0" w:color="000000" w:themeColor="text1"/>
-          <w:right w:val="single" w:sz="8" w:space="0" w:color="000000" w:themeColor="text1"/>
-        </w:tcBorders>
-      </w:tcPr>
-    </w:tblStylePr>
-  </w:style>
-  <w:style w:type="table" w:styleId="Grilledutableau">
-    <w:name w:val="Table Grid"/>
-    <w:basedOn w:val="TableauNormal"/>
-    <w:uiPriority w:val="59"/>
-    <w:rsid w:val="001F1FAE"/>
-    <w:tblPr>
-      <w:tblBorders>
-        <w:top w:val="single" w:sz="4" w:space="0" w:color="auto"/>
-        <w:left w:val="single" w:sz="4" w:space="0" w:color="auto"/>
-        <w:bottom w:val="single" w:sz="4" w:space="0" w:color="auto"/>
-        <w:right w:val="single" w:sz="4" w:space="0" w:color="auto"/>
-        <w:insideH w:val="single" w:sz="4" w:space="0" w:color="auto"/>
-        <w:insideV w:val="single" w:sz="4" w:space="0" w:color="auto"/>
-      </w:tblBorders>
-    </w:tblPr>
-  </w:style>
-  <w:style w:type="table" w:styleId="Listeclaire-Accent1">
-    <w:name w:val="Light List Accent 1"/>
-    <w:basedOn w:val="TableauNormal"/>
-    <w:uiPriority w:val="61"/>
-    <w:rsid w:val="00DB4456"/>
-    <w:tblPr>
-      <w:tblStyleRowBandSize w:val="1"/>
-      <w:tblStyleColBandSize w:val="1"/>
-      <w:tblBorders>
-        <w:top w:val="single" w:sz="8" w:space="0" w:color="005191" w:themeColor="accent1"/>
-        <w:left w:val="single" w:sz="8" w:space="0" w:color="005191" w:themeColor="accent1"/>
-        <w:bottom w:val="single" w:sz="8" w:space="0" w:color="005191" w:themeColor="accent1"/>
-        <w:right w:val="single" w:sz="8" w:space="0" w:color="005191" w:themeColor="accent1"/>
-      </w:tblBorders>
-    </w:tblPr>
-    <w:tblStylePr w:type="firstRow">
-      <w:pPr>
-        <w:spacing w:before="0" w:after="0" w:line="240" w:lineRule="auto"/>
-      </w:pPr>
-      <w:rPr>
-        <w:b/>
-        <w:bCs/>
-        <w:color w:val="FFFFFF" w:themeColor="background1"/>
-      </w:rPr>
-      <w:tblPr/>
-      <w:tcPr>
-        <w:shd w:val="clear" w:color="auto" w:fill="005191" w:themeFill="accent1"/>
-      </w:tcPr>
-    </w:tblStylePr>
-    <w:tblStylePr w:type="lastRow">
-      <w:pPr>
-        <w:spacing w:before="0" w:after="0" w:line="240" w:lineRule="auto"/>
-      </w:pPr>
-      <w:rPr>
-        <w:b/>
-        <w:bCs/>
-      </w:rPr>
-      <w:tblPr/>
-      <w:tcPr>
-        <w:tcBorders>
-          <w:top w:val="double" w:sz="6" w:space="0" w:color="005191" w:themeColor="accent1"/>
-          <w:left w:val="single" w:sz="8" w:space="0" w:color="005191" w:themeColor="accent1"/>
-          <w:bottom w:val="single" w:sz="8" w:space="0" w:color="005191" w:themeColor="accent1"/>
-          <w:right w:val="single" w:sz="8" w:space="0" w:color="005191" w:themeColor="accent1"/>
-        </w:tcBorders>
-      </w:tcPr>
-    </w:tblStylePr>
-    <w:tblStylePr w:type="firstCol">
-      <w:rPr>
-        <w:b/>
-        <w:bCs/>
-      </w:rPr>
-    </w:tblStylePr>
-    <w:tblStylePr w:type="lastCol">
-      <w:rPr>
-        <w:b/>
-        <w:bCs/>
-      </w:rPr>
-    </w:tblStylePr>
-    <w:tblStylePr w:type="band1Vert">
-      <w:tblPr/>
-      <w:tcPr>
-        <w:tcBorders>
-          <w:top w:val="single" w:sz="8" w:space="0" w:color="005191" w:themeColor="accent1"/>
-          <w:left w:val="single" w:sz="8" w:space="0" w:color="005191" w:themeColor="accent1"/>
-          <w:bottom w:val="single" w:sz="8" w:space="0" w:color="005191" w:themeColor="accent1"/>
-          <w:right w:val="single" w:sz="8" w:space="0" w:color="005191" w:themeColor="accent1"/>
-        </w:tcBorders>
-      </w:tcPr>
-    </w:tblStylePr>
-    <w:tblStylePr w:type="band1Horz">
-      <w:tblPr/>
-      <w:tcPr>
-        <w:tcBorders>
-          <w:top w:val="single" w:sz="8" w:space="0" w:color="005191" w:themeColor="accent1"/>
-          <w:left w:val="single" w:sz="8" w:space="0" w:color="005191" w:themeColor="accent1"/>
-          <w:bottom w:val="single" w:sz="8" w:space="0" w:color="005191" w:themeColor="accent1"/>
-          <w:right w:val="single" w:sz="8" w:space="0" w:color="005191" w:themeColor="accent1"/>
-        </w:tcBorders>
-      </w:tcPr>
-    </w:tblStylePr>
-  </w:style>
-  <w:style w:type="table" w:styleId="Tramemoyenne1">
-    <w:name w:val="Medium Shading 1"/>
-    <w:basedOn w:val="TableauNormal"/>
-    <w:uiPriority w:val="63"/>
-    <w:rsid w:val="00953A61"/>
-    <w:tblPr>
-      <w:tblStyleRowBandSize w:val="1"/>
-      <w:tblStyleColBandSize w:val="1"/>
-      <w:tblBorders>
-        <w:top w:val="single" w:sz="8" w:space="0" w:color="404040" w:themeColor="text1" w:themeTint="BF"/>
-        <w:left w:val="single" w:sz="8" w:space="0" w:color="404040" w:themeColor="text1" w:themeTint="BF"/>
-        <w:bottom w:val="single" w:sz="8" w:space="0" w:color="404040" w:themeColor="text1" w:themeTint="BF"/>
-        <w:right w:val="single" w:sz="8" w:space="0" w:color="404040" w:themeColor="text1" w:themeTint="BF"/>
-        <w:insideH w:val="single" w:sz="8" w:space="0" w:color="404040" w:themeColor="text1" w:themeTint="BF"/>
-      </w:tblBorders>
-    </w:tblPr>
-    <w:tblStylePr w:type="firstRow">
-      <w:pPr>
-        <w:spacing w:before="0" w:after="0" w:line="240" w:lineRule="auto"/>
-      </w:pPr>
-      <w:rPr>
-        <w:b/>
-        <w:bCs/>
-        <w:color w:val="FFFFFF" w:themeColor="background1"/>
-      </w:rPr>
-      <w:tblPr/>
-      <w:tcPr>
-        <w:tcBorders>
-          <w:top w:val="single" w:sz="8" w:space="0" w:color="000000" w:themeColor="text1"/>
-          <w:left w:val="single" w:sz="8" w:space="0" w:color="000000" w:themeColor="text1"/>
-          <w:bottom w:val="single" w:sz="8" w:space="0" w:color="000000" w:themeColor="text1"/>
-          <w:right w:val="single" w:sz="8" w:space="0" w:color="000000" w:themeColor="text1"/>
-          <w:insideH w:val="nil"/>
-          <w:insideV w:val="nil"/>
-        </w:tcBorders>
-        <w:shd w:val="clear" w:color="auto" w:fill="000000" w:themeFill="text1"/>
-      </w:tcPr>
-    </w:tblStylePr>
-    <w:tblStylePr w:type="lastRow">
-      <w:pPr>
-        <w:spacing w:before="0" w:after="0" w:line="240" w:lineRule="auto"/>
-      </w:pPr>
-      <w:rPr>
-        <w:b/>
-        <w:bCs/>
-      </w:rPr>
-      <w:tblPr/>
-      <w:tcPr>
-        <w:tcBorders>
-          <w:top w:val="double" w:sz="6" w:space="0" w:color="000000" w:themeColor="text1"/>
-          <w:left w:val="single" w:sz="8" w:space="0" w:color="000000" w:themeColor="text1"/>
-          <w:bottom w:val="single" w:sz="8" w:space="0" w:color="000000" w:themeColor="text1"/>
-          <w:right w:val="single" w:sz="8" w:space="0" w:color="000000" w:themeColor="text1"/>
-          <w:insideH w:val="nil"/>
-          <w:insideV w:val="nil"/>
-        </w:tcBorders>
-      </w:tcPr>
-    </w:tblStylePr>
-    <w:tblStylePr w:type="firstCol">
-      <w:rPr>
-        <w:b/>
-        <w:bCs/>
-      </w:rPr>
-    </w:tblStylePr>
-    <w:tblStylePr w:type="lastCol">
-      <w:rPr>
-        <w:b/>
-        <w:bCs/>
-      </w:rPr>
-    </w:tblStylePr>
-    <w:tblStylePr w:type="band1Vert">
-      <w:tblPr/>
-      <w:tcPr>
-        <w:shd w:val="clear" w:color="auto" w:fill="C0C0C0" w:themeFill="text1" w:themeFillTint="3F"/>
-      </w:tcPr>
-    </w:tblStylePr>
-    <w:tblStylePr w:type="band1Horz">
-      <w:tblPr/>
-      <w:tcPr>
-        <w:tcBorders>
-          <w:insideH w:val="nil"/>
-          <w:insideV w:val="nil"/>
-        </w:tcBorders>
-        <w:shd w:val="clear" w:color="auto" w:fill="C0C0C0" w:themeFill="text1" w:themeFillTint="3F"/>
-      </w:tcPr>
-    </w:tblStylePr>
-    <w:tblStylePr w:type="band2Horz">
-      <w:tblPr/>
-      <w:tcPr>
-        <w:tcBorders>
-          <w:insideH w:val="nil"/>
-          <w:insideV w:val="nil"/>
-        </w:tcBorders>
-      </w:tcPr>
-    </w:tblStylePr>
-  </w:style>
-  <w:style w:type="table" w:styleId="Listemoyenne1-Accent5">
-    <w:name w:val="Medium List 1 Accent 5"/>
-    <w:basedOn w:val="TableauNormal"/>
-    <w:uiPriority w:val="65"/>
-    <w:rsid w:val="00426961"/>
-    <w:rPr>
-      <w:color w:val="000000" w:themeColor="text1"/>
-    </w:rPr>
-    <w:tblPr>
-      <w:tblStyleRowBandSize w:val="1"/>
-      <w:tblStyleColBandSize w:val="1"/>
-      <w:tblBorders>
-        <w:top w:val="single" w:sz="8" w:space="0" w:color="4BACC6" w:themeColor="accent5"/>
-        <w:bottom w:val="single" w:sz="8" w:space="0" w:color="4BACC6" w:themeColor="accent5"/>
-      </w:tblBorders>
-    </w:tblPr>
-    <w:tblStylePr w:type="firstRow">
-      <w:rPr>
-        <w:rFonts w:asciiTheme="majorHAnsi" w:eastAsiaTheme="majorEastAsia" w:hAnsiTheme="majorHAnsi" w:cstheme="majorBidi"/>
-      </w:rPr>
-      <w:tblPr/>
-      <w:tcPr>
-        <w:tcBorders>
-          <w:top w:val="nil"/>
-          <w:bottom w:val="single" w:sz="8" w:space="0" w:color="4BACC6" w:themeColor="accent5"/>
-        </w:tcBorders>
-      </w:tcPr>
-    </w:tblStylePr>
-    <w:tblStylePr w:type="lastRow">
-      <w:rPr>
-        <w:b/>
-        <w:bCs/>
-        <w:color w:val="1F497D" w:themeColor="text2"/>
-      </w:rPr>
-      <w:tblPr/>
-      <w:tcPr>
-        <w:tcBorders>
-          <w:top w:val="single" w:sz="8" w:space="0" w:color="4BACC6" w:themeColor="accent5"/>
-          <w:bottom w:val="single" w:sz="8" w:space="0" w:color="4BACC6" w:themeColor="accent5"/>
-        </w:tcBorders>
-      </w:tcPr>
-    </w:tblStylePr>
-    <w:tblStylePr w:type="firstCol">
-      <w:rPr>
-        <w:b/>
-        <w:bCs/>
-      </w:rPr>
-    </w:tblStylePr>
-    <w:tblStylePr w:type="lastCol">
-      <w:rPr>
-        <w:b/>
-        <w:bCs/>
-      </w:rPr>
-      <w:tblPr/>
-      <w:tcPr>
-        <w:tcBorders>
-          <w:top w:val="single" w:sz="8" w:space="0" w:color="4BACC6" w:themeColor="accent5"/>
-          <w:bottom w:val="single" w:sz="8" w:space="0" w:color="4BACC6" w:themeColor="accent5"/>
-        </w:tcBorders>
-      </w:tcPr>
-    </w:tblStylePr>
-    <w:tblStylePr w:type="band1Vert">
-      <w:tblPr/>
-      <w:tcPr>
-        <w:shd w:val="clear" w:color="auto" w:fill="D2EAF1" w:themeFill="accent5" w:themeFillTint="3F"/>
-      </w:tcPr>
-    </w:tblStylePr>
-    <w:tblStylePr w:type="band1Horz">
-      <w:tblPr/>
-      <w:tcPr>
-        <w:shd w:val="clear" w:color="auto" w:fill="D2EAF1" w:themeFill="accent5" w:themeFillTint="3F"/>
-      </w:tcPr>
-    </w:tblStylePr>
-  </w:style>
-  <w:style w:type="table" w:styleId="Grilleclaire-Accent5">
-    <w:name w:val="Light Grid Accent 5"/>
-    <w:basedOn w:val="TableauNormal"/>
-    <w:uiPriority w:val="62"/>
-    <w:rsid w:val="00CF2650"/>
-    <w:tblPr>
-      <w:tblStyleRowBandSize w:val="1"/>
-      <w:tblStyleColBandSize w:val="1"/>
-      <w:tblBorders>
-        <w:top w:val="single" w:sz="8" w:space="0" w:color="4BACC6" w:themeColor="accent5"/>
-        <w:left w:val="single" w:sz="8" w:space="0" w:color="4BACC6" w:themeColor="accent5"/>
-        <w:bottom w:val="single" w:sz="8" w:space="0" w:color="4BACC6" w:themeColor="accent5"/>
-        <w:right w:val="single" w:sz="8" w:space="0" w:color="4BACC6" w:themeColor="accent5"/>
-        <w:insideH w:val="single" w:sz="8" w:space="0" w:color="4BACC6" w:themeColor="accent5"/>
-        <w:insideV w:val="single" w:sz="8" w:space="0" w:color="4BACC6" w:themeColor="accent5"/>
-      </w:tblBorders>
-    </w:tblPr>
-    <w:tblStylePr w:type="firstRow">
-      <w:pPr>
-        <w:spacing w:before="0" w:after="0" w:line="240" w:lineRule="auto"/>
-      </w:pPr>
-      <w:rPr>
-        <w:rFonts w:asciiTheme="majorHAnsi" w:eastAsiaTheme="majorEastAsia" w:hAnsiTheme="majorHAnsi" w:cstheme="majorBidi"/>
-        <w:b/>
-        <w:bCs/>
-      </w:rPr>
-      <w:tblPr/>
-      <w:tcPr>
-        <w:tcBorders>
-          <w:top w:val="single" w:sz="8" w:space="0" w:color="4BACC6" w:themeColor="accent5"/>
-          <w:left w:val="single" w:sz="8" w:space="0" w:color="4BACC6" w:themeColor="accent5"/>
-          <w:bottom w:val="single" w:sz="18" w:space="0" w:color="4BACC6" w:themeColor="accent5"/>
-          <w:right w:val="single" w:sz="8" w:space="0" w:color="4BACC6" w:themeColor="accent5"/>
-          <w:insideH w:val="nil"/>
-          <w:insideV w:val="single" w:sz="8" w:space="0" w:color="4BACC6" w:themeColor="accent5"/>
-        </w:tcBorders>
-      </w:tcPr>
-    </w:tblStylePr>
-    <w:tblStylePr w:type="lastRow">
-      <w:pPr>
-        <w:spacing w:before="0" w:after="0" w:line="240" w:lineRule="auto"/>
-      </w:pPr>
-      <w:rPr>
-        <w:rFonts w:asciiTheme="majorHAnsi" w:eastAsiaTheme="majorEastAsia" w:hAnsiTheme="majorHAnsi" w:cstheme="majorBidi"/>
-        <w:b/>
-        <w:bCs/>
-      </w:rPr>
-      <w:tblPr/>
-      <w:tcPr>
-        <w:tcBorders>
-          <w:top w:val="double" w:sz="6" w:space="0" w:color="4BACC6" w:themeColor="accent5"/>
-          <w:left w:val="single" w:sz="8" w:space="0" w:color="4BACC6" w:themeColor="accent5"/>
-          <w:bottom w:val="single" w:sz="8" w:space="0" w:color="4BACC6" w:themeColor="accent5"/>
-          <w:right w:val="single" w:sz="8" w:space="0" w:color="4BACC6" w:themeColor="accent5"/>
-          <w:insideH w:val="nil"/>
-          <w:insideV w:val="single" w:sz="8" w:space="0" w:color="4BACC6" w:themeColor="accent5"/>
-        </w:tcBorders>
-      </w:tcPr>
-    </w:tblStylePr>
-    <w:tblStylePr w:type="firstCol">
-      <w:rPr>
-        <w:rFonts w:asciiTheme="majorHAnsi" w:eastAsiaTheme="majorEastAsia" w:hAnsiTheme="majorHAnsi" w:cstheme="majorBidi"/>
-        <w:b/>
-        <w:bCs/>
-      </w:rPr>
-    </w:tblStylePr>
-    <w:tblStylePr w:type="lastCol">
-      <w:rPr>
-        <w:rFonts w:asciiTheme="majorHAnsi" w:eastAsiaTheme="majorEastAsia" w:hAnsiTheme="majorHAnsi" w:cstheme="majorBidi"/>
-        <w:b/>
-        <w:bCs/>
-      </w:rPr>
-      <w:tblPr/>
-      <w:tcPr>
-        <w:tcBorders>
-          <w:top w:val="single" w:sz="8" w:space="0" w:color="4BACC6" w:themeColor="accent5"/>
-          <w:left w:val="single" w:sz="8" w:space="0" w:color="4BACC6" w:themeColor="accent5"/>
-          <w:bottom w:val="single" w:sz="8" w:space="0" w:color="4BACC6" w:themeColor="accent5"/>
-          <w:right w:val="single" w:sz="8" w:space="0" w:color="4BACC6" w:themeColor="accent5"/>
-        </w:tcBorders>
-      </w:tcPr>
-    </w:tblStylePr>
-    <w:tblStylePr w:type="band1Vert">
-      <w:tblPr/>
-      <w:tcPr>
-        <w:tcBorders>
-          <w:top w:val="single" w:sz="8" w:space="0" w:color="4BACC6" w:themeColor="accent5"/>
-          <w:left w:val="single" w:sz="8" w:space="0" w:color="4BACC6" w:themeColor="accent5"/>
-          <w:bottom w:val="single" w:sz="8" w:space="0" w:color="4BACC6" w:themeColor="accent5"/>
-          <w:right w:val="single" w:sz="8" w:space="0" w:color="4BACC6" w:themeColor="accent5"/>
-        </w:tcBorders>
-        <w:shd w:val="clear" w:color="auto" w:fill="D2EAF1" w:themeFill="accent5" w:themeFillTint="3F"/>
-      </w:tcPr>
-    </w:tblStylePr>
-    <w:tblStylePr w:type="band1Horz">
-      <w:tblPr/>
-      <w:tcPr>
-        <w:tcBorders>
-          <w:top w:val="single" w:sz="8" w:space="0" w:color="4BACC6" w:themeColor="accent5"/>
-          <w:left w:val="single" w:sz="8" w:space="0" w:color="4BACC6" w:themeColor="accent5"/>
-          <w:bottom w:val="single" w:sz="8" w:space="0" w:color="4BACC6" w:themeColor="accent5"/>
-          <w:right w:val="single" w:sz="8" w:space="0" w:color="4BACC6" w:themeColor="accent5"/>
-          <w:insideV w:val="single" w:sz="8" w:space="0" w:color="4BACC6" w:themeColor="accent5"/>
-        </w:tcBorders>
-        <w:shd w:val="clear" w:color="auto" w:fill="D2EAF1" w:themeFill="accent5" w:themeFillTint="3F"/>
-      </w:tcPr>
-    </w:tblStylePr>
-    <w:tblStylePr w:type="band2Horz">
-      <w:tblPr/>
-      <w:tcPr>
-        <w:tcBorders>
-          <w:top w:val="single" w:sz="8" w:space="0" w:color="4BACC6" w:themeColor="accent5"/>
-          <w:left w:val="single" w:sz="8" w:space="0" w:color="4BACC6" w:themeColor="accent5"/>
-          <w:bottom w:val="single" w:sz="8" w:space="0" w:color="4BACC6" w:themeColor="accent5"/>
-          <w:right w:val="single" w:sz="8" w:space="0" w:color="4BACC6" w:themeColor="accent5"/>
-          <w:insideV w:val="single" w:sz="8" w:space="0" w:color="4BACC6" w:themeColor="accent5"/>
-        </w:tcBorders>
-      </w:tcPr>
-    </w:tblStylePr>
-  </w:style>
-  <w:style w:type="table" w:styleId="Trameclaire-Accent5">
-    <w:name w:val="Light Shading Accent 5"/>
-    <w:basedOn w:val="TableauNormal"/>
-    <w:uiPriority w:val="60"/>
-    <w:rsid w:val="00CF2650"/>
-    <w:rPr>
-      <w:color w:val="31849B" w:themeColor="accent5" w:themeShade="BF"/>
-    </w:rPr>
-    <w:tblPr>
-      <w:tblStyleRowBandSize w:val="1"/>
-      <w:tblStyleColBandSize w:val="1"/>
-      <w:tblBorders>
-        <w:top w:val="single" w:sz="8" w:space="0" w:color="4BACC6" w:themeColor="accent5"/>
-        <w:bottom w:val="single" w:sz="8" w:space="0" w:color="4BACC6" w:themeColor="accent5"/>
-      </w:tblBorders>
-    </w:tblPr>
-    <w:tblStylePr w:type="firstRow">
-      <w:pPr>
-        <w:spacing w:before="0" w:after="0" w:line="240" w:lineRule="auto"/>
-      </w:pPr>
-      <w:rPr>
-        <w:b/>
-        <w:bCs/>
-      </w:rPr>
-      <w:tblPr/>
-      <w:tcPr>
-        <w:tcBorders>
-          <w:top w:val="single" w:sz="8" w:space="0" w:color="4BACC6" w:themeColor="accent5"/>
-          <w:left w:val="nil"/>
-          <w:bottom w:val="single" w:sz="8" w:space="0" w:color="4BACC6" w:themeColor="accent5"/>
-          <w:right w:val="nil"/>
-          <w:insideH w:val="nil"/>
-          <w:insideV w:val="nil"/>
-        </w:tcBorders>
-      </w:tcPr>
-    </w:tblStylePr>
-    <w:tblStylePr w:type="lastRow">
-      <w:pPr>
-        <w:spacing w:before="0" w:after="0" w:line="240" w:lineRule="auto"/>
-      </w:pPr>
-      <w:rPr>
-        <w:b/>
-        <w:bCs/>
-      </w:rPr>
-      <w:tblPr/>
-      <w:tcPr>
-        <w:tcBorders>
-          <w:top w:val="single" w:sz="8" w:space="0" w:color="4BACC6" w:themeColor="accent5"/>
-          <w:left w:val="nil"/>
-          <w:bottom w:val="single" w:sz="8" w:space="0" w:color="4BACC6" w:themeColor="accent5"/>
-          <w:right w:val="nil"/>
-          <w:insideH w:val="nil"/>
-          <w:insideV w:val="nil"/>
-        </w:tcBorders>
-      </w:tcPr>
-    </w:tblStylePr>
-    <w:tblStylePr w:type="firstCol">
-      <w:rPr>
-        <w:b/>
-        <w:bCs/>
-      </w:rPr>
-    </w:tblStylePr>
-    <w:tblStylePr w:type="lastCol">
-      <w:rPr>
-        <w:b/>
-        <w:bCs/>
-      </w:rPr>
-    </w:tblStylePr>
-    <w:tblStylePr w:type="band1Vert">
-      <w:tblPr/>
-      <w:tcPr>
-        <w:tcBorders>
-          <w:left w:val="nil"/>
-          <w:right w:val="nil"/>
-          <w:insideH w:val="nil"/>
-          <w:insideV w:val="nil"/>
-        </w:tcBorders>
-        <w:shd w:val="clear" w:color="auto" w:fill="D2EAF1" w:themeFill="accent5" w:themeFillTint="3F"/>
-      </w:tcPr>
-    </w:tblStylePr>
-    <w:tblStylePr w:type="band1Horz">
-      <w:tblPr/>
-      <w:tcPr>
-        <w:tcBorders>
-          <w:left w:val="nil"/>
-          <w:right w:val="nil"/>
-          <w:insideH w:val="nil"/>
-          <w:insideV w:val="nil"/>
-        </w:tcBorders>
-        <w:shd w:val="clear" w:color="auto" w:fill="D2EAF1" w:themeFill="accent5" w:themeFillTint="3F"/>
-      </w:tcPr>
-    </w:tblStylePr>
-  </w:style>
-  <w:style w:type="paragraph" w:styleId="TM1">
-    <w:name w:val="toc 1"/>
-    <w:basedOn w:val="Normal"/>
-    <w:next w:val="Normal"/>
-    <w:autoRedefine/>
-    <w:uiPriority w:val="39"/>
-    <w:unhideWhenUsed/>
-    <w:rsid w:val="00BB4162"/>
-    <w:pPr>
-      <w:tabs>
-        <w:tab w:val="right" w:leader="dot" w:pos="9628"/>
-      </w:tabs>
-      <w:spacing w:after="100"/>
-    </w:pPr>
-  </w:style>
-  <w:style w:type="character" w:styleId="Lienhypertexte">
-    <w:name w:val="Hyperlink"/>
-    <w:basedOn w:val="Policepardfaut"/>
-    <w:uiPriority w:val="99"/>
-    <w:unhideWhenUsed/>
-    <w:rsid w:val="00E04451"/>
-    <w:rPr>
-      <w:color w:val="0000FF" w:themeColor="hyperlink"/>
-      <w:u w:val="single"/>
-    </w:rPr>
-  </w:style>
-  <w:style w:type="paragraph" w:styleId="Sous-titre">
-    <w:name w:val="Subtitle"/>
-    <w:basedOn w:val="Normal"/>
-    <w:next w:val="Normal"/>
-    <w:link w:val="Sous-titreCar"/>
-    <w:uiPriority w:val="11"/>
-    <w:qFormat/>
-    <w:rsid w:val="00BB4162"/>
-    <w:pPr>
-      <w:spacing w:before="80" w:line="240" w:lineRule="auto"/>
-      <w:jc w:val="center"/>
-    </w:pPr>
-    <w:rPr>
-      <w:caps/>
-      <w:color w:val="4BACC6" w:themeColor="accent5"/>
-      <w:spacing w:val="10"/>
-      <w:sz w:val="48"/>
-      <w:szCs w:val="48"/>
-    </w:rPr>
-  </w:style>
-  <w:style w:type="character" w:customStyle="1" w:styleId="Sous-titreCar">
-    <w:name w:val="Sous-titre Car"/>
-    <w:basedOn w:val="Policepardfaut"/>
-    <w:link w:val="Sous-titre"/>
-    <w:uiPriority w:val="11"/>
-    <w:rsid w:val="00BB4162"/>
-    <w:rPr>
-      <w:caps/>
-      <w:color w:val="4BACC6" w:themeColor="accent5"/>
-      <w:spacing w:val="10"/>
-      <w:sz w:val="48"/>
-      <w:szCs w:val="48"/>
-    </w:rPr>
-  </w:style>
-  <w:style w:type="character" w:styleId="lev">
-    <w:name w:val="Strong"/>
-    <w:uiPriority w:val="22"/>
-    <w:qFormat/>
-    <w:rsid w:val="001F5FAC"/>
-    <w:rPr>
-      <w:b/>
-      <w:bCs/>
-    </w:rPr>
-  </w:style>
-  <w:style w:type="character" w:styleId="Accentuation">
-    <w:name w:val="Emphasis"/>
-    <w:uiPriority w:val="20"/>
-    <w:qFormat/>
-    <w:rsid w:val="001F5FAC"/>
-    <w:rPr>
-      <w:caps/>
-      <w:color w:val="002848" w:themeColor="accent1" w:themeShade="7F"/>
-      <w:spacing w:val="5"/>
-    </w:rPr>
-  </w:style>
-  <w:style w:type="paragraph" w:styleId="Sansinterligne">
-    <w:name w:val="No Spacing"/>
-    <w:basedOn w:val="Normal"/>
-    <w:link w:val="SansinterligneCar"/>
-    <w:uiPriority w:val="1"/>
-    <w:qFormat/>
-    <w:rsid w:val="001F5FAC"/>
-    <w:pPr>
-      <w:spacing w:before="0" w:after="0" w:line="240" w:lineRule="auto"/>
-    </w:pPr>
-  </w:style>
-  <w:style w:type="character" w:customStyle="1" w:styleId="SansinterligneCar">
-    <w:name w:val="Sans interligne Car"/>
-    <w:basedOn w:val="Policepardfaut"/>
-    <w:link w:val="Sansinterligne"/>
-    <w:uiPriority w:val="1"/>
-    <w:rsid w:val="001F5FAC"/>
-    <w:rPr>
-      <w:sz w:val="20"/>
-      <w:szCs w:val="20"/>
-    </w:rPr>
-  </w:style>
-  <w:style w:type="paragraph" w:styleId="Citation">
-    <w:name w:val="Quote"/>
-    <w:basedOn w:val="Normal"/>
-    <w:next w:val="Normal"/>
-    <w:link w:val="CitationCar"/>
-    <w:uiPriority w:val="29"/>
-    <w:qFormat/>
-    <w:rsid w:val="001F5FAC"/>
-    <w:rPr>
-      <w:i/>
-      <w:iCs/>
-    </w:rPr>
-  </w:style>
-  <w:style w:type="character" w:customStyle="1" w:styleId="CitationCar">
-    <w:name w:val="Citation Car"/>
-    <w:basedOn w:val="Policepardfaut"/>
-    <w:link w:val="Citation"/>
-    <w:uiPriority w:val="29"/>
-    <w:rsid w:val="001F5FAC"/>
-    <w:rPr>
-      <w:i/>
-      <w:iCs/>
-      <w:sz w:val="20"/>
-      <w:szCs w:val="20"/>
-    </w:rPr>
-  </w:style>
-  <w:style w:type="paragraph" w:styleId="Citationintense">
-    <w:name w:val="Intense Quote"/>
-    <w:basedOn w:val="Normal"/>
-    <w:next w:val="Normal"/>
-    <w:link w:val="CitationintenseCar"/>
-    <w:uiPriority w:val="30"/>
-    <w:qFormat/>
-    <w:rsid w:val="001F5FAC"/>
-    <w:pPr>
-      <w:pBdr>
-        <w:top w:val="single" w:sz="4" w:space="10" w:color="005191" w:themeColor="accent1"/>
-        <w:left w:val="single" w:sz="4" w:space="10" w:color="005191" w:themeColor="accent1"/>
-      </w:pBdr>
-      <w:spacing w:after="0"/>
-      <w:ind w:left="1296" w:right="1152"/>
-      <w:jc w:val="both"/>
-    </w:pPr>
-    <w:rPr>
-      <w:i/>
-      <w:iCs/>
-      <w:color w:val="005191" w:themeColor="accent1"/>
-    </w:rPr>
-  </w:style>
-  <w:style w:type="character" w:customStyle="1" w:styleId="CitationintenseCar">
-    <w:name w:val="Citation intense Car"/>
-    <w:basedOn w:val="Policepardfaut"/>
-    <w:link w:val="Citationintense"/>
-    <w:uiPriority w:val="30"/>
-    <w:rsid w:val="001F5FAC"/>
-    <w:rPr>
-      <w:i/>
-      <w:iCs/>
-      <w:color w:val="005191" w:themeColor="accent1"/>
-      <w:sz w:val="20"/>
-      <w:szCs w:val="20"/>
-    </w:rPr>
-  </w:style>
-  <w:style w:type="character" w:styleId="Emphaseple">
-    <w:name w:val="Subtle Emphasis"/>
-    <w:uiPriority w:val="19"/>
-    <w:qFormat/>
-    <w:rsid w:val="001F5FAC"/>
-    <w:rPr>
-      <w:i/>
-      <w:iCs/>
-      <w:color w:val="002848" w:themeColor="accent1" w:themeShade="7F"/>
-    </w:rPr>
-  </w:style>
-  <w:style w:type="character" w:styleId="Emphaseintense">
-    <w:name w:val="Intense Emphasis"/>
-    <w:uiPriority w:val="21"/>
-    <w:qFormat/>
-    <w:rsid w:val="001F5FAC"/>
-    <w:rPr>
-      <w:b/>
-      <w:bCs/>
-      <w:caps/>
-      <w:color w:val="002848" w:themeColor="accent1" w:themeShade="7F"/>
-      <w:spacing w:val="10"/>
-    </w:rPr>
-  </w:style>
-  <w:style w:type="character" w:styleId="Rfrenceple">
-    <w:name w:val="Subtle Reference"/>
-    <w:uiPriority w:val="31"/>
-    <w:qFormat/>
-    <w:rsid w:val="001F5FAC"/>
-    <w:rPr>
-      <w:b/>
-      <w:bCs/>
-      <w:color w:val="005191" w:themeColor="accent1"/>
-    </w:rPr>
-  </w:style>
-  <w:style w:type="character" w:styleId="Rfrenceintense">
-    <w:name w:val="Intense Reference"/>
-    <w:uiPriority w:val="32"/>
-    <w:qFormat/>
-    <w:rsid w:val="001F5FAC"/>
-    <w:rPr>
-      <w:b/>
-      <w:bCs/>
-      <w:i/>
-      <w:iCs/>
-      <w:caps/>
-      <w:color w:val="005191" w:themeColor="accent1"/>
-    </w:rPr>
-  </w:style>
-  <w:style w:type="character" w:styleId="Titredulivre">
-    <w:name w:val="Book Title"/>
-    <w:uiPriority w:val="33"/>
-    <w:qFormat/>
-    <w:rsid w:val="001F5FAC"/>
-    <w:rPr>
-      <w:color w:val="FFFFFF" w:themeColor="background1"/>
-      <w:sz w:val="56"/>
-    </w:rPr>
-  </w:style>
-</w:styles>
-</file>
-
 <file path=word/charts/chart1.xml><?xml version="1.0" encoding="utf-8"?>
-<c:chartSpace xmlns:c="http://schemas.openxmlformats.org/drawingml/2006/chart" xmlns:a="http://schemas.openxmlformats.org/drawingml/2006/main" xmlns:r="http://schemas.openxmlformats.org/officeDocument/2006/relationships">
+<c:chartSpace xmlns:c="http://schemas.openxmlformats.org/drawingml/2006/chart" xmlns:a="http://schemas.openxmlformats.org/drawingml/2006/main" xmlns:r="http://schemas.openxmlformats.org/officeDocument/2006/relationships" xmlns:c16r2="http://schemas.microsoft.com/office/drawing/2015/06/chart">
   <c:date1904 val="0"/>
   <c:lang val="fr-FR"/>
   <c:roundedCorners val="0"/>
@@ -7490,7 +5683,6 @@
           </a:p>
         </c:rich>
       </c:tx>
-      <c:layout/>
       <c:overlay val="0"/>
     </c:title>
     <c:autoTitleDeleted val="0"/>
@@ -7531,7 +5723,7 @@
                 <a:noFill/>
               </a:ln>
             </c:spPr>
-            <c:extLst xmlns:c16r2="http://schemas.microsoft.com/office/drawing/2015/06/chart">
+            <c:extLst>
               <c:ext xmlns:c16="http://schemas.microsoft.com/office/drawing/2014/chart" uri="{C3380CC4-5D6E-409C-BE32-E72D297353CC}">
                 <c16:uniqueId val="{00000001-B923-4B5F-90DD-8BCA1A158201}"/>
               </c:ext>
@@ -7548,7 +5740,7 @@
                 <a:noFill/>
               </a:ln>
             </c:spPr>
-            <c:extLst xmlns:c16r2="http://schemas.microsoft.com/office/drawing/2015/06/chart">
+            <c:extLst>
               <c:ext xmlns:c16="http://schemas.microsoft.com/office/drawing/2014/chart" uri="{C3380CC4-5D6E-409C-BE32-E72D297353CC}">
                 <c16:uniqueId val="{00000003-B923-4B5F-90DD-8BCA1A158201}"/>
               </c:ext>
@@ -7565,7 +5757,7 @@
                 <a:noFill/>
               </a:ln>
             </c:spPr>
-            <c:extLst xmlns:c16r2="http://schemas.microsoft.com/office/drawing/2015/06/chart">
+            <c:extLst>
               <c:ext xmlns:c16="http://schemas.microsoft.com/office/drawing/2014/chart" uri="{C3380CC4-5D6E-409C-BE32-E72D297353CC}">
                 <c16:uniqueId val="{00000005-B923-4B5F-90DD-8BCA1A158201}"/>
               </c:ext>
@@ -7582,7 +5774,7 @@
                 <a:noFill/>
               </a:ln>
             </c:spPr>
-            <c:extLst xmlns:c16r2="http://schemas.microsoft.com/office/drawing/2015/06/chart">
+            <c:extLst>
               <c:ext xmlns:c16="http://schemas.microsoft.com/office/drawing/2014/chart" uri="{C3380CC4-5D6E-409C-BE32-E72D297353CC}">
                 <c16:uniqueId val="{00000007-B923-4B5F-90DD-8BCA1A158201}"/>
               </c:ext>
@@ -7599,7 +5791,7 @@
                 <a:noFill/>
               </a:ln>
             </c:spPr>
-            <c:extLst xmlns:c16r2="http://schemas.microsoft.com/office/drawing/2015/06/chart">
+            <c:extLst>
               <c:ext xmlns:c16="http://schemas.microsoft.com/office/drawing/2014/chart" uri="{C3380CC4-5D6E-409C-BE32-E72D297353CC}">
                 <c16:uniqueId val="{00000009-B923-4B5F-90DD-8BCA1A158201}"/>
               </c:ext>
@@ -7620,7 +5812,7 @@
             <c:showPercent val="1"/>
             <c:showBubbleSize val="0"/>
             <c:showLeaderLines val="0"/>
-            <c:extLst xmlns:c16r2="http://schemas.microsoft.com/office/drawing/2015/06/chart">
+            <c:extLst>
               <c:ext xmlns:c15="http://schemas.microsoft.com/office/drawing/2012/chart" uri="{CE6537A1-D6FC-4f65-9D91-7224C49458BB}"/>
             </c:extLst>
           </c:dLbls>
@@ -7671,7 +5863,7 @@
               </c:numCache>
             </c:numRef>
           </c:val>
-          <c:extLst xmlns:c16r2="http://schemas.microsoft.com/office/drawing/2015/06/chart">
+          <c:extLst>
             <c:ext xmlns:c16="http://schemas.microsoft.com/office/drawing/2014/chart" uri="{C3380CC4-5D6E-409C-BE32-E72D297353CC}">
               <c16:uniqueId val="{0000000A-B923-4B5F-90DD-8BCA1A158201}"/>
             </c:ext>
@@ -7699,7 +5891,6 @@
     </c:plotArea>
     <c:legend>
       <c:legendPos val="r"/>
-      <c:layout/>
       <c:overlay val="0"/>
       <c:spPr>
         <a:noFill/>
@@ -7725,7 +5916,7 @@
 </file>
 
 <file path=word/charts/chart2.xml><?xml version="1.0" encoding="utf-8"?>
-<c:chartSpace xmlns:c="http://schemas.openxmlformats.org/drawingml/2006/chart" xmlns:a="http://schemas.openxmlformats.org/drawingml/2006/main" xmlns:r="http://schemas.openxmlformats.org/officeDocument/2006/relationships">
+<c:chartSpace xmlns:c="http://schemas.openxmlformats.org/drawingml/2006/chart" xmlns:a="http://schemas.openxmlformats.org/drawingml/2006/main" xmlns:r="http://schemas.openxmlformats.org/officeDocument/2006/relationships" xmlns:c16r2="http://schemas.microsoft.com/office/drawing/2015/06/chart">
   <c:date1904 val="1"/>
   <c:lang val="fr-FR"/>
   <c:roundedCorners val="0"/>
@@ -7751,7 +5942,6 @@
           </a:p>
         </c:rich>
       </c:tx>
-      <c:layout/>
       <c:overlay val="0"/>
     </c:title>
     <c:autoTitleDeleted val="0"/>
@@ -7792,7 +5982,7 @@
                 <a:noFill/>
               </a:ln>
             </c:spPr>
-            <c:extLst xmlns:c16r2="http://schemas.microsoft.com/office/drawing/2015/06/chart">
+            <c:extLst>
               <c:ext xmlns:c16="http://schemas.microsoft.com/office/drawing/2014/chart" uri="{C3380CC4-5D6E-409C-BE32-E72D297353CC}">
                 <c16:uniqueId val="{00000001-5A23-45F9-9875-5A5A15BBE670}"/>
               </c:ext>
@@ -7809,7 +5999,7 @@
                 <a:noFill/>
               </a:ln>
             </c:spPr>
-            <c:extLst xmlns:c16r2="http://schemas.microsoft.com/office/drawing/2015/06/chart">
+            <c:extLst>
               <c:ext xmlns:c16="http://schemas.microsoft.com/office/drawing/2014/chart" uri="{C3380CC4-5D6E-409C-BE32-E72D297353CC}">
                 <c16:uniqueId val="{00000003-5A23-45F9-9875-5A5A15BBE670}"/>
               </c:ext>
@@ -7826,7 +6016,7 @@
                 <a:noFill/>
               </a:ln>
             </c:spPr>
-            <c:extLst xmlns:c16r2="http://schemas.microsoft.com/office/drawing/2015/06/chart">
+            <c:extLst>
               <c:ext xmlns:c16="http://schemas.microsoft.com/office/drawing/2014/chart" uri="{C3380CC4-5D6E-409C-BE32-E72D297353CC}">
                 <c16:uniqueId val="{00000005-5A23-45F9-9875-5A5A15BBE670}"/>
               </c:ext>
@@ -7847,7 +6037,7 @@
             <c:showPercent val="1"/>
             <c:showBubbleSize val="0"/>
             <c:showLeaderLines val="0"/>
-            <c:extLst xmlns:c16r2="http://schemas.microsoft.com/office/drawing/2015/06/chart">
+            <c:extLst>
               <c:ext xmlns:c15="http://schemas.microsoft.com/office/drawing/2012/chart" uri="{CE6537A1-D6FC-4f65-9D91-7224C49458BB}"/>
             </c:extLst>
           </c:dLbls>
@@ -7886,7 +6076,7 @@
               </c:numCache>
             </c:numRef>
           </c:val>
-          <c:extLst xmlns:c16r2="http://schemas.microsoft.com/office/drawing/2015/06/chart">
+          <c:extLst>
             <c:ext xmlns:c16="http://schemas.microsoft.com/office/drawing/2014/chart" uri="{C3380CC4-5D6E-409C-BE32-E72D297353CC}">
               <c16:uniqueId val="{00000006-5A23-45F9-9875-5A5A15BBE670}"/>
             </c:ext>
@@ -7914,7 +6104,6 @@
     </c:plotArea>
     <c:legend>
       <c:legendPos val="r"/>
-      <c:layout/>
       <c:overlay val="0"/>
     </c:legend>
     <c:plotVisOnly val="1"/>
@@ -8223,7 +6412,7 @@
 </file>
 
 <file path=customXml/itemProps1.xml><?xml version="1.0" encoding="utf-8"?>
-<ds:datastoreItem xmlns:ds="http://schemas.openxmlformats.org/officeDocument/2006/customXml" ds:itemID="{5D1BB4A4-19C1-425E-9E85-1D321D0AEA44}">
+<ds:datastoreItem xmlns:ds="http://schemas.openxmlformats.org/officeDocument/2006/customXml" ds:itemID="{A99BC6B1-5182-4E86-9F06-13B8393987C5}">
   <ds:schemaRefs>
     <ds:schemaRef ds:uri="http://schemas.openxmlformats.org/officeDocument/2006/bibliography"/>
   </ds:schemaRefs>

</xml_diff>

<commit_message>
Change metrics displayed in docx report
</commit_message>
<xml_diff>
--- a/src/main/resources/template/code-analysis-template.docx
+++ b/src/main/resources/template/code-analysis-template.docx
@@ -1428,27 +1428,27 @@
     <w:tbl>
       <w:tblPr>
         <w:tblStyle w:val="Trameclaire-Accent5"/>
-        <w:tblW w:w="4980" w:type="pct"/>
+        <w:tblW w:w="4983" w:type="pct"/>
         <w:tblLook w:val="04A0" w:firstRow="1" w:lastRow="0" w:firstColumn="1" w:lastColumn="0" w:noHBand="0" w:noVBand="1"/>
         <w:tblCaption w:val="TT-SYNTHESIS-TT"/>
       </w:tblPr>
       <w:tblGrid>
-        <w:gridCol w:w="642"/>
-        <w:gridCol w:w="1649"/>
-        <w:gridCol w:w="1520"/>
-        <w:gridCol w:w="2134"/>
-        <w:gridCol w:w="1717"/>
-        <w:gridCol w:w="2192"/>
+        <w:gridCol w:w="644"/>
+        <w:gridCol w:w="1656"/>
+        <w:gridCol w:w="2460"/>
+        <w:gridCol w:w="1225"/>
+        <w:gridCol w:w="2144"/>
+        <w:gridCol w:w="1725"/>
       </w:tblGrid>
       <w:tr>
         <w:trPr>
           <w:cnfStyle w:val="100000000000" w:firstRow="1" w:lastRow="0" w:firstColumn="0" w:lastColumn="0" w:oddVBand="0" w:evenVBand="0" w:oddHBand="0" w:evenHBand="0" w:firstRowFirstColumn="0" w:firstRowLastColumn="0" w:lastRowFirstColumn="0" w:lastRowLastColumn="0"/>
-          <w:trHeight w:val="567"/>
+          <w:trHeight w:val="565"/>
         </w:trPr>
         <w:tc>
           <w:tcPr>
             <w:cnfStyle w:val="001000000000" w:firstRow="0" w:lastRow="0" w:firstColumn="1" w:lastColumn="0" w:oddVBand="0" w:evenVBand="0" w:oddHBand="0" w:evenHBand="0" w:firstRowFirstColumn="0" w:firstRowLastColumn="0" w:lastRowFirstColumn="0" w:lastRowLastColumn="0"/>
-            <w:tcW w:w="781" w:type="pct"/>
+            <w:tcW w:w="374" w:type="pct"/>
             <w:vAlign w:val="center"/>
           </w:tcPr>
           <w:p>
@@ -1464,7 +1464,7 @@
         </w:tc>
         <w:tc>
           <w:tcPr>
-            <w:tcW w:w="668" w:type="pct"/>
+            <w:tcW w:w="983" w:type="pct"/>
             <w:vAlign w:val="center"/>
           </w:tcPr>
           <w:p>
@@ -1478,75 +1478,16 @@
               </w:rPr>
             </w:pPr>
             <w:r>
-              <w:t>Complexity</w:t>
+              <w:t>Cyclomatic</w:t>
+            </w:r>
+            <w:r>
+              <w:t xml:space="preserve"> Complexity</w:t>
             </w:r>
           </w:p>
         </w:tc>
         <w:tc>
           <w:tcPr>
-            <w:tcW w:w="1073" w:type="pct"/>
-            <w:vAlign w:val="center"/>
-          </w:tcPr>
-          <w:p>
-            <w:pPr>
-              <w:pStyle w:val="Contenudetableau"/>
-              <w:jc w:val="center"/>
-              <w:cnfStyle w:val="100000000000" w:firstRow="1" w:lastRow="0" w:firstColumn="0" w:lastColumn="0" w:oddVBand="0" w:evenVBand="0" w:oddHBand="0" w:evenHBand="0" w:firstRowFirstColumn="0" w:firstRowLastColumn="0" w:lastRowFirstColumn="0" w:lastRowLastColumn="0"/>
-              <w:rPr>
-                <w:b w:val="0"/>
-                <w:bCs w:val="0"/>
-              </w:rPr>
-            </w:pPr>
-            <w:r>
-              <w:t>Coverage</w:t>
-            </w:r>
-          </w:p>
-        </w:tc>
-        <w:tc>
-          <w:tcPr>
-            <w:tcW w:w="751" w:type="pct"/>
-            <w:vAlign w:val="center"/>
-          </w:tcPr>
-          <w:p>
-            <w:pPr>
-              <w:pStyle w:val="Contenudetableau"/>
-              <w:jc w:val="center"/>
-              <w:cnfStyle w:val="100000000000" w:firstRow="1" w:lastRow="0" w:firstColumn="0" w:lastColumn="0" w:oddVBand="0" w:evenVBand="0" w:oddHBand="0" w:evenHBand="0" w:firstRowFirstColumn="0" w:firstRowLastColumn="0" w:lastRowFirstColumn="0" w:lastRowLastColumn="0"/>
-              <w:rPr>
-                <w:b w:val="0"/>
-                <w:bCs w:val="0"/>
-              </w:rPr>
-            </w:pPr>
-            <w:r>
-              <w:t>Comment density</w:t>
-            </w:r>
-          </w:p>
-        </w:tc>
-        <w:tc>
-          <w:tcPr>
-            <w:tcW w:w="863" w:type="pct"/>
-            <w:vAlign w:val="center"/>
-          </w:tcPr>
-          <w:p>
-            <w:pPr>
-              <w:pStyle w:val="Contenudetableau"/>
-              <w:jc w:val="center"/>
-              <w:cnfStyle w:val="100000000000" w:firstRow="1" w:lastRow="0" w:firstColumn="0" w:lastColumn="0" w:oddVBand="0" w:evenVBand="0" w:oddHBand="0" w:evenHBand="0" w:firstRowFirstColumn="0" w:firstRowLastColumn="0" w:lastRowFirstColumn="0" w:lastRowLastColumn="0"/>
-              <w:rPr>
-                <w:bCs w:val="0"/>
-              </w:rPr>
-            </w:pPr>
-            <w:r>
-              <w:rPr>
-                <w:bCs w:val="0"/>
-              </w:rPr>
-              <w:t>Duplication</w:t>
-            </w:r>
-          </w:p>
-        </w:tc>
-        <w:tc>
-          <w:tcPr>
-            <w:tcW w:w="863" w:type="pct"/>
+            <w:tcW w:w="619" w:type="pct"/>
             <w:vAlign w:val="center"/>
           </w:tcPr>
           <w:p>
@@ -1556,19 +1497,96 @@
               <w:cnfStyle w:val="100000000000" w:firstRow="1" w:lastRow="0" w:firstColumn="0" w:lastColumn="0" w:oddVBand="0" w:evenVBand="0" w:oddHBand="0" w:evenHBand="0" w:firstRowFirstColumn="0" w:firstRowLastColumn="0" w:lastRowFirstColumn="0" w:lastRowLastColumn="0"/>
             </w:pPr>
             <w:r>
-              <w:t>Duplicated blocks</w:t>
-            </w:r>
+              <w:t>Cognitive</w:t>
+            </w:r>
+            <w:r>
+              <w:t xml:space="preserve"> Complexity</w:t>
+            </w:r>
+          </w:p>
+        </w:tc>
+        <w:tc>
+          <w:tcPr>
+            <w:tcW w:w="723" w:type="pct"/>
+            <w:vAlign w:val="center"/>
+          </w:tcPr>
+          <w:p>
+            <w:pPr>
+              <w:pStyle w:val="Contenudetableau"/>
+              <w:jc w:val="center"/>
+              <w:cnfStyle w:val="100000000000" w:firstRow="1" w:lastRow="0" w:firstColumn="0" w:lastColumn="0" w:oddVBand="0" w:evenVBand="0" w:oddHBand="0" w:evenHBand="0" w:firstRowFirstColumn="0" w:firstRowLastColumn="0" w:lastRowFirstColumn="0" w:lastRowLastColumn="0"/>
+              <w:rPr>
+                <w:b w:val="0"/>
+                <w:bCs w:val="0"/>
+              </w:rPr>
+            </w:pPr>
+            <w:r>
+              <w:t>Lines of code</w:t>
+            </w:r>
+          </w:p>
+        </w:tc>
+        <w:tc>
+          <w:tcPr>
+            <w:tcW w:w="1277" w:type="pct"/>
+            <w:vAlign w:val="center"/>
+          </w:tcPr>
+          <w:p>
+            <w:pPr>
+              <w:pStyle w:val="Contenudetableau"/>
+              <w:jc w:val="center"/>
+              <w:cnfStyle w:val="100000000000" w:firstRow="1" w:lastRow="0" w:firstColumn="0" w:lastColumn="0" w:oddVBand="0" w:evenVBand="0" w:oddHBand="0" w:evenHBand="0" w:firstRowFirstColumn="0" w:firstRowLastColumn="0" w:lastRowFirstColumn="0" w:lastRowLastColumn="0"/>
+              <w:rPr>
+                <w:b w:val="0"/>
+                <w:bCs w:val="0"/>
+              </w:rPr>
+            </w:pPr>
+            <w:r>
+              <w:t>Comment density</w:t>
+            </w:r>
+            <w:r>
+              <w:t xml:space="preserve"> (%)</w:t>
+            </w:r>
+          </w:p>
+        </w:tc>
+        <w:tc>
+          <w:tcPr>
+            <w:tcW w:w="1024" w:type="pct"/>
+            <w:vAlign w:val="center"/>
+          </w:tcPr>
+          <w:p>
+            <w:pPr>
+              <w:pStyle w:val="Contenudetableau"/>
+              <w:jc w:val="center"/>
+              <w:cnfStyle w:val="100000000000" w:firstRow="1" w:lastRow="0" w:firstColumn="0" w:lastColumn="0" w:oddVBand="0" w:evenVBand="0" w:oddHBand="0" w:evenHBand="0" w:firstRowFirstColumn="0" w:firstRowLastColumn="0" w:lastRowFirstColumn="0" w:lastRowLastColumn="0"/>
+              <w:rPr>
+                <w:bCs w:val="0"/>
+              </w:rPr>
+            </w:pPr>
+            <w:r>
+              <w:rPr>
+                <w:bCs w:val="0"/>
+              </w:rPr>
+              <w:t>Duplication</w:t>
+            </w:r>
+            <w:r>
+              <w:rPr>
+                <w:bCs w:val="0"/>
+              </w:rPr>
+              <w:t xml:space="preserve"> (%)</w:t>
+            </w:r>
+            <w:bookmarkStart w:id="9" w:name="_GoBack"/>
+            <w:bookmarkEnd w:id="9"/>
           </w:p>
         </w:tc>
       </w:tr>
       <w:tr>
         <w:trPr>
           <w:cnfStyle w:val="000000100000" w:firstRow="0" w:lastRow="0" w:firstColumn="0" w:lastColumn="0" w:oddVBand="0" w:evenVBand="0" w:oddHBand="1" w:evenHBand="0" w:firstRowFirstColumn="0" w:firstRowLastColumn="0" w:lastRowFirstColumn="0" w:lastRowLastColumn="0"/>
+          <w:trHeight w:val="1239"/>
         </w:trPr>
         <w:tc>
           <w:tcPr>
             <w:cnfStyle w:val="001000000000" w:firstRow="0" w:lastRow="0" w:firstColumn="1" w:lastColumn="0" w:oddVBand="0" w:evenVBand="0" w:oddHBand="0" w:evenHBand="0" w:firstRowFirstColumn="0" w:firstRowLastColumn="0" w:lastRowFirstColumn="0" w:lastRowLastColumn="0"/>
-            <w:tcW w:w="781" w:type="pct"/>
+            <w:tcW w:w="374" w:type="pct"/>
             <w:vAlign w:val="center"/>
           </w:tcPr>
           <w:p>
@@ -1583,7 +1601,7 @@
         </w:tc>
         <w:tc>
           <w:tcPr>
-            <w:tcW w:w="668" w:type="pct"/>
+            <w:tcW w:w="983" w:type="pct"/>
             <w:vAlign w:val="center"/>
           </w:tcPr>
           <w:p>
@@ -1599,7 +1617,7 @@
         </w:tc>
         <w:tc>
           <w:tcPr>
-            <w:tcW w:w="1073" w:type="pct"/>
+            <w:tcW w:w="619" w:type="pct"/>
             <w:vAlign w:val="center"/>
           </w:tcPr>
           <w:p>
@@ -1609,13 +1627,19 @@
               <w:cnfStyle w:val="000000100000" w:firstRow="0" w:lastRow="0" w:firstColumn="0" w:lastColumn="0" w:oddVBand="0" w:evenVBand="0" w:oddHBand="1" w:evenHBand="0" w:firstRowFirstColumn="0" w:firstRowLastColumn="0" w:lastRowFirstColumn="0" w:lastRowLastColumn="0"/>
             </w:pPr>
             <w:r>
-              <w:t>XX-MINCOVERAGE-XX</w:t>
+              <w:t>XX-MIN</w:t>
+            </w:r>
+            <w:r>
+              <w:t>COGNITIVE</w:t>
+            </w:r>
+            <w:r>
+              <w:t>COMPLEXITY-XX</w:t>
             </w:r>
           </w:p>
         </w:tc>
         <w:tc>
           <w:tcPr>
-            <w:tcW w:w="751" w:type="pct"/>
+            <w:tcW w:w="723" w:type="pct"/>
             <w:vAlign w:val="center"/>
           </w:tcPr>
           <w:p>
@@ -1625,13 +1649,13 @@
               <w:cnfStyle w:val="000000100000" w:firstRow="0" w:lastRow="0" w:firstColumn="0" w:lastColumn="0" w:oddVBand="0" w:evenVBand="0" w:oddHBand="1" w:evenHBand="0" w:firstRowFirstColumn="0" w:firstRowLastColumn="0" w:lastRowFirstColumn="0" w:lastRowLastColumn="0"/>
             </w:pPr>
             <w:r>
-              <w:t>XX-MINCOMMENTDENSITY-XX</w:t>
+              <w:t>XX-MINNCLOC-XX</w:t>
             </w:r>
           </w:p>
         </w:tc>
         <w:tc>
           <w:tcPr>
-            <w:tcW w:w="863" w:type="pct"/>
+            <w:tcW w:w="1277" w:type="pct"/>
             <w:vAlign w:val="center"/>
           </w:tcPr>
           <w:p>
@@ -1641,19 +1665,13 @@
               <w:cnfStyle w:val="000000100000" w:firstRow="0" w:lastRow="0" w:firstColumn="0" w:lastColumn="0" w:oddVBand="0" w:evenVBand="0" w:oddHBand="1" w:evenHBand="0" w:firstRowFirstColumn="0" w:firstRowLastColumn="0" w:lastRowFirstColumn="0" w:lastRowLastColumn="0"/>
             </w:pPr>
             <w:r>
-              <w:t>XX-MIN</w:t>
-            </w:r>
-            <w:r>
-              <w:t>DUPLICATION</w:t>
-            </w:r>
-            <w:r>
-              <w:t>-XX</w:t>
+              <w:t>XX-MINCOMMENTDENSITY-XX</w:t>
             </w:r>
           </w:p>
         </w:tc>
         <w:tc>
           <w:tcPr>
-            <w:tcW w:w="863" w:type="pct"/>
+            <w:tcW w:w="1024" w:type="pct"/>
             <w:vAlign w:val="center"/>
           </w:tcPr>
           <w:p>
@@ -1663,22 +1681,19 @@
               <w:cnfStyle w:val="000000100000" w:firstRow="0" w:lastRow="0" w:firstColumn="0" w:lastColumn="0" w:oddVBand="0" w:evenVBand="0" w:oddHBand="1" w:evenHBand="0" w:firstRowFirstColumn="0" w:firstRowLastColumn="0" w:lastRowFirstColumn="0" w:lastRowLastColumn="0"/>
             </w:pPr>
             <w:r>
-              <w:t>XX-MIN</w:t>
-            </w:r>
-            <w:r>
-              <w:t>DUPLICATEDBLOCKS</w:t>
-            </w:r>
-            <w:r>
-              <w:t>-XX</w:t>
+              <w:t>XX-MINDUPLICATION-XX</w:t>
             </w:r>
           </w:p>
         </w:tc>
       </w:tr>
       <w:tr>
+        <w:trPr>
+          <w:trHeight w:val="1239"/>
+        </w:trPr>
         <w:tc>
           <w:tcPr>
             <w:cnfStyle w:val="001000000000" w:firstRow="0" w:lastRow="0" w:firstColumn="1" w:lastColumn="0" w:oddVBand="0" w:evenVBand="0" w:oddHBand="0" w:evenHBand="0" w:firstRowFirstColumn="0" w:firstRowLastColumn="0" w:lastRowFirstColumn="0" w:lastRowLastColumn="0"/>
-            <w:tcW w:w="781" w:type="pct"/>
+            <w:tcW w:w="374" w:type="pct"/>
             <w:vAlign w:val="center"/>
           </w:tcPr>
           <w:p>
@@ -1693,7 +1708,7 @@
         </w:tc>
         <w:tc>
           <w:tcPr>
-            <w:tcW w:w="668" w:type="pct"/>
+            <w:tcW w:w="983" w:type="pct"/>
             <w:vAlign w:val="center"/>
           </w:tcPr>
           <w:p>
@@ -1709,7 +1724,7 @@
         </w:tc>
         <w:tc>
           <w:tcPr>
-            <w:tcW w:w="1073" w:type="pct"/>
+            <w:tcW w:w="619" w:type="pct"/>
             <w:vAlign w:val="center"/>
           </w:tcPr>
           <w:p>
@@ -1719,13 +1734,22 @@
               <w:cnfStyle w:val="000000000000" w:firstRow="0" w:lastRow="0" w:firstColumn="0" w:lastColumn="0" w:oddVBand="0" w:evenVBand="0" w:oddHBand="0" w:evenHBand="0" w:firstRowFirstColumn="0" w:firstRowLastColumn="0" w:lastRowFirstColumn="0" w:lastRowLastColumn="0"/>
             </w:pPr>
             <w:r>
-              <w:t>XX-MAXCOVERAGE-XX</w:t>
+              <w:t>XX-M</w:t>
+            </w:r>
+            <w:r>
+              <w:t>AX</w:t>
+            </w:r>
+            <w:r>
+              <w:t>COGNITIVE</w:t>
+            </w:r>
+            <w:r>
+              <w:t>COMPLEXITY-XX</w:t>
             </w:r>
           </w:p>
         </w:tc>
         <w:tc>
           <w:tcPr>
-            <w:tcW w:w="751" w:type="pct"/>
+            <w:tcW w:w="723" w:type="pct"/>
             <w:vAlign w:val="center"/>
           </w:tcPr>
           <w:p>
@@ -1735,13 +1759,13 @@
               <w:cnfStyle w:val="000000000000" w:firstRow="0" w:lastRow="0" w:firstColumn="0" w:lastColumn="0" w:oddVBand="0" w:evenVBand="0" w:oddHBand="0" w:evenHBand="0" w:firstRowFirstColumn="0" w:firstRowLastColumn="0" w:lastRowFirstColumn="0" w:lastRowLastColumn="0"/>
             </w:pPr>
             <w:r>
-              <w:t>XX-MAXCOMMENTDENSITY-XX</w:t>
+              <w:t>XX-MAXNCLOC-XX</w:t>
             </w:r>
           </w:p>
         </w:tc>
         <w:tc>
           <w:tcPr>
-            <w:tcW w:w="863" w:type="pct"/>
+            <w:tcW w:w="1277" w:type="pct"/>
             <w:vAlign w:val="center"/>
           </w:tcPr>
           <w:p>
@@ -1751,19 +1775,13 @@
               <w:cnfStyle w:val="000000000000" w:firstRow="0" w:lastRow="0" w:firstColumn="0" w:lastColumn="0" w:oddVBand="0" w:evenVBand="0" w:oddHBand="0" w:evenHBand="0" w:firstRowFirstColumn="0" w:firstRowLastColumn="0" w:lastRowFirstColumn="0" w:lastRowLastColumn="0"/>
             </w:pPr>
             <w:r>
-              <w:t>XX-MAX</w:t>
-            </w:r>
-            <w:r>
-              <w:t>DUPLICATION</w:t>
-            </w:r>
-            <w:r>
-              <w:t>-XX</w:t>
+              <w:t>XX-MAXCOMMENTDENSITY-XX</w:t>
             </w:r>
           </w:p>
         </w:tc>
         <w:tc>
           <w:tcPr>
-            <w:tcW w:w="863" w:type="pct"/>
+            <w:tcW w:w="1024" w:type="pct"/>
             <w:vAlign w:val="center"/>
           </w:tcPr>
           <w:p>
@@ -1773,13 +1791,7 @@
               <w:cnfStyle w:val="000000000000" w:firstRow="0" w:lastRow="0" w:firstColumn="0" w:lastColumn="0" w:oddVBand="0" w:evenVBand="0" w:oddHBand="0" w:evenHBand="0" w:firstRowFirstColumn="0" w:firstRowLastColumn="0" w:lastRowFirstColumn="0" w:lastRowLastColumn="0"/>
             </w:pPr>
             <w:r>
-              <w:t>XX-MAX</w:t>
-            </w:r>
-            <w:r>
-              <w:t>DUPLICATEDBLOCKS</w:t>
-            </w:r>
-            <w:r>
-              <w:t>-XX</w:t>
+              <w:t>XX-MAXDUPLICATION-XX</w:t>
             </w:r>
           </w:p>
         </w:tc>
@@ -1787,11 +1799,12 @@
       <w:tr>
         <w:trPr>
           <w:cnfStyle w:val="000000100000" w:firstRow="0" w:lastRow="0" w:firstColumn="0" w:lastColumn="0" w:oddVBand="0" w:evenVBand="0" w:oddHBand="1" w:evenHBand="0" w:firstRowFirstColumn="0" w:firstRowLastColumn="0" w:lastRowFirstColumn="0" w:lastRowLastColumn="0"/>
+          <w:trHeight w:val="1231"/>
         </w:trPr>
         <w:tc>
           <w:tcPr>
             <w:cnfStyle w:val="001000000000" w:firstRow="0" w:lastRow="0" w:firstColumn="1" w:lastColumn="0" w:oddVBand="0" w:evenVBand="0" w:oddHBand="0" w:evenHBand="0" w:firstRowFirstColumn="0" w:firstRowLastColumn="0" w:lastRowFirstColumn="0" w:lastRowLastColumn="0"/>
-            <w:tcW w:w="781" w:type="pct"/>
+            <w:tcW w:w="374" w:type="pct"/>
             <w:vAlign w:val="center"/>
           </w:tcPr>
           <w:p>
@@ -1806,7 +1819,7 @@
         </w:tc>
         <w:tc>
           <w:tcPr>
-            <w:tcW w:w="668" w:type="pct"/>
+            <w:tcW w:w="983" w:type="pct"/>
             <w:vAlign w:val="center"/>
           </w:tcPr>
           <w:p>
@@ -1822,7 +1835,7 @@
         </w:tc>
         <w:tc>
           <w:tcPr>
-            <w:tcW w:w="1073" w:type="pct"/>
+            <w:tcW w:w="619" w:type="pct"/>
             <w:vAlign w:val="center"/>
           </w:tcPr>
           <w:p>
@@ -1832,13 +1845,19 @@
               <w:cnfStyle w:val="000000100000" w:firstRow="0" w:lastRow="0" w:firstColumn="0" w:lastColumn="0" w:oddVBand="0" w:evenVBand="0" w:oddHBand="1" w:evenHBand="0" w:firstRowFirstColumn="0" w:firstRowLastColumn="0" w:lastRowFirstColumn="0" w:lastRowLastColumn="0"/>
             </w:pPr>
             <w:r>
-              <w:t>XX-MEANCOVERAGE-XX</w:t>
+              <w:t>XX-MEAN</w:t>
+            </w:r>
+            <w:r>
+              <w:t>COGNITIVE</w:t>
+            </w:r>
+            <w:r>
+              <w:t>COMPLEXITY-XX</w:t>
             </w:r>
           </w:p>
         </w:tc>
         <w:tc>
           <w:tcPr>
-            <w:tcW w:w="751" w:type="pct"/>
+            <w:tcW w:w="723" w:type="pct"/>
             <w:vAlign w:val="center"/>
           </w:tcPr>
           <w:p>
@@ -1848,13 +1867,13 @@
               <w:cnfStyle w:val="000000100000" w:firstRow="0" w:lastRow="0" w:firstColumn="0" w:lastColumn="0" w:oddVBand="0" w:evenVBand="0" w:oddHBand="1" w:evenHBand="0" w:firstRowFirstColumn="0" w:firstRowLastColumn="0" w:lastRowFirstColumn="0" w:lastRowLastColumn="0"/>
             </w:pPr>
             <w:r>
-              <w:t>XX-MEANCOMMENTDENSITY-XX</w:t>
+              <w:t>XX-MEANNCLOC-XX</w:t>
             </w:r>
           </w:p>
         </w:tc>
         <w:tc>
           <w:tcPr>
-            <w:tcW w:w="863" w:type="pct"/>
+            <w:tcW w:w="1277" w:type="pct"/>
             <w:vAlign w:val="center"/>
           </w:tcPr>
           <w:p>
@@ -1864,19 +1883,13 @@
               <w:cnfStyle w:val="000000100000" w:firstRow="0" w:lastRow="0" w:firstColumn="0" w:lastColumn="0" w:oddVBand="0" w:evenVBand="0" w:oddHBand="1" w:evenHBand="0" w:firstRowFirstColumn="0" w:firstRowLastColumn="0" w:lastRowFirstColumn="0" w:lastRowLastColumn="0"/>
             </w:pPr>
             <w:r>
-              <w:t>XX-MEAN</w:t>
-            </w:r>
-            <w:r>
-              <w:t>DUPLICATION</w:t>
-            </w:r>
-            <w:r>
-              <w:t>-XX</w:t>
+              <w:t>XX-MEANCOMMENTDENSITY-XX</w:t>
             </w:r>
           </w:p>
         </w:tc>
         <w:tc>
           <w:tcPr>
-            <w:tcW w:w="863" w:type="pct"/>
+            <w:tcW w:w="1024" w:type="pct"/>
             <w:vAlign w:val="center"/>
           </w:tcPr>
           <w:p>
@@ -1886,15 +1899,7 @@
               <w:cnfStyle w:val="000000100000" w:firstRow="0" w:lastRow="0" w:firstColumn="0" w:lastColumn="0" w:oddVBand="0" w:evenVBand="0" w:oddHBand="1" w:evenHBand="0" w:firstRowFirstColumn="0" w:firstRowLastColumn="0" w:lastRowFirstColumn="0" w:lastRowLastColumn="0"/>
             </w:pPr>
             <w:r>
-              <w:t>XX-MEAN</w:t>
-            </w:r>
-            <w:r>
-              <w:t>DUPLICATEDBLOCKS</w:t>
-            </w:r>
-            <w:bookmarkStart w:id="9" w:name="_GoBack"/>
-            <w:bookmarkEnd w:id="9"/>
-            <w:r>
-              <w:t>-XX</w:t>
+              <w:t>XX-MEANDUPLICATION-XX</w:t>
             </w:r>
           </w:p>
         </w:tc>
@@ -6412,7 +6417,7 @@
 </file>
 
 <file path=customXml/itemProps1.xml><?xml version="1.0" encoding="utf-8"?>
-<ds:datastoreItem xmlns:ds="http://schemas.openxmlformats.org/officeDocument/2006/customXml" ds:itemID="{A99BC6B1-5182-4E86-9F06-13B8393987C5}">
+<ds:datastoreItem xmlns:ds="http://schemas.openxmlformats.org/officeDocument/2006/customXml" ds:itemID="{22B1402E-9361-49F5-9415-D65D2BD23522}">
   <ds:schemaRefs>
     <ds:schemaRef ds:uri="http://schemas.openxmlformats.org/officeDocument/2006/bibliography"/>
   </ds:schemaRefs>

</xml_diff>

<commit_message>
Updating template & doc improvement
</commit_message>
<xml_diff>
--- a/src/main/resources/template/code-analysis-template.docx
+++ b/src/main/resources/template/code-analysis-template.docx
@@ -249,7 +249,7 @@
         <w:br w:type="page"/>
       </w:r>
     </w:p>
-    <w:bookmarkStart w:id="1" w:name="_Toc492382915" w:displacedByCustomXml="next"/>
+    <w:bookmarkStart w:id="1" w:name="_Toc6925044" w:displacedByCustomXml="next"/>
     <w:sdt>
       <w:sdtPr>
         <w:rPr>
@@ -303,7 +303,7 @@
           <w:r>
             <w:fldChar w:fldCharType="separate"/>
           </w:r>
-          <w:hyperlink w:anchor="_Toc492382915" w:history="1">
+          <w:hyperlink w:anchor="_Toc6925044" w:history="1">
             <w:r>
               <w:rPr>
                 <w:rStyle w:val="Lienhypertexte"/>
@@ -330,7 +330,7 @@
                 <w:noProof/>
                 <w:webHidden/>
               </w:rPr>
-              <w:instrText xml:space="preserve"> PAGEREF _Toc492382915 \h </w:instrText>
+              <w:instrText xml:space="preserve"> PAGEREF _Toc6925044 \h </w:instrText>
             </w:r>
             <w:r>
               <w:rPr>
@@ -371,7 +371,7 @@
               <w:lang w:eastAsia="fr-FR"/>
             </w:rPr>
           </w:pPr>
-          <w:hyperlink w:anchor="_Toc492382916" w:history="1">
+          <w:hyperlink w:anchor="_Toc6925045" w:history="1">
             <w:r>
               <w:rPr>
                 <w:rStyle w:val="Lienhypertexte"/>
@@ -399,7 +399,7 @@
                 <w:noProof/>
                 <w:webHidden/>
               </w:rPr>
-              <w:instrText xml:space="preserve"> PAGEREF _Toc492382916 \h </w:instrText>
+              <w:instrText xml:space="preserve"> PAGEREF _Toc6925045 \h </w:instrText>
             </w:r>
             <w:r>
               <w:rPr>
@@ -440,7 +440,7 @@
               <w:lang w:eastAsia="fr-FR"/>
             </w:rPr>
           </w:pPr>
-          <w:hyperlink w:anchor="_Toc492382917" w:history="1">
+          <w:hyperlink w:anchor="_Toc6925046" w:history="1">
             <w:r>
               <w:rPr>
                 <w:rStyle w:val="Lienhypertexte"/>
@@ -467,7 +467,7 @@
                 <w:noProof/>
                 <w:webHidden/>
               </w:rPr>
-              <w:instrText xml:space="preserve"> PAGEREF _Toc492382917 \h </w:instrText>
+              <w:instrText xml:space="preserve"> PAGEREF _Toc6925046 \h </w:instrText>
             </w:r>
             <w:r>
               <w:rPr>
@@ -508,7 +508,7 @@
               <w:lang w:eastAsia="fr-FR"/>
             </w:rPr>
           </w:pPr>
-          <w:hyperlink w:anchor="_Toc492382918" w:history="1">
+          <w:hyperlink w:anchor="_Toc6925047" w:history="1">
             <w:r>
               <w:rPr>
                 <w:rStyle w:val="Lienhypertexte"/>
@@ -535,7 +535,7 @@
                 <w:noProof/>
                 <w:webHidden/>
               </w:rPr>
-              <w:instrText xml:space="preserve"> PAGEREF _Toc492382918 \h </w:instrText>
+              <w:instrText xml:space="preserve"> PAGEREF _Toc6925047 \h </w:instrText>
             </w:r>
             <w:r>
               <w:rPr>
@@ -576,14 +576,13 @@
               <w:lang w:eastAsia="fr-FR"/>
             </w:rPr>
           </w:pPr>
-          <w:hyperlink w:anchor="_Toc492382919" w:history="1">
+          <w:hyperlink w:anchor="_Toc6925048" w:history="1">
             <w:r>
               <w:rPr>
                 <w:rStyle w:val="Lienhypertexte"/>
                 <w:noProof/>
-                <w:lang w:val="en-US"/>
-              </w:rPr>
-              <w:t>Volume</w:t>
+              </w:rPr>
+              <w:t>Metrics</w:t>
             </w:r>
             <w:r>
               <w:rPr>
@@ -604,7 +603,7 @@
                 <w:noProof/>
                 <w:webHidden/>
               </w:rPr>
-              <w:instrText xml:space="preserve"> PAGEREF _Toc492382919 \h </w:instrText>
+              <w:instrText xml:space="preserve"> PAGEREF _Toc6925048 \h </w:instrText>
             </w:r>
             <w:r>
               <w:rPr>
@@ -645,14 +644,14 @@
               <w:lang w:eastAsia="fr-FR"/>
             </w:rPr>
           </w:pPr>
-          <w:hyperlink w:anchor="_Toc492382920" w:history="1">
+          <w:hyperlink w:anchor="_Toc6925049" w:history="1">
             <w:r>
               <w:rPr>
                 <w:rStyle w:val="Lienhypertexte"/>
                 <w:noProof/>
                 <w:lang w:val="en-US"/>
               </w:rPr>
-              <w:t>Issues count by severity and type</w:t>
+              <w:t>Volume</w:t>
             </w:r>
             <w:r>
               <w:rPr>
@@ -673,7 +672,7 @@
                 <w:noProof/>
                 <w:webHidden/>
               </w:rPr>
-              <w:instrText xml:space="preserve"> PAGEREF _Toc492382920 \h </w:instrText>
+              <w:instrText xml:space="preserve"> PAGEREF _Toc6925049 \h </w:instrText>
             </w:r>
             <w:r>
               <w:rPr>
@@ -693,7 +692,7 @@
                 <w:noProof/>
                 <w:webHidden/>
               </w:rPr>
-              <w:t>2</w:t>
+              <w:t>3</w:t>
             </w:r>
             <w:r>
               <w:rPr>
@@ -714,14 +713,14 @@
               <w:lang w:eastAsia="fr-FR"/>
             </w:rPr>
           </w:pPr>
-          <w:hyperlink w:anchor="_Toc492382921" w:history="1">
+          <w:hyperlink w:anchor="_Toc6925050" w:history="1">
             <w:r>
               <w:rPr>
                 <w:rStyle w:val="Lienhypertexte"/>
                 <w:noProof/>
                 <w:lang w:val="en-US"/>
               </w:rPr>
-              <w:t>Charts</w:t>
+              <w:t>Issues count by severity and type</w:t>
             </w:r>
             <w:r>
               <w:rPr>
@@ -742,7 +741,7 @@
                 <w:noProof/>
                 <w:webHidden/>
               </w:rPr>
-              <w:instrText xml:space="preserve"> PAGEREF _Toc492382921 \h </w:instrText>
+              <w:instrText xml:space="preserve"> PAGEREF _Toc6925050 \h </w:instrText>
             </w:r>
             <w:r>
               <w:rPr>
@@ -762,7 +761,7 @@
                 <w:noProof/>
                 <w:webHidden/>
               </w:rPr>
-              <w:t>2</w:t>
+              <w:t>3</w:t>
             </w:r>
             <w:r>
               <w:rPr>
@@ -783,13 +782,82 @@
               <w:lang w:eastAsia="fr-FR"/>
             </w:rPr>
           </w:pPr>
-          <w:hyperlink w:anchor="_Toc492382922" w:history="1">
+          <w:hyperlink w:anchor="_Toc6925051" w:history="1">
             <w:r>
               <w:rPr>
                 <w:rStyle w:val="Lienhypertexte"/>
                 <w:noProof/>
                 <w:lang w:val="en-US"/>
               </w:rPr>
+              <w:t>Charts</w:t>
+            </w:r>
+            <w:r>
+              <w:rPr>
+                <w:noProof/>
+                <w:webHidden/>
+              </w:rPr>
+              <w:tab/>
+            </w:r>
+            <w:r>
+              <w:rPr>
+                <w:noProof/>
+                <w:webHidden/>
+              </w:rPr>
+              <w:fldChar w:fldCharType="begin"/>
+            </w:r>
+            <w:r>
+              <w:rPr>
+                <w:noProof/>
+                <w:webHidden/>
+              </w:rPr>
+              <w:instrText xml:space="preserve"> PAGEREF _Toc6925051 \h </w:instrText>
+            </w:r>
+            <w:r>
+              <w:rPr>
+                <w:noProof/>
+                <w:webHidden/>
+              </w:rPr>
+            </w:r>
+            <w:r>
+              <w:rPr>
+                <w:noProof/>
+                <w:webHidden/>
+              </w:rPr>
+              <w:fldChar w:fldCharType="separate"/>
+            </w:r>
+            <w:r>
+              <w:rPr>
+                <w:noProof/>
+                <w:webHidden/>
+              </w:rPr>
+              <w:t>3</w:t>
+            </w:r>
+            <w:r>
+              <w:rPr>
+                <w:noProof/>
+                <w:webHidden/>
+              </w:rPr>
+              <w:fldChar w:fldCharType="end"/>
+            </w:r>
+          </w:hyperlink>
+        </w:p>
+        <w:p>
+          <w:pPr>
+            <w:pStyle w:val="TM1"/>
+            <w:rPr>
+              <w:noProof/>
+              <w:sz w:val="22"/>
+              <w:szCs w:val="22"/>
+              <w:lang w:eastAsia="fr-FR"/>
+            </w:rPr>
+          </w:pPr>
+          <w:hyperlink w:anchor="_Toc6925052" w:history="1">
+            <w:r>
+              <w:rPr>
+                <w:rStyle w:val="Lienhypertexte"/>
+                <w:noProof/>
+                <w:lang w:val="en-US"/>
+              </w:rPr>
               <w:t>Issues</w:t>
             </w:r>
             <w:r>
@@ -811,7 +879,7 @@
                 <w:noProof/>
                 <w:webHidden/>
               </w:rPr>
-              <w:instrText xml:space="preserve"> PAGEREF _Toc492382922 \h </w:instrText>
+              <w:instrText xml:space="preserve"> PAGEREF _Toc6925052 \h </w:instrText>
             </w:r>
             <w:r>
               <w:rPr>
@@ -877,7 +945,7 @@
         </w:rPr>
       </w:pPr>
       <w:bookmarkStart w:id="2" w:name="_Toc481744297"/>
-      <w:bookmarkStart w:id="3" w:name="_Toc492382916"/>
+      <w:bookmarkStart w:id="3" w:name="_Toc6925045"/>
       <w:bookmarkEnd w:id="2"/>
       <w:r>
         <w:rPr>
@@ -924,7 +992,7 @@
       <w:pPr>
         <w:pStyle w:val="Titre1"/>
       </w:pPr>
-      <w:bookmarkStart w:id="4" w:name="_Toc492382917"/>
+      <w:bookmarkStart w:id="4" w:name="_Toc6925046"/>
       <w:r>
         <w:t>Configuration</w:t>
       </w:r>
@@ -1017,8 +1085,7 @@
         <w:pStyle w:val="Titre1"/>
       </w:pPr>
       <w:bookmarkStart w:id="5" w:name="_Toc481744298"/>
-      <w:bookmarkStart w:id="6" w:name="_Toc492382918"/>
-      <w:bookmarkStart w:id="7" w:name="_Toc492382919"/>
+      <w:bookmarkStart w:id="6" w:name="_Toc6925047"/>
       <w:bookmarkEnd w:id="5"/>
       <w:r>
         <w:t>Synthesis</w:t>
@@ -1028,22 +1095,22 @@
     <w:tbl>
       <w:tblPr>
         <w:tblStyle w:val="Trameclaire-Accent5"/>
-        <w:tblW w:w="5000" w:type="pct"/>
+        <w:tblW w:w="4983" w:type="pct"/>
         <w:tblLook w:val="04A0" w:firstRow="1" w:lastRow="0" w:firstColumn="1" w:lastColumn="0" w:noHBand="0" w:noVBand="1"/>
         <w:tblCaption w:val="TT-SYNTHESIS-TT"/>
       </w:tblPr>
       <w:tblGrid>
-        <w:gridCol w:w="1734"/>
-        <w:gridCol w:w="1533"/>
-        <w:gridCol w:w="1311"/>
-        <w:gridCol w:w="2107"/>
-        <w:gridCol w:w="1474"/>
-        <w:gridCol w:w="1695"/>
+        <w:gridCol w:w="1726"/>
+        <w:gridCol w:w="1527"/>
+        <w:gridCol w:w="1305"/>
+        <w:gridCol w:w="2106"/>
+        <w:gridCol w:w="1468"/>
+        <w:gridCol w:w="1688"/>
       </w:tblGrid>
       <w:tr>
         <w:trPr>
           <w:cnfStyle w:val="100000000000" w:firstRow="1" w:lastRow="0" w:firstColumn="0" w:lastColumn="0" w:oddVBand="0" w:evenVBand="0" w:oddHBand="0" w:evenHBand="0" w:firstRowFirstColumn="0" w:firstRowLastColumn="0" w:lastRowFirstColumn="0" w:lastRowLastColumn="0"/>
-          <w:trHeight w:val="567"/>
+          <w:trHeight w:val="562"/>
         </w:trPr>
         <w:tc>
           <w:tcPr>
@@ -1081,7 +1148,7 @@
                 <w:bCs w:val="0"/>
               </w:rPr>
             </w:pPr>
-            <w:bookmarkStart w:id="8" w:name="qualityGate"/>
+            <w:bookmarkStart w:id="7" w:name="qualityGate"/>
             <w:r>
               <w:t>Reliability</w:t>
             </w:r>
@@ -1149,7 +1216,7 @@
         </w:tc>
         <w:tc>
           <w:tcPr>
-            <w:tcW w:w="861" w:type="pct"/>
+            <w:tcW w:w="860" w:type="pct"/>
             <w:vAlign w:val="center"/>
           </w:tcPr>
           <w:p>
@@ -1171,23 +1238,19 @@
       <w:tr>
         <w:trPr>
           <w:cnfStyle w:val="000000100000" w:firstRow="0" w:lastRow="0" w:firstColumn="0" w:lastColumn="0" w:oddVBand="0" w:evenVBand="0" w:oddHBand="1" w:evenHBand="0" w:firstRowFirstColumn="0" w:firstRowLastColumn="0" w:lastRowFirstColumn="0" w:lastRowLastColumn="0"/>
+          <w:trHeight w:val="2353"/>
         </w:trPr>
         <w:tc>
           <w:tcPr>
             <w:cnfStyle w:val="001000000000" w:firstRow="0" w:lastRow="0" w:firstColumn="1" w:lastColumn="0" w:oddVBand="0" w:evenVBand="0" w:oddHBand="0" w:evenHBand="0" w:firstRowFirstColumn="0" w:firstRowLastColumn="0" w:lastRowFirstColumn="0" w:lastRowLastColumn="0"/>
             <w:tcW w:w="880" w:type="pct"/>
             <w:shd w:val="clear" w:color="auto" w:fill="B2A1C7" w:themeFill="accent4" w:themeFillTint="99"/>
+            <w:vAlign w:val="center"/>
           </w:tcPr>
           <w:p>
             <w:pPr>
               <w:pStyle w:val="Contenudetableau"/>
               <w:jc w:val="center"/>
-            </w:pPr>
-          </w:p>
-          <w:p>
-            <w:pPr>
-              <w:pStyle w:val="Contenudetableau"/>
-              <w:jc w:val="center"/>
               <w:rPr>
                 <w:b w:val="0"/>
                 <w:bCs w:val="0"/>
@@ -1202,30 +1265,18 @@
               </w:rPr>
               <w:t>XX-QUALITYGATE-XX</w:t>
             </w:r>
-          </w:p>
-          <w:p>
-            <w:pPr>
-              <w:pStyle w:val="Contenudetableau"/>
-              <w:jc w:val="center"/>
-            </w:pPr>
           </w:p>
         </w:tc>
         <w:tc>
           <w:tcPr>
             <w:tcW w:w="778" w:type="pct"/>
+            <w:vAlign w:val="center"/>
           </w:tcPr>
           <w:p>
             <w:pPr>
               <w:pStyle w:val="Contenudetableau"/>
               <w:jc w:val="center"/>
               <w:cnfStyle w:val="000000100000" w:firstRow="0" w:lastRow="0" w:firstColumn="0" w:lastColumn="0" w:oddVBand="0" w:evenVBand="0" w:oddHBand="1" w:evenHBand="0" w:firstRowFirstColumn="0" w:firstRowLastColumn="0" w:lastRowFirstColumn="0" w:lastRowLastColumn="0"/>
-            </w:pPr>
-          </w:p>
-          <w:p>
-            <w:pPr>
-              <w:pStyle w:val="Contenudetableau"/>
-              <w:jc w:val="center"/>
-              <w:cnfStyle w:val="000000100000" w:firstRow="0" w:lastRow="0" w:firstColumn="0" w:lastColumn="0" w:oddVBand="0" w:evenVBand="0" w:oddHBand="1" w:evenHBand="0" w:firstRowFirstColumn="0" w:firstRowLastColumn="0" w:lastRowFirstColumn="0" w:lastRowLastColumn="0"/>
               <w:rPr>
                 <w:b/>
                 <w:bCs/>
@@ -1241,31 +1292,18 @@
               </w:rPr>
               <w:t>XX-RELIABILITY-XX</w:t>
             </w:r>
-          </w:p>
-          <w:p>
-            <w:pPr>
-              <w:pStyle w:val="Contenudetableau"/>
-              <w:jc w:val="center"/>
-              <w:cnfStyle w:val="000000100000" w:firstRow="0" w:lastRow="0" w:firstColumn="0" w:lastColumn="0" w:oddVBand="0" w:evenVBand="0" w:oddHBand="1" w:evenHBand="0" w:firstRowFirstColumn="0" w:firstRowLastColumn="0" w:lastRowFirstColumn="0" w:lastRowLastColumn="0"/>
-            </w:pPr>
           </w:p>
         </w:tc>
         <w:tc>
           <w:tcPr>
             <w:tcW w:w="665" w:type="pct"/>
+            <w:vAlign w:val="center"/>
           </w:tcPr>
           <w:p>
             <w:pPr>
               <w:pStyle w:val="Contenudetableau"/>
               <w:jc w:val="center"/>
               <w:cnfStyle w:val="000000100000" w:firstRow="0" w:lastRow="0" w:firstColumn="0" w:lastColumn="0" w:oddVBand="0" w:evenVBand="0" w:oddHBand="1" w:evenHBand="0" w:firstRowFirstColumn="0" w:firstRowLastColumn="0" w:lastRowFirstColumn="0" w:lastRowLastColumn="0"/>
-            </w:pPr>
-          </w:p>
-          <w:p>
-            <w:pPr>
-              <w:pStyle w:val="Contenudetableau"/>
-              <w:jc w:val="center"/>
-              <w:cnfStyle w:val="000000100000" w:firstRow="0" w:lastRow="0" w:firstColumn="0" w:lastColumn="0" w:oddVBand="0" w:evenVBand="0" w:oddHBand="1" w:evenHBand="0" w:firstRowFirstColumn="0" w:firstRowLastColumn="0" w:lastRowFirstColumn="0" w:lastRowLastColumn="0"/>
               <w:rPr>
                 <w:b/>
                 <w:bCs/>
@@ -1282,31 +1320,18 @@
               </w:rPr>
               <w:t>XX-SECURITY-XX</w:t>
             </w:r>
-          </w:p>
-          <w:p>
-            <w:pPr>
-              <w:pStyle w:val="Contenudetableau"/>
-              <w:jc w:val="center"/>
-              <w:cnfStyle w:val="000000100000" w:firstRow="0" w:lastRow="0" w:firstColumn="0" w:lastColumn="0" w:oddVBand="0" w:evenVBand="0" w:oddHBand="1" w:evenHBand="0" w:firstRowFirstColumn="0" w:firstRowLastColumn="0" w:lastRowFirstColumn="0" w:lastRowLastColumn="0"/>
-            </w:pPr>
           </w:p>
         </w:tc>
         <w:tc>
           <w:tcPr>
             <w:tcW w:w="1069" w:type="pct"/>
+            <w:vAlign w:val="center"/>
           </w:tcPr>
           <w:p>
             <w:pPr>
               <w:pStyle w:val="Contenudetableau"/>
               <w:jc w:val="center"/>
               <w:cnfStyle w:val="000000100000" w:firstRow="0" w:lastRow="0" w:firstColumn="0" w:lastColumn="0" w:oddVBand="0" w:evenVBand="0" w:oddHBand="1" w:evenHBand="0" w:firstRowFirstColumn="0" w:firstRowLastColumn="0" w:lastRowFirstColumn="0" w:lastRowLastColumn="0"/>
-            </w:pPr>
-          </w:p>
-          <w:p>
-            <w:pPr>
-              <w:pStyle w:val="Contenudetableau"/>
-              <w:jc w:val="center"/>
-              <w:cnfStyle w:val="000000100000" w:firstRow="0" w:lastRow="0" w:firstColumn="0" w:lastColumn="0" w:oddVBand="0" w:evenVBand="0" w:oddHBand="1" w:evenHBand="0" w:firstRowFirstColumn="0" w:firstRowLastColumn="0" w:lastRowFirstColumn="0" w:lastRowLastColumn="0"/>
               <w:rPr>
                 <w:b/>
                 <w:bCs/>
@@ -1323,31 +1348,18 @@
               </w:rPr>
               <w:t>XX-MAINTAINABILITY-XX</w:t>
             </w:r>
-          </w:p>
-          <w:p>
-            <w:pPr>
-              <w:pStyle w:val="Contenudetableau"/>
-              <w:jc w:val="center"/>
-              <w:cnfStyle w:val="000000100000" w:firstRow="0" w:lastRow="0" w:firstColumn="0" w:lastColumn="0" w:oddVBand="0" w:evenVBand="0" w:oddHBand="1" w:evenHBand="0" w:firstRowFirstColumn="0" w:firstRowLastColumn="0" w:lastRowFirstColumn="0" w:lastRowLastColumn="0"/>
-            </w:pPr>
           </w:p>
         </w:tc>
         <w:tc>
           <w:tcPr>
             <w:tcW w:w="748" w:type="pct"/>
+            <w:vAlign w:val="center"/>
           </w:tcPr>
           <w:p>
             <w:pPr>
               <w:pStyle w:val="Contenudetableau"/>
               <w:jc w:val="center"/>
               <w:cnfStyle w:val="000000100000" w:firstRow="0" w:lastRow="0" w:firstColumn="0" w:lastColumn="0" w:oddVBand="0" w:evenVBand="0" w:oddHBand="1" w:evenHBand="0" w:firstRowFirstColumn="0" w:firstRowLastColumn="0" w:lastRowFirstColumn="0" w:lastRowLastColumn="0"/>
-            </w:pPr>
-          </w:p>
-          <w:p>
-            <w:pPr>
-              <w:pStyle w:val="Contenudetableau"/>
-              <w:jc w:val="center"/>
-              <w:cnfStyle w:val="000000100000" w:firstRow="0" w:lastRow="0" w:firstColumn="0" w:lastColumn="0" w:oddVBand="0" w:evenVBand="0" w:oddHBand="1" w:evenHBand="0" w:firstRowFirstColumn="0" w:firstRowLastColumn="0" w:lastRowFirstColumn="0" w:lastRowLastColumn="0"/>
               <w:rPr>
                 <w:b/>
                 <w:bCs/>
@@ -1365,30 +1377,17 @@
               <w:t>XX-COVERAGE-XX %</w:t>
             </w:r>
           </w:p>
-          <w:p>
-            <w:pPr>
-              <w:pStyle w:val="Contenudetableau"/>
-              <w:jc w:val="center"/>
-              <w:cnfStyle w:val="000000100000" w:firstRow="0" w:lastRow="0" w:firstColumn="0" w:lastColumn="0" w:oddVBand="0" w:evenVBand="0" w:oddHBand="1" w:evenHBand="0" w:firstRowFirstColumn="0" w:firstRowLastColumn="0" w:lastRowFirstColumn="0" w:lastRowLastColumn="0"/>
-            </w:pPr>
-          </w:p>
         </w:tc>
         <w:tc>
           <w:tcPr>
-            <w:tcW w:w="861" w:type="pct"/>
+            <w:tcW w:w="860" w:type="pct"/>
+            <w:vAlign w:val="center"/>
           </w:tcPr>
           <w:p>
             <w:pPr>
               <w:pStyle w:val="Contenudetableau"/>
               <w:jc w:val="center"/>
               <w:cnfStyle w:val="000000100000" w:firstRow="0" w:lastRow="0" w:firstColumn="0" w:lastColumn="0" w:oddVBand="0" w:evenVBand="0" w:oddHBand="1" w:evenHBand="0" w:firstRowFirstColumn="0" w:firstRowLastColumn="0" w:lastRowFirstColumn="0" w:lastRowLastColumn="0"/>
-            </w:pPr>
-          </w:p>
-          <w:p>
-            <w:pPr>
-              <w:pStyle w:val="Contenudetableau"/>
-              <w:jc w:val="center"/>
-              <w:cnfStyle w:val="000000100000" w:firstRow="0" w:lastRow="0" w:firstColumn="0" w:lastColumn="0" w:oddVBand="0" w:evenVBand="0" w:oddHBand="1" w:evenHBand="0" w:firstRowFirstColumn="0" w:firstRowLastColumn="0" w:lastRowFirstColumn="0" w:lastRowLastColumn="0"/>
               <w:rPr>
                 <w:b/>
                 <w:bCs/>
@@ -1406,29 +1405,24 @@
               <w:t>XX-DUPLICATION-XX %</w:t>
             </w:r>
           </w:p>
-          <w:p>
-            <w:pPr>
-              <w:pStyle w:val="Contenudetableau"/>
-              <w:jc w:val="center"/>
-              <w:cnfStyle w:val="000000100000" w:firstRow="0" w:lastRow="0" w:firstColumn="0" w:lastColumn="0" w:oddVBand="0" w:evenVBand="0" w:oddHBand="1" w:evenHBand="0" w:firstRowFirstColumn="0" w:firstRowLastColumn="0" w:lastRowFirstColumn="0" w:lastRowLastColumn="0"/>
-            </w:pPr>
-          </w:p>
         </w:tc>
       </w:tr>
     </w:tbl>
-    <w:bookmarkEnd w:id="8"/>
     <w:p>
       <w:pPr>
         <w:pStyle w:val="Titre1"/>
       </w:pPr>
+      <w:bookmarkStart w:id="8" w:name="_Toc6925048"/>
+      <w:bookmarkEnd w:id="7"/>
       <w:r>
         <w:t>Metrics</w:t>
       </w:r>
+      <w:bookmarkEnd w:id="8"/>
     </w:p>
     <w:tbl>
       <w:tblPr>
         <w:tblStyle w:val="Trameclaire-Accent5"/>
-        <w:tblW w:w="4983" w:type="pct"/>
+        <w:tblW w:w="4991" w:type="pct"/>
         <w:tblLook w:val="04A0" w:firstRow="1" w:lastRow="0" w:firstColumn="1" w:lastColumn="0" w:noHBand="0" w:noVBand="1"/>
         <w:tblCaption w:val="TT-SYNTHESIS-TT"/>
       </w:tblPr>
@@ -1443,12 +1437,12 @@
       <w:tr>
         <w:trPr>
           <w:cnfStyle w:val="100000000000" w:firstRow="1" w:lastRow="0" w:firstColumn="0" w:lastColumn="0" w:oddVBand="0" w:evenVBand="0" w:oddHBand="0" w:evenHBand="0" w:firstRowFirstColumn="0" w:firstRowLastColumn="0" w:lastRowFirstColumn="0" w:lastRowLastColumn="0"/>
-          <w:trHeight w:val="565"/>
+          <w:trHeight w:val="568"/>
         </w:trPr>
         <w:tc>
           <w:tcPr>
             <w:cnfStyle w:val="001000000000" w:firstRow="0" w:lastRow="0" w:firstColumn="1" w:lastColumn="0" w:oddVBand="0" w:evenVBand="0" w:oddHBand="0" w:evenHBand="0" w:firstRowFirstColumn="0" w:firstRowLastColumn="0" w:lastRowFirstColumn="0" w:lastRowLastColumn="0"/>
-            <w:tcW w:w="374" w:type="pct"/>
+            <w:tcW w:w="327" w:type="pct"/>
             <w:vAlign w:val="center"/>
           </w:tcPr>
           <w:p>
@@ -1464,7 +1458,7 @@
         </w:tc>
         <w:tc>
           <w:tcPr>
-            <w:tcW w:w="983" w:type="pct"/>
+            <w:tcW w:w="840" w:type="pct"/>
             <w:vAlign w:val="center"/>
           </w:tcPr>
           <w:p>
@@ -1487,7 +1481,7 @@
         </w:tc>
         <w:tc>
           <w:tcPr>
-            <w:tcW w:w="619" w:type="pct"/>
+            <w:tcW w:w="1248" w:type="pct"/>
             <w:vAlign w:val="center"/>
           </w:tcPr>
           <w:p>
@@ -1506,7 +1500,7 @@
         </w:tc>
         <w:tc>
           <w:tcPr>
-            <w:tcW w:w="723" w:type="pct"/>
+            <w:tcW w:w="622" w:type="pct"/>
             <w:vAlign w:val="center"/>
           </w:tcPr>
           <w:p>
@@ -1526,7 +1520,7 @@
         </w:tc>
         <w:tc>
           <w:tcPr>
-            <w:tcW w:w="1277" w:type="pct"/>
+            <w:tcW w:w="1088" w:type="pct"/>
             <w:vAlign w:val="center"/>
           </w:tcPr>
           <w:p>
@@ -1549,7 +1543,7 @@
         </w:tc>
         <w:tc>
           <w:tcPr>
-            <w:tcW w:w="1024" w:type="pct"/>
+            <w:tcW w:w="875" w:type="pct"/>
             <w:vAlign w:val="center"/>
           </w:tcPr>
           <w:p>
@@ -1573,20 +1567,18 @@
               </w:rPr>
               <w:t xml:space="preserve"> (%)</w:t>
             </w:r>
-            <w:bookmarkStart w:id="9" w:name="_GoBack"/>
-            <w:bookmarkEnd w:id="9"/>
           </w:p>
         </w:tc>
       </w:tr>
       <w:tr>
         <w:trPr>
           <w:cnfStyle w:val="000000100000" w:firstRow="0" w:lastRow="0" w:firstColumn="0" w:lastColumn="0" w:oddVBand="0" w:evenVBand="0" w:oddHBand="1" w:evenHBand="0" w:firstRowFirstColumn="0" w:firstRowLastColumn="0" w:lastRowFirstColumn="0" w:lastRowLastColumn="0"/>
-          <w:trHeight w:val="1239"/>
+          <w:trHeight w:val="1245"/>
         </w:trPr>
         <w:tc>
           <w:tcPr>
             <w:cnfStyle w:val="001000000000" w:firstRow="0" w:lastRow="0" w:firstColumn="1" w:lastColumn="0" w:oddVBand="0" w:evenVBand="0" w:oddHBand="0" w:evenHBand="0" w:firstRowFirstColumn="0" w:firstRowLastColumn="0" w:lastRowFirstColumn="0" w:lastRowLastColumn="0"/>
-            <w:tcW w:w="374" w:type="pct"/>
+            <w:tcW w:w="327" w:type="pct"/>
             <w:vAlign w:val="center"/>
           </w:tcPr>
           <w:p>
@@ -1601,7 +1593,7 @@
         </w:tc>
         <w:tc>
           <w:tcPr>
-            <w:tcW w:w="983" w:type="pct"/>
+            <w:tcW w:w="840" w:type="pct"/>
             <w:vAlign w:val="center"/>
           </w:tcPr>
           <w:p>
@@ -1617,7 +1609,7 @@
         </w:tc>
         <w:tc>
           <w:tcPr>
-            <w:tcW w:w="619" w:type="pct"/>
+            <w:tcW w:w="1248" w:type="pct"/>
             <w:vAlign w:val="center"/>
           </w:tcPr>
           <w:p>
@@ -1635,11 +1627,13 @@
             <w:r>
               <w:t>COMPLEXITY-XX</w:t>
             </w:r>
+            <w:bookmarkStart w:id="9" w:name="_GoBack"/>
+            <w:bookmarkEnd w:id="9"/>
           </w:p>
         </w:tc>
         <w:tc>
           <w:tcPr>
-            <w:tcW w:w="723" w:type="pct"/>
+            <w:tcW w:w="622" w:type="pct"/>
             <w:vAlign w:val="center"/>
           </w:tcPr>
           <w:p>
@@ -1655,7 +1649,7 @@
         </w:tc>
         <w:tc>
           <w:tcPr>
-            <w:tcW w:w="1277" w:type="pct"/>
+            <w:tcW w:w="1088" w:type="pct"/>
             <w:vAlign w:val="center"/>
           </w:tcPr>
           <w:p>
@@ -1671,7 +1665,7 @@
         </w:tc>
         <w:tc>
           <w:tcPr>
-            <w:tcW w:w="1024" w:type="pct"/>
+            <w:tcW w:w="875" w:type="pct"/>
             <w:vAlign w:val="center"/>
           </w:tcPr>
           <w:p>
@@ -1688,12 +1682,12 @@
       </w:tr>
       <w:tr>
         <w:trPr>
-          <w:trHeight w:val="1239"/>
+          <w:trHeight w:val="1245"/>
         </w:trPr>
         <w:tc>
           <w:tcPr>
             <w:cnfStyle w:val="001000000000" w:firstRow="0" w:lastRow="0" w:firstColumn="1" w:lastColumn="0" w:oddVBand="0" w:evenVBand="0" w:oddHBand="0" w:evenHBand="0" w:firstRowFirstColumn="0" w:firstRowLastColumn="0" w:lastRowFirstColumn="0" w:lastRowLastColumn="0"/>
-            <w:tcW w:w="374" w:type="pct"/>
+            <w:tcW w:w="327" w:type="pct"/>
             <w:vAlign w:val="center"/>
           </w:tcPr>
           <w:p>
@@ -1708,7 +1702,7 @@
         </w:tc>
         <w:tc>
           <w:tcPr>
-            <w:tcW w:w="983" w:type="pct"/>
+            <w:tcW w:w="840" w:type="pct"/>
             <w:vAlign w:val="center"/>
           </w:tcPr>
           <w:p>
@@ -1724,7 +1718,7 @@
         </w:tc>
         <w:tc>
           <w:tcPr>
-            <w:tcW w:w="619" w:type="pct"/>
+            <w:tcW w:w="1248" w:type="pct"/>
             <w:vAlign w:val="center"/>
           </w:tcPr>
           <w:p>
@@ -1734,10 +1728,7 @@
               <w:cnfStyle w:val="000000000000" w:firstRow="0" w:lastRow="0" w:firstColumn="0" w:lastColumn="0" w:oddVBand="0" w:evenVBand="0" w:oddHBand="0" w:evenHBand="0" w:firstRowFirstColumn="0" w:firstRowLastColumn="0" w:lastRowFirstColumn="0" w:lastRowLastColumn="0"/>
             </w:pPr>
             <w:r>
-              <w:t>XX-M</w:t>
-            </w:r>
-            <w:r>
-              <w:t>AX</w:t>
+              <w:t>XX-MAX</w:t>
             </w:r>
             <w:r>
               <w:t>COGNITIVE</w:t>
@@ -1749,7 +1740,7 @@
         </w:tc>
         <w:tc>
           <w:tcPr>
-            <w:tcW w:w="723" w:type="pct"/>
+            <w:tcW w:w="622" w:type="pct"/>
             <w:vAlign w:val="center"/>
           </w:tcPr>
           <w:p>
@@ -1765,7 +1756,7 @@
         </w:tc>
         <w:tc>
           <w:tcPr>
-            <w:tcW w:w="1277" w:type="pct"/>
+            <w:tcW w:w="1088" w:type="pct"/>
             <w:vAlign w:val="center"/>
           </w:tcPr>
           <w:p>
@@ -1781,7 +1772,7 @@
         </w:tc>
         <w:tc>
           <w:tcPr>
-            <w:tcW w:w="1024" w:type="pct"/>
+            <w:tcW w:w="875" w:type="pct"/>
             <w:vAlign w:val="center"/>
           </w:tcPr>
           <w:p>
@@ -1799,12 +1790,12 @@
       <w:tr>
         <w:trPr>
           <w:cnfStyle w:val="000000100000" w:firstRow="0" w:lastRow="0" w:firstColumn="0" w:lastColumn="0" w:oddVBand="0" w:evenVBand="0" w:oddHBand="1" w:evenHBand="0" w:firstRowFirstColumn="0" w:firstRowLastColumn="0" w:lastRowFirstColumn="0" w:lastRowLastColumn="0"/>
-          <w:trHeight w:val="1231"/>
+          <w:trHeight w:val="1237"/>
         </w:trPr>
         <w:tc>
           <w:tcPr>
             <w:cnfStyle w:val="001000000000" w:firstRow="0" w:lastRow="0" w:firstColumn="1" w:lastColumn="0" w:oddVBand="0" w:evenVBand="0" w:oddHBand="0" w:evenHBand="0" w:firstRowFirstColumn="0" w:firstRowLastColumn="0" w:lastRowFirstColumn="0" w:lastRowLastColumn="0"/>
-            <w:tcW w:w="374" w:type="pct"/>
+            <w:tcW w:w="327" w:type="pct"/>
             <w:vAlign w:val="center"/>
           </w:tcPr>
           <w:p>
@@ -1819,7 +1810,7 @@
         </w:tc>
         <w:tc>
           <w:tcPr>
-            <w:tcW w:w="983" w:type="pct"/>
+            <w:tcW w:w="840" w:type="pct"/>
             <w:vAlign w:val="center"/>
           </w:tcPr>
           <w:p>
@@ -1835,7 +1826,7 @@
         </w:tc>
         <w:tc>
           <w:tcPr>
-            <w:tcW w:w="619" w:type="pct"/>
+            <w:tcW w:w="1248" w:type="pct"/>
             <w:vAlign w:val="center"/>
           </w:tcPr>
           <w:p>
@@ -1857,7 +1848,7 @@
         </w:tc>
         <w:tc>
           <w:tcPr>
-            <w:tcW w:w="723" w:type="pct"/>
+            <w:tcW w:w="622" w:type="pct"/>
             <w:vAlign w:val="center"/>
           </w:tcPr>
           <w:p>
@@ -1873,7 +1864,7 @@
         </w:tc>
         <w:tc>
           <w:tcPr>
-            <w:tcW w:w="1277" w:type="pct"/>
+            <w:tcW w:w="1088" w:type="pct"/>
             <w:vAlign w:val="center"/>
           </w:tcPr>
           <w:p>
@@ -1889,7 +1880,7 @@
         </w:tc>
         <w:tc>
           <w:tcPr>
-            <w:tcW w:w="1024" w:type="pct"/>
+            <w:tcW w:w="875" w:type="pct"/>
             <w:vAlign w:val="center"/>
           </w:tcPr>
           <w:p>
@@ -1907,6 +1898,34 @@
     </w:tbl>
     <w:p>
       <w:pPr>
+        <w:rPr>
+          <w:b/>
+          <w:bCs/>
+          <w:caps/>
+          <w:color w:val="FFFFFF" w:themeColor="background1"/>
+          <w:spacing w:val="15"/>
+          <w:sz w:val="22"/>
+          <w:szCs w:val="22"/>
+          <w:lang w:val="en-US"/>
+        </w:rPr>
+      </w:pPr>
+      <w:bookmarkStart w:id="10" w:name="_Toc6925049"/>
+      <w:r>
+        <w:rPr>
+          <w:b/>
+          <w:bCs/>
+          <w:caps/>
+          <w:color w:val="FFFFFF" w:themeColor="background1"/>
+          <w:spacing w:val="15"/>
+          <w:sz w:val="22"/>
+          <w:szCs w:val="22"/>
+          <w:lang w:val="en-US"/>
+        </w:rPr>
+        <w:br w:type="page"/>
+      </w:r>
+    </w:p>
+    <w:p>
+      <w:pPr>
         <w:pStyle w:val="Titre1"/>
         <w:rPr>
           <w:lang w:val="en-US"/>
@@ -1916,61 +1935,8 @@
         <w:rPr>
           <w:lang w:val="en-US"/>
         </w:rPr>
+        <w:lastRenderedPageBreak/>
         <w:t>Volume</w:t>
-      </w:r>
-      <w:bookmarkEnd w:id="7"/>
-    </w:p>
-    <w:tbl>
-      <w:tblPr>
-        <w:tblStyle w:val="Trameclaire-Accent5"/>
-        <w:tblW w:w="5000" w:type="pct"/>
-        <w:tblLook w:val="0420" w:firstRow="1" w:lastRow="0" w:firstColumn="0" w:lastColumn="0" w:noHBand="0" w:noVBand="1"/>
-        <w:tblCaption w:val="TT-CATEGORIES-TT"/>
-      </w:tblPr>
-      <w:tblGrid>
-        <w:gridCol w:w="9854"/>
-      </w:tblGrid>
-      <w:tr>
-        <w:trPr>
-          <w:cnfStyle w:val="100000000000" w:firstRow="1" w:lastRow="0" w:firstColumn="0" w:lastColumn="0" w:oddVBand="0" w:evenVBand="0" w:oddHBand="0" w:evenHBand="0" w:firstRowFirstColumn="0" w:firstRowLastColumn="0" w:lastRowFirstColumn="0" w:lastRowLastColumn="0"/>
-          <w:trHeight w:val="567"/>
-        </w:trPr>
-        <w:tc>
-          <w:tcPr>
-            <w:tcW w:w="9854" w:type="dxa"/>
-            <w:vAlign w:val="center"/>
-          </w:tcPr>
-          <w:p>
-            <w:pPr>
-              <w:jc w:val="center"/>
-              <w:rPr>
-                <w:color w:val="auto"/>
-              </w:rPr>
-            </w:pPr>
-            <w:r>
-              <w:rPr>
-                <w:color w:val="auto"/>
-              </w:rPr>
-              <w:lastRenderedPageBreak/>
-              <w:t>$VOLUME</w:t>
-            </w:r>
-          </w:p>
-        </w:tc>
-      </w:tr>
-    </w:tbl>
-    <w:p>
-      <w:pPr>
-        <w:pStyle w:val="Titre1"/>
-        <w:rPr>
-          <w:lang w:val="en-US"/>
-        </w:rPr>
-      </w:pPr>
-      <w:bookmarkStart w:id="10" w:name="_Toc492382920"/>
-      <w:r>
-        <w:rPr>
-          <w:lang w:val="en-US"/>
-        </w:rPr>
-        <w:t>Issues count by severity and type</w:t>
       </w:r>
       <w:bookmarkEnd w:id="10"/>
     </w:p>
@@ -2002,13 +1968,12 @@
                 <w:lang w:val="en-US"/>
               </w:rPr>
             </w:pPr>
-            <w:bookmarkStart w:id="11" w:name="technicalDebt"/>
             <w:r>
               <w:rPr>
                 <w:color w:val="auto"/>
                 <w:lang w:val="en-US"/>
               </w:rPr>
-              <w:t>$ISSUES_COUNTS</w:t>
+              <w:t>$VOLUME</w:t>
             </w:r>
           </w:p>
         </w:tc>
@@ -2021,15 +1986,71 @@
           <w:lang w:val="en-US"/>
         </w:rPr>
       </w:pPr>
-      <w:bookmarkStart w:id="12" w:name="_Toc492382921"/>
+      <w:bookmarkStart w:id="11" w:name="_Toc6925050"/>
+      <w:r>
+        <w:rPr>
+          <w:lang w:val="en-US"/>
+        </w:rPr>
+        <w:t>Issues count by severity and type</w:t>
+      </w:r>
       <w:bookmarkEnd w:id="11"/>
+    </w:p>
+    <w:tbl>
+      <w:tblPr>
+        <w:tblStyle w:val="Trameclaire-Accent5"/>
+        <w:tblW w:w="5000" w:type="pct"/>
+        <w:tblLook w:val="0420" w:firstRow="1" w:lastRow="0" w:firstColumn="0" w:lastColumn="0" w:noHBand="0" w:noVBand="1"/>
+        <w:tblCaption w:val="TT-CATEGORIES-TT"/>
+      </w:tblPr>
+      <w:tblGrid>
+        <w:gridCol w:w="9854"/>
+      </w:tblGrid>
+      <w:tr>
+        <w:trPr>
+          <w:cnfStyle w:val="100000000000" w:firstRow="1" w:lastRow="0" w:firstColumn="0" w:lastColumn="0" w:oddVBand="0" w:evenVBand="0" w:oddHBand="0" w:evenHBand="0" w:firstRowFirstColumn="0" w:firstRowLastColumn="0" w:lastRowFirstColumn="0" w:lastRowLastColumn="0"/>
+          <w:trHeight w:val="567"/>
+        </w:trPr>
+        <w:tc>
+          <w:tcPr>
+            <w:tcW w:w="9854" w:type="dxa"/>
+            <w:vAlign w:val="center"/>
+          </w:tcPr>
+          <w:p>
+            <w:pPr>
+              <w:jc w:val="center"/>
+              <w:rPr>
+                <w:color w:val="auto"/>
+                <w:lang w:val="en-US"/>
+              </w:rPr>
+            </w:pPr>
+            <w:bookmarkStart w:id="12" w:name="technicalDebt"/>
+            <w:r>
+              <w:rPr>
+                <w:color w:val="auto"/>
+                <w:lang w:val="en-US"/>
+              </w:rPr>
+              <w:t>$ISSUES_COUNTS</w:t>
+            </w:r>
+          </w:p>
+        </w:tc>
+      </w:tr>
+    </w:tbl>
+    <w:p>
+      <w:pPr>
+        <w:pStyle w:val="Titre1"/>
+        <w:rPr>
+          <w:lang w:val="en-US"/>
+        </w:rPr>
+      </w:pPr>
+      <w:bookmarkStart w:id="13" w:name="_Toc6925051"/>
+      <w:bookmarkEnd w:id="12"/>
       <w:r>
         <w:rPr>
           <w:lang w:val="en-US"/>
         </w:rPr>
         <w:t>Charts</w:t>
       </w:r>
-      <w:bookmarkEnd w:id="12"/>
+      <w:bookmarkEnd w:id="13"/>
     </w:p>
     <w:p>
       <w:pPr>
@@ -2038,14 +2059,14 @@
           <w:lang w:val="en-US"/>
         </w:rPr>
       </w:pPr>
-      <w:bookmarkStart w:id="13" w:name="issuesPerSeverity"/>
+      <w:bookmarkStart w:id="14" w:name="issuesPerSeverity"/>
       <w:r>
         <w:rPr>
           <w:noProof/>
           <w:lang w:eastAsia="fr-FR"/>
         </w:rPr>
         <w:drawing>
-          <wp:inline distT="0" distB="0" distL="0" distR="0" wp14:anchorId="011C5E67" wp14:editId="385E3E54">
+          <wp:inline distT="0" distB="0" distL="0" distR="0" wp14:anchorId="4B386605" wp14:editId="4DAEA0FC">
             <wp:extent cx="5934710" cy="3239135"/>
             <wp:effectExtent l="0" t="0" r="0" b="0"/>
             <wp:docPr id="1" name="Graphique 1"/>
@@ -2058,15 +2079,15 @@
           </wp:inline>
         </w:drawing>
       </w:r>
-      <w:bookmarkStart w:id="14" w:name="issuesPerType"/>
-      <w:bookmarkEnd w:id="13"/>
+      <w:bookmarkStart w:id="15" w:name="issuesPerType"/>
+      <w:bookmarkEnd w:id="14"/>
       <w:r>
         <w:rPr>
           <w:noProof/>
           <w:lang w:eastAsia="fr-FR"/>
         </w:rPr>
         <w:drawing>
-          <wp:inline distT="0" distB="0" distL="0" distR="0" wp14:anchorId="1289FD1A" wp14:editId="52BF928E">
+          <wp:inline distT="0" distB="0" distL="0" distR="0" wp14:anchorId="3F62D537" wp14:editId="4D9A6783">
             <wp:extent cx="5934710" cy="3239135"/>
             <wp:effectExtent l="0" t="0" r="0" b="0"/>
             <wp:docPr id="2" name="Graphique 2"/>
@@ -2079,7 +2100,7 @@
           </wp:inline>
         </w:drawing>
       </w:r>
-      <w:bookmarkEnd w:id="14"/>
+      <w:bookmarkEnd w:id="15"/>
     </w:p>
     <w:p>
       <w:pPr>
@@ -2088,14 +2109,14 @@
           <w:lang w:val="en-US"/>
         </w:rPr>
       </w:pPr>
-      <w:bookmarkStart w:id="15" w:name="_Toc492382922"/>
+      <w:bookmarkStart w:id="16" w:name="_Toc6925052"/>
       <w:r>
         <w:rPr>
           <w:lang w:val="en-US"/>
         </w:rPr>
         <w:t>Issues</w:t>
       </w:r>
-      <w:bookmarkEnd w:id="15"/>
+      <w:bookmarkEnd w:id="16"/>
     </w:p>
     <w:tbl>
       <w:tblPr>
@@ -2126,13 +2147,14 @@
                 <w:lang w:val="en-US"/>
               </w:rPr>
             </w:pPr>
-            <w:bookmarkStart w:id="16" w:name="issuesDetails"/>
+            <w:bookmarkStart w:id="17" w:name="issuesDetails"/>
             <w:r>
               <w:rPr>
                 <w:color w:val="auto"/>
                 <w:sz w:val="22"/>
                 <w:lang w:val="en-US"/>
               </w:rPr>
+              <w:lastRenderedPageBreak/>
               <w:t>$ISSUES_DETAILS</w:t>
             </w:r>
           </w:p>
@@ -2145,9 +2167,9 @@
           <w:lang w:val="en-US"/>
         </w:rPr>
       </w:pPr>
-      <w:bookmarkStart w:id="17" w:name="_Toc481744304"/>
-      <w:bookmarkEnd w:id="16"/>
+      <w:bookmarkStart w:id="18" w:name="_Toc481744304"/>
       <w:bookmarkEnd w:id="17"/>
+      <w:bookmarkEnd w:id="18"/>
     </w:p>
     <w:sectPr>
       <w:headerReference w:type="default" r:id="rId10"/>
@@ -2287,7 +2309,7 @@
                                   <w:sz w:val="72"/>
                                   <w:szCs w:val="72"/>
                                 </w:rPr>
-                                <w:t>3</w:t>
+                                <w:t>2</w:t>
                               </w:r>
                               <w:r>
                                 <w:rPr>
@@ -2365,7 +2387,7 @@
                             <w:sz w:val="72"/>
                             <w:szCs w:val="72"/>
                           </w:rPr>
-                          <w:t>3</w:t>
+                          <w:t>2</w:t>
                         </w:r>
                         <w:r>
                           <w:rPr>
@@ -5951,7 +5973,17 @@
     </c:title>
     <c:autoTitleDeleted val="0"/>
     <c:plotArea>
-      <c:layout/>
+      <c:layout>
+        <c:manualLayout>
+          <c:layoutTarget val="inner"/>
+          <c:xMode val="edge"/>
+          <c:yMode val="edge"/>
+          <c:x val="0.25140638716971847"/>
+          <c:y val="0.22340594016612461"/>
+          <c:w val="0.37249233745204063"/>
+          <c:h val="0.68247664885841441"/>
+        </c:manualLayout>
+      </c:layout>
       <c:pieChart>
         <c:varyColors val="1"/>
         <c:ser>
@@ -6417,7 +6449,7 @@
 </file>
 
 <file path=customXml/itemProps1.xml><?xml version="1.0" encoding="utf-8"?>
-<ds:datastoreItem xmlns:ds="http://schemas.openxmlformats.org/officeDocument/2006/customXml" ds:itemID="{22B1402E-9361-49F5-9415-D65D2BD23522}">
+<ds:datastoreItem xmlns:ds="http://schemas.openxmlformats.org/officeDocument/2006/customXml" ds:itemID="{B24EAF02-5942-4533-BC22-3C24BA574C56}">
   <ds:schemaRefs>
     <ds:schemaRef ds:uri="http://schemas.openxmlformats.org/officeDocument/2006/bibliography"/>
   </ds:schemaRefs>

</xml_diff>